<commit_message>
filmDetailPage formatting and add all film info
</commit_message>
<xml_diff>
--- a/Report_U1257802_CFS2160.docx
+++ b/Report_U1257802_CFS2160.docx
@@ -1151,6 +1151,45 @@
       <w:r>
         <w:t xml:space="preserve"> button set image to button</w:t>
       </w:r>
+    </w:p>
+    <w:p>
+      <w:hyperlink r:id="rId12" w:history="1">
+        <w:r>
+          <w:rPr>
+            <w:rStyle w:val="Hyperlink"/>
+          </w:rPr>
+          <w:t>https://www.youtube.com/watch?v=0aZy81etURE</w:t>
+        </w:r>
+      </w:hyperlink>
+      <w:r>
+        <w:t xml:space="preserve"> tutorial helped with Spinner</w:t>
+      </w:r>
+    </w:p>
+    <w:p>
+      <w:hyperlink r:id="rId13" w:history="1">
+        <w:r>
+          <w:rPr>
+            <w:rStyle w:val="Hyperlink"/>
+          </w:rPr>
+          <w:t>https://www.lynda.com/Java-tutorials/Lay-out-user-interface/466182/498141-4.html?autoplay=true</w:t>
+        </w:r>
+      </w:hyperlink>
+      <w:r>
+        <w:t xml:space="preserve"> different pane uses</w:t>
+      </w:r>
+    </w:p>
+    <w:p>
+      <w:hyperlink r:id="rId14" w:history="1">
+        <w:r>
+          <w:rPr>
+            <w:rStyle w:val="Hyperlink"/>
+          </w:rPr>
+          <w:t>https://github.com/TonyJenkins/cfs2160-2018-java-public/blob/master/src/cfs2160/lectures/week11/fund/raising/FundRaiser.java</w:t>
+        </w:r>
+      </w:hyperlink>
+      <w:r>
+        <w:t xml:space="preserve"> formatting gb </w:t>
+      </w:r>
       <w:bookmarkStart w:id="0" w:name="_GoBack"/>
       <w:bookmarkEnd w:id="0"/>
     </w:p>
@@ -2005,7 +2044,7 @@
 </file>
 
 <file path=customXml/itemProps2.xml><?xml version="1.0" encoding="utf-8"?>
-<ds:datastoreItem xmlns:ds="http://schemas.openxmlformats.org/officeDocument/2006/customXml" ds:itemID="{2624524F-5C2A-43A7-9F20-C560EE53AF6C}">
+<ds:datastoreItem xmlns:ds="http://schemas.openxmlformats.org/officeDocument/2006/customXml" ds:itemID="{9BC68438-3D8B-4620-B5BA-D7A2CDFEF0E4}">
   <ds:schemaRefs>
     <ds:schemaRef ds:uri="http://schemas.openxmlformats.org/officeDocument/2006/bibliography"/>
   </ds:schemaRefs>

</xml_diff>

<commit_message>
created basket page and information passes from refreshment page but not filmdetailpage
</commit_message>
<xml_diff>
--- a/Report_U1257802_CFS2160.docx
+++ b/Report_U1257802_CFS2160.docx
@@ -361,6 +361,7 @@
                                 <w:dataBinding w:prefixMappings="xmlns:ns0='http://purl.org/dc/elements/1.1/' xmlns:ns1='http://schemas.openxmlformats.org/package/2006/metadata/core-properties' " w:xpath="/ns1:coreProperties[1]/ns0:title[1]" w:storeItemID="{6C3C8BC8-F283-45AE-878A-BAB7291924A1}"/>
                                 <w:text/>
                               </w:sdtPr>
+                              <w:sdtEndPr/>
                               <w:sdtContent>
                                 <w:r>
                                   <w:rPr>
@@ -572,6 +573,7 @@
                               <w:dataBinding w:prefixMappings="xmlns:ns0='http://schemas.openxmlformats.org/officeDocument/2006/extended-properties' " w:xpath="/ns0:Properties[1]/ns0:Company[1]" w:storeItemID="{6668398D-A668-4E3E-A5EB-62B293D839F1}"/>
                               <w:text/>
                             </w:sdtPr>
+                            <w:sdtEndPr/>
                             <w:sdtContent>
                               <w:r>
                                 <w:rPr>
@@ -614,6 +616,7 @@
                               <w:dataBinding w:prefixMappings="xmlns:ns0='http://schemas.microsoft.com/office/2006/coverPageProps' " w:xpath="/ns0:CoverPageProperties[1]/ns0:CompanyAddress[1]" w:storeItemID="{55AF091B-3C7A-41E3-B477-F2FDAA23CFDA}"/>
                               <w:text/>
                             </w:sdtPr>
+                            <w:sdtEndPr/>
                             <w:sdtContent>
                               <w:r>
                                 <w:rPr>
@@ -835,6 +838,7 @@
                               <w:dataBinding w:prefixMappings="xmlns:ns0='http://purl.org/dc/elements/1.1/' xmlns:ns1='http://schemas.openxmlformats.org/package/2006/metadata/core-properties' " w:xpath="/ns1:coreProperties[1]/ns0:subject[1]" w:storeItemID="{6C3C8BC8-F283-45AE-878A-BAB7291924A1}"/>
                               <w:text/>
                             </w:sdtPr>
+                            <w:sdtEndPr/>
                             <w:sdtContent>
                               <w:r>
                                 <w:rPr>
@@ -871,6 +875,7 @@
                             <w:dataBinding w:prefixMappings="xmlns:ns0='http://purl.org/dc/elements/1.1/' xmlns:ns1='http://schemas.openxmlformats.org/package/2006/metadata/core-properties' " w:xpath="/ns1:coreProperties[1]/ns0:creator[1]" w:storeItemID="{6C3C8BC8-F283-45AE-878A-BAB7291924A1}"/>
                             <w:text/>
                           </w:sdtPr>
+                          <w:sdtEndPr/>
                           <w:sdtContent>
                             <w:p>
                               <w:pPr>
@@ -1057,6 +1062,7 @@
                               <w:calendar w:val="gregorian"/>
                             </w:date>
                           </w:sdtPr>
+                          <w:sdtEndPr/>
                           <w:sdtContent>
                             <w:p>
                               <w:pPr>
@@ -1091,11 +1097,302 @@
             <w:br w:type="page"/>
           </w:r>
         </w:p>
+        <w:tbl>
+          <w:tblPr>
+            <w:tblStyle w:val="GridTable4-Accent1"/>
+            <w:tblW w:w="12753" w:type="dxa"/>
+            <w:tblLook w:val="04A0" w:firstRow="1" w:lastRow="0" w:firstColumn="1" w:lastColumn="0" w:noHBand="0" w:noVBand="1"/>
+          </w:tblPr>
+          <w:tblGrid>
+            <w:gridCol w:w="1555"/>
+            <w:gridCol w:w="2693"/>
+            <w:gridCol w:w="3969"/>
+            <w:gridCol w:w="4536"/>
+          </w:tblGrid>
+          <w:tr>
+            <w:trPr>
+              <w:cnfStyle w:val="100000000000" w:firstRow="1" w:lastRow="0" w:firstColumn="0" w:lastColumn="0" w:oddVBand="0" w:evenVBand="0" w:oddHBand="0" w:evenHBand="0" w:firstRowFirstColumn="0" w:firstRowLastColumn="0" w:lastRowFirstColumn="0" w:lastRowLastColumn="0"/>
+            </w:trPr>
+            <w:tc>
+              <w:tcPr>
+                <w:cnfStyle w:val="001000000000" w:firstRow="0" w:lastRow="0" w:firstColumn="1" w:lastColumn="0" w:oddVBand="0" w:evenVBand="0" w:oddHBand="0" w:evenHBand="0" w:firstRowFirstColumn="0" w:firstRowLastColumn="0" w:lastRowFirstColumn="0" w:lastRowLastColumn="0"/>
+                <w:tcW w:w="1555" w:type="dxa"/>
+                <w:tcBorders>
+                  <w:top w:val="single" w:sz="4" w:space="0" w:color="5B9BD5"/>
+                  <w:left w:val="single" w:sz="4" w:space="0" w:color="5B9BD5"/>
+                  <w:bottom w:val="single" w:sz="4" w:space="0" w:color="5B9BD5"/>
+                  <w:right w:val="single" w:sz="4" w:space="0" w:color="5B9BD5"/>
+                </w:tcBorders>
+              </w:tcPr>
+              <w:p>
+                <w:pPr>
+                  <w:pStyle w:val="NoSpacing"/>
+                </w:pPr>
+                <w:r>
+                  <w:lastRenderedPageBreak/>
+                  <w:t>Test Number</w:t>
+                </w:r>
+              </w:p>
+            </w:tc>
+            <w:tc>
+              <w:tcPr>
+                <w:tcW w:w="2693" w:type="dxa"/>
+                <w:tcBorders>
+                  <w:top w:val="single" w:sz="4" w:space="0" w:color="5B9BD5"/>
+                  <w:left w:val="single" w:sz="4" w:space="0" w:color="5B9BD5"/>
+                  <w:bottom w:val="single" w:sz="4" w:space="0" w:color="5B9BD5"/>
+                  <w:right w:val="single" w:sz="4" w:space="0" w:color="5B9BD5"/>
+                </w:tcBorders>
+              </w:tcPr>
+              <w:p>
+                <w:pPr>
+                  <w:pStyle w:val="NoSpacing"/>
+                  <w:cnfStyle w:val="100000000000" w:firstRow="1" w:lastRow="0" w:firstColumn="0" w:lastColumn="0" w:oddVBand="0" w:evenVBand="0" w:oddHBand="0" w:evenHBand="0" w:firstRowFirstColumn="0" w:firstRowLastColumn="0" w:lastRowFirstColumn="0" w:lastRowLastColumn="0"/>
+                </w:pPr>
+                <w:r>
+                  <w:t>Test Input</w:t>
+                </w:r>
+              </w:p>
+            </w:tc>
+            <w:tc>
+              <w:tcPr>
+                <w:tcW w:w="3969" w:type="dxa"/>
+                <w:tcBorders>
+                  <w:top w:val="single" w:sz="4" w:space="0" w:color="5B9BD5"/>
+                  <w:left w:val="single" w:sz="4" w:space="0" w:color="5B9BD5"/>
+                  <w:bottom w:val="single" w:sz="4" w:space="0" w:color="5B9BD5"/>
+                  <w:right w:val="single" w:sz="4" w:space="0" w:color="5B9BD5"/>
+                </w:tcBorders>
+              </w:tcPr>
+              <w:p>
+                <w:pPr>
+                  <w:pStyle w:val="NoSpacing"/>
+                  <w:cnfStyle w:val="100000000000" w:firstRow="1" w:lastRow="0" w:firstColumn="0" w:lastColumn="0" w:oddVBand="0" w:evenVBand="0" w:oddHBand="0" w:evenHBand="0" w:firstRowFirstColumn="0" w:firstRowLastColumn="0" w:lastRowFirstColumn="0" w:lastRowLastColumn="0"/>
+                </w:pPr>
+                <w:r>
+                  <w:t>Result</w:t>
+                </w:r>
+              </w:p>
+            </w:tc>
+            <w:tc>
+              <w:tcPr>
+                <w:tcW w:w="4536" w:type="dxa"/>
+                <w:tcBorders>
+                  <w:top w:val="single" w:sz="4" w:space="0" w:color="5B9BD5"/>
+                  <w:left w:val="single" w:sz="4" w:space="0" w:color="5B9BD5"/>
+                  <w:bottom w:val="single" w:sz="4" w:space="0" w:color="5B9BD5"/>
+                  <w:right w:val="single" w:sz="4" w:space="0" w:color="5B9BD5"/>
+                </w:tcBorders>
+              </w:tcPr>
+              <w:p>
+                <w:pPr>
+                  <w:pStyle w:val="NoSpacing"/>
+                  <w:cnfStyle w:val="100000000000" w:firstRow="1" w:lastRow="0" w:firstColumn="0" w:lastColumn="0" w:oddVBand="0" w:evenVBand="0" w:oddHBand="0" w:evenHBand="0" w:firstRowFirstColumn="0" w:firstRowLastColumn="0" w:lastRowFirstColumn="0" w:lastRowLastColumn="0"/>
+                </w:pPr>
+                <w:r>
+                  <w:t>Comments</w:t>
+                </w:r>
+              </w:p>
+            </w:tc>
+          </w:tr>
+          <w:tr>
+            <w:trPr>
+              <w:cnfStyle w:val="000000100000" w:firstRow="0" w:lastRow="0" w:firstColumn="0" w:lastColumn="0" w:oddVBand="0" w:evenVBand="0" w:oddHBand="1" w:evenHBand="0" w:firstRowFirstColumn="0" w:firstRowLastColumn="0" w:lastRowFirstColumn="0" w:lastRowLastColumn="0"/>
+            </w:trPr>
+            <w:tc>
+              <w:tcPr>
+                <w:cnfStyle w:val="001000000000" w:firstRow="0" w:lastRow="0" w:firstColumn="1" w:lastColumn="0" w:oddVBand="0" w:evenVBand="0" w:oddHBand="0" w:evenHBand="0" w:firstRowFirstColumn="0" w:firstRowLastColumn="0" w:lastRowFirstColumn="0" w:lastRowLastColumn="0"/>
+                <w:tcW w:w="1555" w:type="dxa"/>
+              </w:tcPr>
+              <w:p>
+                <w:pPr>
+                  <w:pStyle w:val="NoSpacing"/>
+                </w:pPr>
+                <w:r>
+                  <w:t>Test 1</w:t>
+                </w:r>
+              </w:p>
+              <w:p>
+                <w:pPr>
+                  <w:pStyle w:val="NoSpacing"/>
+                </w:pPr>
+                <w:r>
+                  <w:t>(Testing without any arguments)</w:t>
+                </w:r>
+              </w:p>
+            </w:tc>
+            <w:tc>
+              <w:tcPr>
+                <w:tcW w:w="2693" w:type="dxa"/>
+              </w:tcPr>
+              <w:p>
+                <w:pPr>
+                  <w:pStyle w:val="NoSpacing"/>
+                  <w:cnfStyle w:val="000000100000" w:firstRow="0" w:lastRow="0" w:firstColumn="0" w:lastColumn="0" w:oddVBand="0" w:evenVBand="0" w:oddHBand="1" w:evenHBand="0" w:firstRowFirstColumn="0" w:firstRowLastColumn="0" w:lastRowFirstColumn="0" w:lastRowLastColumn="0"/>
+                </w:pPr>
+                <w:bookmarkStart w:id="0" w:name="_GoBack"/>
+                <w:bookmarkEnd w:id="0"/>
+              </w:p>
+            </w:tc>
+            <w:tc>
+              <w:tcPr>
+                <w:tcW w:w="3969" w:type="dxa"/>
+              </w:tcPr>
+              <w:p>
+                <w:pPr>
+                  <w:pStyle w:val="NoSpacing"/>
+                  <w:cnfStyle w:val="000000100000" w:firstRow="0" w:lastRow="0" w:firstColumn="0" w:lastColumn="0" w:oddVBand="0" w:evenVBand="0" w:oddHBand="1" w:evenHBand="0" w:firstRowFirstColumn="0" w:firstRowLastColumn="0" w:lastRowFirstColumn="0" w:lastRowLastColumn="0"/>
+                </w:pPr>
+              </w:p>
+            </w:tc>
+            <w:tc>
+              <w:tcPr>
+                <w:tcW w:w="4536" w:type="dxa"/>
+              </w:tcPr>
+              <w:p>
+                <w:pPr>
+                  <w:pStyle w:val="NoSpacing"/>
+                  <w:cnfStyle w:val="000000100000" w:firstRow="0" w:lastRow="0" w:firstColumn="0" w:lastColumn="0" w:oddVBand="0" w:evenVBand="0" w:oddHBand="1" w:evenHBand="0" w:firstRowFirstColumn="0" w:firstRowLastColumn="0" w:lastRowFirstColumn="0" w:lastRowLastColumn="0"/>
+                </w:pPr>
+              </w:p>
+            </w:tc>
+          </w:tr>
+          <w:tr>
+            <w:tc>
+              <w:tcPr>
+                <w:cnfStyle w:val="001000000000" w:firstRow="0" w:lastRow="0" w:firstColumn="1" w:lastColumn="0" w:oddVBand="0" w:evenVBand="0" w:oddHBand="0" w:evenHBand="0" w:firstRowFirstColumn="0" w:firstRowLastColumn="0" w:lastRowFirstColumn="0" w:lastRowLastColumn="0"/>
+                <w:tcW w:w="1555" w:type="dxa"/>
+                <w:shd w:val="clear" w:color="auto" w:fill="auto"/>
+              </w:tcPr>
+              <w:p>
+                <w:pPr>
+                  <w:pStyle w:val="NoSpacing"/>
+                </w:pPr>
+                <w:r>
+                  <w:t>Test 2</w:t>
+                </w:r>
+              </w:p>
+              <w:p>
+                <w:pPr>
+                  <w:pStyle w:val="NoSpacing"/>
+                </w:pPr>
+                <w:r>
+                  <w:t>(Testing with a file that doesn’t exist)</w:t>
+                </w:r>
+              </w:p>
+            </w:tc>
+            <w:tc>
+              <w:tcPr>
+                <w:tcW w:w="2693" w:type="dxa"/>
+              </w:tcPr>
+              <w:p>
+                <w:pPr>
+                  <w:pStyle w:val="NoSpacing"/>
+                  <w:cnfStyle w:val="000000000000" w:firstRow="0" w:lastRow="0" w:firstColumn="0" w:lastColumn="0" w:oddVBand="0" w:evenVBand="0" w:oddHBand="0" w:evenHBand="0" w:firstRowFirstColumn="0" w:firstRowLastColumn="0" w:lastRowFirstColumn="0" w:lastRowLastColumn="0"/>
+                </w:pPr>
+              </w:p>
+            </w:tc>
+            <w:tc>
+              <w:tcPr>
+                <w:tcW w:w="3969" w:type="dxa"/>
+                <w:shd w:val="clear" w:color="auto" w:fill="auto"/>
+              </w:tcPr>
+              <w:p>
+                <w:pPr>
+                  <w:pStyle w:val="NoSpacing"/>
+                  <w:cnfStyle w:val="000000000000" w:firstRow="0" w:lastRow="0" w:firstColumn="0" w:lastColumn="0" w:oddVBand="0" w:evenVBand="0" w:oddHBand="0" w:evenHBand="0" w:firstRowFirstColumn="0" w:firstRowLastColumn="0" w:lastRowFirstColumn="0" w:lastRowLastColumn="0"/>
+                </w:pPr>
+              </w:p>
+            </w:tc>
+            <w:tc>
+              <w:tcPr>
+                <w:tcW w:w="4536" w:type="dxa"/>
+                <w:shd w:val="clear" w:color="auto" w:fill="auto"/>
+              </w:tcPr>
+              <w:p>
+                <w:pPr>
+                  <w:pStyle w:val="NoSpacing"/>
+                  <w:cnfStyle w:val="000000000000" w:firstRow="0" w:lastRow="0" w:firstColumn="0" w:lastColumn="0" w:oddVBand="0" w:evenVBand="0" w:oddHBand="0" w:evenHBand="0" w:firstRowFirstColumn="0" w:firstRowLastColumn="0" w:lastRowFirstColumn="0" w:lastRowLastColumn="0"/>
+                </w:pPr>
+              </w:p>
+            </w:tc>
+          </w:tr>
+          <w:tr>
+            <w:trPr>
+              <w:cnfStyle w:val="000000100000" w:firstRow="0" w:lastRow="0" w:firstColumn="0" w:lastColumn="0" w:oddVBand="0" w:evenVBand="0" w:oddHBand="1" w:evenHBand="0" w:firstRowFirstColumn="0" w:firstRowLastColumn="0" w:lastRowFirstColumn="0" w:lastRowLastColumn="0"/>
+            </w:trPr>
+            <w:tc>
+              <w:tcPr>
+                <w:cnfStyle w:val="001000000000" w:firstRow="0" w:lastRow="0" w:firstColumn="1" w:lastColumn="0" w:oddVBand="0" w:evenVBand="0" w:oddHBand="0" w:evenHBand="0" w:firstRowFirstColumn="0" w:firstRowLastColumn="0" w:lastRowFirstColumn="0" w:lastRowLastColumn="0"/>
+                <w:tcW w:w="1555" w:type="dxa"/>
+              </w:tcPr>
+              <w:p>
+                <w:pPr>
+                  <w:pStyle w:val="NoSpacing"/>
+                </w:pPr>
+                <w:r>
+                  <w:t xml:space="preserve">Test 3 </w:t>
+                </w:r>
+              </w:p>
+              <w:p>
+                <w:pPr>
+                  <w:pStyle w:val="NoSpacing"/>
+                </w:pPr>
+                <w:r>
+                  <w:t>(Testing a valid file)</w:t>
+                </w:r>
+              </w:p>
+              <w:p>
+                <w:pPr>
+                  <w:pStyle w:val="NoSpacing"/>
+                </w:pPr>
+              </w:p>
+            </w:tc>
+            <w:tc>
+              <w:tcPr>
+                <w:tcW w:w="2693" w:type="dxa"/>
+              </w:tcPr>
+              <w:p>
+                <w:pPr>
+                  <w:pStyle w:val="NoSpacing"/>
+                  <w:cnfStyle w:val="000000100000" w:firstRow="0" w:lastRow="0" w:firstColumn="0" w:lastColumn="0" w:oddVBand="0" w:evenVBand="0" w:oddHBand="1" w:evenHBand="0" w:firstRowFirstColumn="0" w:firstRowLastColumn="0" w:lastRowFirstColumn="0" w:lastRowLastColumn="0"/>
+                </w:pPr>
+              </w:p>
+            </w:tc>
+            <w:tc>
+              <w:tcPr>
+                <w:tcW w:w="3969" w:type="dxa"/>
+              </w:tcPr>
+              <w:p>
+                <w:pPr>
+                  <w:pStyle w:val="NoSpacing"/>
+                  <w:cnfStyle w:val="000000100000" w:firstRow="0" w:lastRow="0" w:firstColumn="0" w:lastColumn="0" w:oddVBand="0" w:evenVBand="0" w:oddHBand="1" w:evenHBand="0" w:firstRowFirstColumn="0" w:firstRowLastColumn="0" w:lastRowFirstColumn="0" w:lastRowLastColumn="0"/>
+                </w:pPr>
+              </w:p>
+            </w:tc>
+            <w:tc>
+              <w:tcPr>
+                <w:tcW w:w="4536" w:type="dxa"/>
+              </w:tcPr>
+              <w:p>
+                <w:pPr>
+                  <w:pStyle w:val="NoSpacing"/>
+                  <w:cnfStyle w:val="000000100000" w:firstRow="0" w:lastRow="0" w:firstColumn="0" w:lastColumn="0" w:oddVBand="0" w:evenVBand="0" w:oddHBand="1" w:evenHBand="0" w:firstRowFirstColumn="0" w:firstRowLastColumn="0" w:lastRowFirstColumn="0" w:lastRowLastColumn="0"/>
+                </w:pPr>
+              </w:p>
+            </w:tc>
+          </w:tr>
+        </w:tbl>
+        <w:p>
+          <w:r>
+            <w:br w:type="page"/>
+          </w:r>
+        </w:p>
+        <w:p/>
       </w:sdtContent>
     </w:sdt>
     <w:p>
       <w:r>
-        <w:lastRenderedPageBreak/>
         <w:t>Bibliography</w:t>
       </w:r>
     </w:p>
@@ -1203,8 +1500,6 @@
       <w:r>
         <w:t xml:space="preserve"> listview</w:t>
       </w:r>
-      <w:bookmarkStart w:id="0" w:name="_GoBack"/>
-      <w:bookmarkEnd w:id="0"/>
     </w:p>
     <w:sectPr>
       <w:pgSz w:w="16838" w:h="11906" w:orient="landscape"/>
@@ -1769,6 +2064,85 @@
       <w:u w:val="single"/>
     </w:rPr>
   </w:style>
+  <w:style w:type="table" w:styleId="GridTable4-Accent1">
+    <w:name w:val="Grid Table 4 Accent 1"/>
+    <w:basedOn w:val="TableNormal"/>
+    <w:uiPriority w:val="49"/>
+    <w:rsid w:val="007477D5"/>
+    <w:pPr>
+      <w:spacing w:after="0" w:line="240" w:lineRule="auto"/>
+    </w:pPr>
+    <w:rPr>
+      <w:sz w:val="20"/>
+    </w:rPr>
+    <w:tblPr>
+      <w:tblStyleRowBandSize w:val="1"/>
+      <w:tblStyleColBandSize w:val="1"/>
+      <w:tblBorders>
+        <w:top w:val="single" w:sz="4" w:space="0" w:color="93D07C" w:themeColor="accent1" w:themeTint="99"/>
+        <w:left w:val="single" w:sz="4" w:space="0" w:color="93D07C" w:themeColor="accent1" w:themeTint="99"/>
+        <w:bottom w:val="single" w:sz="4" w:space="0" w:color="93D07C" w:themeColor="accent1" w:themeTint="99"/>
+        <w:right w:val="single" w:sz="4" w:space="0" w:color="93D07C" w:themeColor="accent1" w:themeTint="99"/>
+        <w:insideH w:val="single" w:sz="4" w:space="0" w:color="93D07C" w:themeColor="accent1" w:themeTint="99"/>
+        <w:insideV w:val="single" w:sz="4" w:space="0" w:color="93D07C" w:themeColor="accent1" w:themeTint="99"/>
+      </w:tblBorders>
+    </w:tblPr>
+    <w:tblStylePr w:type="firstRow">
+      <w:rPr>
+        <w:b/>
+        <w:bCs/>
+        <w:color w:val="FFFFFF" w:themeColor="background1"/>
+      </w:rPr>
+      <w:tblPr/>
+      <w:tcPr>
+        <w:tcBorders>
+          <w:top w:val="single" w:sz="4" w:space="0" w:color="549E39" w:themeColor="accent1"/>
+          <w:left w:val="single" w:sz="4" w:space="0" w:color="549E39" w:themeColor="accent1"/>
+          <w:bottom w:val="single" w:sz="4" w:space="0" w:color="549E39" w:themeColor="accent1"/>
+          <w:right w:val="single" w:sz="4" w:space="0" w:color="549E39" w:themeColor="accent1"/>
+          <w:insideH w:val="nil"/>
+          <w:insideV w:val="nil"/>
+        </w:tcBorders>
+        <w:shd w:val="clear" w:color="auto" w:fill="549E39" w:themeFill="accent1"/>
+      </w:tcPr>
+    </w:tblStylePr>
+    <w:tblStylePr w:type="lastRow">
+      <w:rPr>
+        <w:b/>
+        <w:bCs/>
+      </w:rPr>
+      <w:tblPr/>
+      <w:tcPr>
+        <w:tcBorders>
+          <w:top w:val="double" w:sz="4" w:space="0" w:color="549E39" w:themeColor="accent1"/>
+        </w:tcBorders>
+      </w:tcPr>
+    </w:tblStylePr>
+    <w:tblStylePr w:type="firstCol">
+      <w:rPr>
+        <w:b/>
+        <w:bCs/>
+      </w:rPr>
+    </w:tblStylePr>
+    <w:tblStylePr w:type="lastCol">
+      <w:rPr>
+        <w:b/>
+        <w:bCs/>
+      </w:rPr>
+    </w:tblStylePr>
+    <w:tblStylePr w:type="band1Vert">
+      <w:tblPr/>
+      <w:tcPr>
+        <w:shd w:val="clear" w:color="auto" w:fill="DAEFD3" w:themeFill="accent1" w:themeFillTint="33"/>
+      </w:tcPr>
+    </w:tblStylePr>
+    <w:tblStylePr w:type="band1Horz">
+      <w:tblPr/>
+      <w:tcPr>
+        <w:shd w:val="clear" w:color="auto" w:fill="DAEFD3" w:themeFill="accent1" w:themeFillTint="33"/>
+      </w:tcPr>
+    </w:tblStylePr>
+  </w:style>
 </w:styles>
 </file>
 
@@ -2057,7 +2431,7 @@
 </file>
 
 <file path=customXml/itemProps2.xml><?xml version="1.0" encoding="utf-8"?>
-<ds:datastoreItem xmlns:ds="http://schemas.openxmlformats.org/officeDocument/2006/customXml" ds:itemID="{0583E63B-A749-4FC5-92CC-FCA6456D6F98}">
+<ds:datastoreItem xmlns:ds="http://schemas.openxmlformats.org/officeDocument/2006/customXml" ds:itemID="{4B1A7DB3-A188-4428-BD60-7F5C099C293A}">
   <ds:schemaRefs>
     <ds:schemaRef ds:uri="http://schemas.openxmlformats.org/officeDocument/2006/bibliography"/>
   </ds:schemaRefs>

</xml_diff>

<commit_message>
basket page added to, payment methods added
</commit_message>
<xml_diff>
--- a/Report_U1257802_CFS2160.docx
+++ b/Report_U1257802_CFS2160.docx
@@ -10,7 +10,14 @@
           <w:docPartUnique/>
         </w:docPartObj>
       </w:sdtPr>
-      <w:sdtEndPr/>
+      <w:sdtEndPr>
+        <w:rPr>
+          <w:rFonts w:asciiTheme="majorHAnsi" w:eastAsiaTheme="majorEastAsia" w:hAnsiTheme="majorHAnsi" w:cstheme="majorBidi"/>
+          <w:color w:val="3E762A" w:themeColor="accent1" w:themeShade="BF"/>
+          <w:sz w:val="32"/>
+          <w:szCs w:val="32"/>
+        </w:rPr>
+      </w:sdtEndPr>
       <w:sdtContent>
         <w:p/>
         <w:p>
@@ -186,7 +193,7 @@
                                       </w:rPr>
                                       <w:alias w:val="Title"/>
                                       <w:tag w:val=""/>
-                                      <w:id w:val="-554696155"/>
+                                      <w:id w:val="-387875960"/>
                                       <w:dataBinding w:prefixMappings="xmlns:ns0='http://purl.org/dc/elements/1.1/' xmlns:ns1='http://schemas.openxmlformats.org/package/2006/metadata/core-properties' " w:xpath="/ns1:coreProperties[1]/ns0:title[1]" w:storeItemID="{6C3C8BC8-F283-45AE-878A-BAB7291924A1}"/>
                                       <w:text/>
                                     </w:sdtPr>
@@ -198,7 +205,15 @@
                                           <w:sz w:val="72"/>
                                           <w:szCs w:val="72"/>
                                         </w:rPr>
-                                        <w:t>Testing Report</w:t>
+                                        <w:t xml:space="preserve">UniCin </w:t>
+                                      </w:r>
+                                      <w:r>
+                                        <w:rPr>
+                                          <w:color w:val="FFFFFF" w:themeColor="background1"/>
+                                          <w:sz w:val="72"/>
+                                          <w:szCs w:val="72"/>
+                                        </w:rPr>
+                                        <w:t>Report</w:t>
                                       </w:r>
                                     </w:sdtContent>
                                   </w:sdt>
@@ -357,7 +372,7 @@
                                 </w:rPr>
                                 <w:alias w:val="Title"/>
                                 <w:tag w:val=""/>
-                                <w:id w:val="-554696155"/>
+                                <w:id w:val="-387875960"/>
                                 <w:dataBinding w:prefixMappings="xmlns:ns0='http://purl.org/dc/elements/1.1/' xmlns:ns1='http://schemas.openxmlformats.org/package/2006/metadata/core-properties' " w:xpath="/ns1:coreProperties[1]/ns0:title[1]" w:storeItemID="{6C3C8BC8-F283-45AE-878A-BAB7291924A1}"/>
                                 <w:text/>
                               </w:sdtPr>
@@ -369,7 +384,15 @@
                                     <w:sz w:val="72"/>
                                     <w:szCs w:val="72"/>
                                   </w:rPr>
-                                  <w:t>Testing Report</w:t>
+                                  <w:t xml:space="preserve">UniCin </w:t>
+                                </w:r>
+                                <w:r>
+                                  <w:rPr>
+                                    <w:color w:val="FFFFFF" w:themeColor="background1"/>
+                                    <w:sz w:val="72"/>
+                                    <w:szCs w:val="72"/>
+                                  </w:rPr>
+                                  <w:t>Report</w:t>
                                 </w:r>
                               </w:sdtContent>
                             </w:sdt>
@@ -461,7 +484,7 @@
                                     </w:rPr>
                                     <w:alias w:val="Company"/>
                                     <w:tag w:val=""/>
-                                    <w:id w:val="-1880927279"/>
+                                    <w:id w:val="2052954834"/>
                                     <w:dataBinding w:prefixMappings="xmlns:ns0='http://schemas.openxmlformats.org/officeDocument/2006/extended-properties' " w:xpath="/ns0:Properties[1]/ns0:Company[1]" w:storeItemID="{6668398D-A668-4E3E-A5EB-62B293D839F1}"/>
                                     <w:text/>
                                   </w:sdtPr>
@@ -504,7 +527,7 @@
                                     </w:rPr>
                                     <w:alias w:val="Address"/>
                                     <w:tag w:val=""/>
-                                    <w:id w:val="-1023088507"/>
+                                    <w:id w:val="-596241905"/>
                                     <w:dataBinding w:prefixMappings="xmlns:ns0='http://schemas.microsoft.com/office/2006/coverPageProps' " w:xpath="/ns0:CoverPageProperties[1]/ns0:CompanyAddress[1]" w:storeItemID="{55AF091B-3C7A-41E3-B477-F2FDAA23CFDA}"/>
                                     <w:text/>
                                   </w:sdtPr>
@@ -569,7 +592,7 @@
                               </w:rPr>
                               <w:alias w:val="Company"/>
                               <w:tag w:val=""/>
-                              <w:id w:val="-1880927279"/>
+                              <w:id w:val="2052954834"/>
                               <w:dataBinding w:prefixMappings="xmlns:ns0='http://schemas.openxmlformats.org/officeDocument/2006/extended-properties' " w:xpath="/ns0:Properties[1]/ns0:Company[1]" w:storeItemID="{6668398D-A668-4E3E-A5EB-62B293D839F1}"/>
                               <w:text/>
                             </w:sdtPr>
@@ -612,7 +635,7 @@
                               </w:rPr>
                               <w:alias w:val="Address"/>
                               <w:tag w:val=""/>
-                              <w:id w:val="-1023088507"/>
+                              <w:id w:val="-596241905"/>
                               <w:dataBinding w:prefixMappings="xmlns:ns0='http://schemas.microsoft.com/office/2006/coverPageProps' " w:xpath="/ns0:CoverPageProperties[1]/ns0:CompanyAddress[1]" w:storeItemID="{55AF091B-3C7A-41E3-B477-F2FDAA23CFDA}"/>
                               <w:text/>
                             </w:sdtPr>
@@ -722,7 +745,7 @@
                                     </w:rPr>
                                     <w:alias w:val="Subtitle"/>
                                     <w:tag w:val=""/>
-                                    <w:id w:val="-1452929454"/>
+                                    <w:id w:val="598225116"/>
                                     <w:dataBinding w:prefixMappings="xmlns:ns0='http://purl.org/dc/elements/1.1/' xmlns:ns1='http://schemas.openxmlformats.org/package/2006/metadata/core-properties' " w:xpath="/ns1:coreProperties[1]/ns0:subject[1]" w:storeItemID="{6C3C8BC8-F283-45AE-878A-BAB7291924A1}"/>
                                     <w:text/>
                                   </w:sdtPr>
@@ -735,7 +758,7 @@
                                         <w:sz w:val="28"/>
                                         <w:szCs w:val="28"/>
                                       </w:rPr>
-                                      <w:t>JUnit testing of software “unicin</w:t>
+                                      <w:t>testing of software “unicin</w:t>
                                     </w:r>
                                   </w:sdtContent>
                                 </w:sdt>
@@ -759,7 +782,7 @@
                                   </w:rPr>
                                   <w:alias w:val="Author"/>
                                   <w:tag w:val=""/>
-                                  <w:id w:val="-954487662"/>
+                                  <w:id w:val="-1110587955"/>
                                   <w:dataBinding w:prefixMappings="xmlns:ns0='http://purl.org/dc/elements/1.1/' xmlns:ns1='http://schemas.openxmlformats.org/package/2006/metadata/core-properties' " w:xpath="/ns1:coreProperties[1]/ns0:creator[1]" w:storeItemID="{6C3C8BC8-F283-45AE-878A-BAB7291924A1}"/>
                                   <w:text/>
                                 </w:sdtPr>
@@ -810,10 +833,6 @@
               </mc:Choice>
               <mc:Fallback>
                 <w:pict>
-                  <v:shapetype id="_x0000_t202" coordsize="21600,21600" o:spt="202" path="m,l,21600r21600,l21600,xe">
-                    <v:stroke joinstyle="miter"/>
-                    <v:path gradientshapeok="t" o:connecttype="rect"/>
-                  </v:shapetype>
                   <v:shape id="Text Box 129" o:spid="_x0000_s1030" type="#_x0000_t202" style="position:absolute;margin-left:0;margin-top:0;width:453pt;height:38.15pt;z-index:251661312;visibility:visible;mso-wrap-style:square;mso-width-percent:1154;mso-height-percent:0;mso-top-percent:790;mso-wrap-distance-left:9pt;mso-wrap-distance-top:0;mso-wrap-distance-right:9pt;mso-wrap-distance-bottom:0;mso-position-horizontal:center;mso-position-horizontal-relative:page;mso-position-vertical-relative:page;mso-width-percent:1154;mso-height-percent:0;mso-top-percent:790;mso-width-relative:margin;mso-height-relative:margin;v-text-anchor:top" o:gfxdata="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" filled="f" stroked="f" strokeweight=".5pt">
                     <v:textbox style="mso-fit-shape-to-text:t" inset="1in,0,86.4pt,0">
                       <w:txbxContent>
@@ -838,7 +857,7 @@
                               </w:rPr>
                               <w:alias w:val="Subtitle"/>
                               <w:tag w:val=""/>
-                              <w:id w:val="-1452929454"/>
+                              <w:id w:val="598225116"/>
                               <w:dataBinding w:prefixMappings="xmlns:ns0='http://purl.org/dc/elements/1.1/' xmlns:ns1='http://schemas.openxmlformats.org/package/2006/metadata/core-properties' " w:xpath="/ns1:coreProperties[1]/ns0:subject[1]" w:storeItemID="{6C3C8BC8-F283-45AE-878A-BAB7291924A1}"/>
                               <w:text/>
                             </w:sdtPr>
@@ -851,7 +870,7 @@
                                   <w:sz w:val="28"/>
                                   <w:szCs w:val="28"/>
                                 </w:rPr>
-                                <w:t>JUnit testing of software “unicin</w:t>
+                                <w:t>testing of software “unicin</w:t>
                               </w:r>
                             </w:sdtContent>
                           </w:sdt>
@@ -875,7 +894,7 @@
                             </w:rPr>
                             <w:alias w:val="Author"/>
                             <w:tag w:val=""/>
-                            <w:id w:val="-954487662"/>
+                            <w:id w:val="-1110587955"/>
                             <w:dataBinding w:prefixMappings="xmlns:ns0='http://purl.org/dc/elements/1.1/' xmlns:ns1='http://schemas.openxmlformats.org/package/2006/metadata/core-properties' " w:xpath="/ns1:coreProperties[1]/ns0:creator[1]" w:storeItemID="{6C3C8BC8-F283-45AE-878A-BAB7291924A1}"/>
                             <w:text/>
                           </w:sdtPr>
@@ -989,7 +1008,7 @@
                                   </w:rPr>
                                   <w:alias w:val="Year"/>
                                   <w:tag w:val=""/>
-                                  <w:id w:val="1595126926"/>
+                                  <w:id w:val="-1077358242"/>
                                   <w:dataBinding w:prefixMappings="xmlns:ns0='http://schemas.microsoft.com/office/2006/coverPageProps' " w:xpath="/ns0:CoverPageProperties[1]/ns0:PublishDate[1]" w:storeItemID="{55AF091B-3C7A-41E3-B477-F2FDAA23CFDA}"/>
                                   <w:date w:fullDate="2019-01-01T00:00:00Z">
                                     <w:dateFormat w:val="yyyy"/>
@@ -1057,7 +1076,7 @@
                             </w:rPr>
                             <w:alias w:val="Year"/>
                             <w:tag w:val=""/>
-                            <w:id w:val="1595126926"/>
+                            <w:id w:val="-1077358242"/>
                             <w:dataBinding w:prefixMappings="xmlns:ns0='http://schemas.microsoft.com/office/2006/coverPageProps' " w:xpath="/ns0:CoverPageProperties[1]/ns0:PublishDate[1]" w:storeItemID="{55AF091B-3C7A-41E3-B477-F2FDAA23CFDA}"/>
                             <w:date w:fullDate="2019-01-01T00:00:00Z">
                               <w:dateFormat w:val="yyyy"/>
@@ -1101,17 +1120,494 @@
             <w:br w:type="page"/>
           </w:r>
         </w:p>
+        <w:sdt>
+          <w:sdtPr>
+            <w:id w:val="-101122842"/>
+            <w:docPartObj>
+              <w:docPartGallery w:val="Table of Contents"/>
+              <w:docPartUnique/>
+            </w:docPartObj>
+          </w:sdtPr>
+          <w:sdtEndPr>
+            <w:rPr>
+              <w:rFonts w:asciiTheme="minorHAnsi" w:eastAsiaTheme="minorHAnsi" w:hAnsiTheme="minorHAnsi" w:cstheme="minorBidi"/>
+              <w:b/>
+              <w:bCs/>
+              <w:noProof/>
+              <w:color w:val="auto"/>
+              <w:sz w:val="22"/>
+              <w:szCs w:val="22"/>
+              <w:lang w:val="en-GB"/>
+            </w:rPr>
+          </w:sdtEndPr>
+          <w:sdtContent>
+            <w:p>
+              <w:pPr>
+                <w:pStyle w:val="TOCHeading"/>
+              </w:pPr>
+              <w:r>
+                <w:t>Contents</w:t>
+              </w:r>
+            </w:p>
+            <w:p>
+              <w:pPr>
+                <w:pStyle w:val="TOC1"/>
+                <w:tabs>
+                  <w:tab w:val="right" w:leader="dot" w:pos="13948"/>
+                </w:tabs>
+                <w:rPr>
+                  <w:rFonts w:eastAsiaTheme="minorEastAsia"/>
+                  <w:noProof/>
+                  <w:lang w:eastAsia="en-GB"/>
+                </w:rPr>
+              </w:pPr>
+              <w:r>
+                <w:rPr>
+                  <w:b/>
+                  <w:bCs/>
+                  <w:noProof/>
+                </w:rPr>
+                <w:fldChar w:fldCharType="begin"/>
+              </w:r>
+              <w:r>
+                <w:rPr>
+                  <w:b/>
+                  <w:bCs/>
+                  <w:noProof/>
+                </w:rPr>
+                <w:instrText xml:space="preserve"> TOC \o "1-3" \h \z \u </w:instrText>
+              </w:r>
+              <w:r>
+                <w:rPr>
+                  <w:b/>
+                  <w:bCs/>
+                  <w:noProof/>
+                </w:rPr>
+                <w:fldChar w:fldCharType="separate"/>
+              </w:r>
+              <w:hyperlink w:anchor="_Toc4518127" w:history="1">
+                <w:r>
+                  <w:rPr>
+                    <w:rStyle w:val="Hyperlink"/>
+                    <w:b/>
+                    <w:noProof/>
+                  </w:rPr>
+                  <w:t>Login Page Testing</w:t>
+                </w:r>
+                <w:r>
+                  <w:rPr>
+                    <w:noProof/>
+                    <w:webHidden/>
+                  </w:rPr>
+                  <w:tab/>
+                </w:r>
+                <w:r>
+                  <w:rPr>
+                    <w:noProof/>
+                    <w:webHidden/>
+                  </w:rPr>
+                  <w:fldChar w:fldCharType="begin"/>
+                </w:r>
+                <w:r>
+                  <w:rPr>
+                    <w:noProof/>
+                    <w:webHidden/>
+                  </w:rPr>
+                  <w:instrText xml:space="preserve"> PAGEREF _Toc4518127 \h </w:instrText>
+                </w:r>
+                <w:r>
+                  <w:rPr>
+                    <w:noProof/>
+                    <w:webHidden/>
+                  </w:rPr>
+                </w:r>
+                <w:r>
+                  <w:rPr>
+                    <w:noProof/>
+                    <w:webHidden/>
+                  </w:rPr>
+                  <w:fldChar w:fldCharType="separate"/>
+                </w:r>
+                <w:r>
+                  <w:rPr>
+                    <w:noProof/>
+                    <w:webHidden/>
+                  </w:rPr>
+                  <w:t>2</w:t>
+                </w:r>
+                <w:r>
+                  <w:rPr>
+                    <w:noProof/>
+                    <w:webHidden/>
+                  </w:rPr>
+                  <w:fldChar w:fldCharType="end"/>
+                </w:r>
+              </w:hyperlink>
+            </w:p>
+            <w:p>
+              <w:pPr>
+                <w:pStyle w:val="TOC2"/>
+                <w:tabs>
+                  <w:tab w:val="right" w:leader="dot" w:pos="13948"/>
+                </w:tabs>
+                <w:rPr>
+                  <w:rFonts w:eastAsiaTheme="minorEastAsia"/>
+                  <w:noProof/>
+                  <w:lang w:eastAsia="en-GB"/>
+                </w:rPr>
+              </w:pPr>
+              <w:hyperlink w:anchor="_Toc4518128" w:history="1">
+                <w:r>
+                  <w:rPr>
+                    <w:rStyle w:val="Hyperlink"/>
+                    <w:noProof/>
+                  </w:rPr>
+                  <w:t>Login Button</w:t>
+                </w:r>
+                <w:r>
+                  <w:rPr>
+                    <w:noProof/>
+                    <w:webHidden/>
+                  </w:rPr>
+                  <w:tab/>
+                </w:r>
+                <w:r>
+                  <w:rPr>
+                    <w:noProof/>
+                    <w:webHidden/>
+                  </w:rPr>
+                  <w:fldChar w:fldCharType="begin"/>
+                </w:r>
+                <w:r>
+                  <w:rPr>
+                    <w:noProof/>
+                    <w:webHidden/>
+                  </w:rPr>
+                  <w:instrText xml:space="preserve"> PAGEREF _Toc4518128 \h </w:instrText>
+                </w:r>
+                <w:r>
+                  <w:rPr>
+                    <w:noProof/>
+                    <w:webHidden/>
+                  </w:rPr>
+                </w:r>
+                <w:r>
+                  <w:rPr>
+                    <w:noProof/>
+                    <w:webHidden/>
+                  </w:rPr>
+                  <w:fldChar w:fldCharType="separate"/>
+                </w:r>
+                <w:r>
+                  <w:rPr>
+                    <w:noProof/>
+                    <w:webHidden/>
+                  </w:rPr>
+                  <w:t>2</w:t>
+                </w:r>
+                <w:r>
+                  <w:rPr>
+                    <w:noProof/>
+                    <w:webHidden/>
+                  </w:rPr>
+                  <w:fldChar w:fldCharType="end"/>
+                </w:r>
+              </w:hyperlink>
+            </w:p>
+            <w:p>
+              <w:pPr>
+                <w:pStyle w:val="TOC1"/>
+                <w:tabs>
+                  <w:tab w:val="right" w:leader="dot" w:pos="13948"/>
+                </w:tabs>
+                <w:rPr>
+                  <w:rFonts w:eastAsiaTheme="minorEastAsia"/>
+                  <w:noProof/>
+                  <w:lang w:eastAsia="en-GB"/>
+                </w:rPr>
+              </w:pPr>
+              <w:hyperlink w:anchor="_Toc4518129" w:history="1">
+                <w:r>
+                  <w:rPr>
+                    <w:rStyle w:val="Hyperlink"/>
+                    <w:noProof/>
+                  </w:rPr>
+                  <w:t>Bibliography</w:t>
+                </w:r>
+                <w:r>
+                  <w:rPr>
+                    <w:noProof/>
+                    <w:webHidden/>
+                  </w:rPr>
+                  <w:tab/>
+                </w:r>
+                <w:r>
+                  <w:rPr>
+                    <w:noProof/>
+                    <w:webHidden/>
+                  </w:rPr>
+                  <w:fldChar w:fldCharType="begin"/>
+                </w:r>
+                <w:r>
+                  <w:rPr>
+                    <w:noProof/>
+                    <w:webHidden/>
+                  </w:rPr>
+                  <w:instrText xml:space="preserve"> PAGEREF _Toc4518129 \h </w:instrText>
+                </w:r>
+                <w:r>
+                  <w:rPr>
+                    <w:noProof/>
+                    <w:webHidden/>
+                  </w:rPr>
+                </w:r>
+                <w:r>
+                  <w:rPr>
+                    <w:noProof/>
+                    <w:webHidden/>
+                  </w:rPr>
+                  <w:fldChar w:fldCharType="separate"/>
+                </w:r>
+                <w:r>
+                  <w:rPr>
+                    <w:noProof/>
+                    <w:webHidden/>
+                  </w:rPr>
+                  <w:t>4</w:t>
+                </w:r>
+                <w:r>
+                  <w:rPr>
+                    <w:noProof/>
+                    <w:webHidden/>
+                  </w:rPr>
+                  <w:fldChar w:fldCharType="end"/>
+                </w:r>
+              </w:hyperlink>
+            </w:p>
+            <w:p>
+              <w:r>
+                <w:rPr>
+                  <w:b/>
+                  <w:bCs/>
+                  <w:noProof/>
+                </w:rPr>
+                <w:fldChar w:fldCharType="end"/>
+              </w:r>
+            </w:p>
+          </w:sdtContent>
+        </w:sdt>
+        <w:p/>
+        <w:p>
+          <w:r>
+            <w:br w:type="page"/>
+          </w:r>
+        </w:p>
+        <w:p>
+          <w:pPr>
+            <w:pStyle w:val="Heading1"/>
+            <w:rPr>
+              <w:b/>
+            </w:rPr>
+          </w:pPr>
+          <w:r>
+            <w:rPr>
+              <w:b/>
+              <w:sz w:val="40"/>
+            </w:rPr>
+            <w:t>Modelling</w:t>
+          </w:r>
+        </w:p>
+        <w:p>
+          <w:pPr>
+            <w:pStyle w:val="NoSpacing"/>
+          </w:pPr>
+          <w:r>
+            <w:rPr>
+              <w:noProof/>
+              <w:lang w:val="en-GB" w:eastAsia="en-GB"/>
+            </w:rPr>
+            <w:drawing>
+              <wp:inline distT="0" distB="0" distL="0" distR="0">
+                <wp:extent cx="8863330" cy="4914900"/>
+                <wp:effectExtent l="0" t="0" r="0" b="0"/>
+                <wp:docPr id="25" name="Picture 25"/>
+                <wp:cNvGraphicFramePr>
+                  <a:graphicFrameLocks xmlns:a="http://schemas.openxmlformats.org/drawingml/2006/main" noChangeAspect="1"/>
+                </wp:cNvGraphicFramePr>
+                <a:graphic xmlns:a="http://schemas.openxmlformats.org/drawingml/2006/main">
+                  <a:graphicData uri="http://schemas.openxmlformats.org/drawingml/2006/picture">
+                    <pic:pic xmlns:pic="http://schemas.openxmlformats.org/drawingml/2006/picture">
+                      <pic:nvPicPr>
+                        <pic:cNvPr id="25" name="CinemaEnterprisePart1Draft2.jpg"/>
+                        <pic:cNvPicPr/>
+                      </pic:nvPicPr>
+                      <pic:blipFill>
+                        <a:blip r:embed="rId8" cstate="print">
+                          <a:extLst>
+                            <a:ext uri="{28A0092B-C50C-407E-A947-70E740481C1C}">
+                              <a14:useLocalDpi xmlns:a14="http://schemas.microsoft.com/office/drawing/2010/main" val="0"/>
+                            </a:ext>
+                          </a:extLst>
+                        </a:blip>
+                        <a:stretch>
+                          <a:fillRect/>
+                        </a:stretch>
+                      </pic:blipFill>
+                      <pic:spPr>
+                        <a:xfrm>
+                          <a:off x="0" y="0"/>
+                          <a:ext cx="8863330" cy="4914900"/>
+                        </a:xfrm>
+                        <a:prstGeom prst="rect">
+                          <a:avLst/>
+                        </a:prstGeom>
+                      </pic:spPr>
+                    </pic:pic>
+                  </a:graphicData>
+                </a:graphic>
+              </wp:inline>
+            </w:drawing>
+          </w:r>
+          <w:r>
+            <w:rPr>
+              <w:noProof/>
+              <w:lang w:val="en-GB" w:eastAsia="en-GB"/>
+            </w:rPr>
+            <w:drawing>
+              <wp:inline distT="0" distB="0" distL="0" distR="0">
+                <wp:extent cx="7672070" cy="5731510"/>
+                <wp:effectExtent l="0" t="0" r="5080" b="2540"/>
+                <wp:docPr id="26" name="Picture 26"/>
+                <wp:cNvGraphicFramePr>
+                  <a:graphicFrameLocks xmlns:a="http://schemas.openxmlformats.org/drawingml/2006/main" noChangeAspect="1"/>
+                </wp:cNvGraphicFramePr>
+                <a:graphic xmlns:a="http://schemas.openxmlformats.org/drawingml/2006/main">
+                  <a:graphicData uri="http://schemas.openxmlformats.org/drawingml/2006/picture">
+                    <pic:pic xmlns:pic="http://schemas.openxmlformats.org/drawingml/2006/picture">
+                      <pic:nvPicPr>
+                        <pic:cNvPr id="26" name="CinemaEnterpriseUseCase.jpg"/>
+                        <pic:cNvPicPr/>
+                      </pic:nvPicPr>
+                      <pic:blipFill>
+                        <a:blip r:embed="rId9">
+                          <a:extLst>
+                            <a:ext uri="{28A0092B-C50C-407E-A947-70E740481C1C}">
+                              <a14:useLocalDpi xmlns:a14="http://schemas.microsoft.com/office/drawing/2010/main" val="0"/>
+                            </a:ext>
+                          </a:extLst>
+                        </a:blip>
+                        <a:stretch>
+                          <a:fillRect/>
+                        </a:stretch>
+                      </pic:blipFill>
+                      <pic:spPr>
+                        <a:xfrm>
+                          <a:off x="0" y="0"/>
+                          <a:ext cx="7672070" cy="5731510"/>
+                        </a:xfrm>
+                        <a:prstGeom prst="rect">
+                          <a:avLst/>
+                        </a:prstGeom>
+                      </pic:spPr>
+                    </pic:pic>
+                  </a:graphicData>
+                </a:graphic>
+              </wp:inline>
+            </w:drawing>
+          </w:r>
+          <w:r>
+            <w:rPr>
+              <w:noProof/>
+              <w:lang w:val="en-GB" w:eastAsia="en-GB"/>
+            </w:rPr>
+            <w:drawing>
+              <wp:inline distT="0" distB="0" distL="0" distR="0">
+                <wp:extent cx="8808085" cy="5731510"/>
+                <wp:effectExtent l="0" t="0" r="0" b="2540"/>
+                <wp:docPr id="27" name="Picture 27"/>
+                <wp:cNvGraphicFramePr>
+                  <a:graphicFrameLocks xmlns:a="http://schemas.openxmlformats.org/drawingml/2006/main" noChangeAspect="1"/>
+                </wp:cNvGraphicFramePr>
+                <a:graphic xmlns:a="http://schemas.openxmlformats.org/drawingml/2006/main">
+                  <a:graphicData uri="http://schemas.openxmlformats.org/drawingml/2006/picture">
+                    <pic:pic xmlns:pic="http://schemas.openxmlformats.org/drawingml/2006/picture">
+                      <pic:nvPicPr>
+                        <pic:cNvPr id="27" name="UniCinClassDiagram.jpg"/>
+                        <pic:cNvPicPr/>
+                      </pic:nvPicPr>
+                      <pic:blipFill>
+                        <a:blip r:embed="rId10">
+                          <a:extLst>
+                            <a:ext uri="{28A0092B-C50C-407E-A947-70E740481C1C}">
+                              <a14:useLocalDpi xmlns:a14="http://schemas.microsoft.com/office/drawing/2010/main" val="0"/>
+                            </a:ext>
+                          </a:extLst>
+                        </a:blip>
+                        <a:stretch>
+                          <a:fillRect/>
+                        </a:stretch>
+                      </pic:blipFill>
+                      <pic:spPr>
+                        <a:xfrm>
+                          <a:off x="0" y="0"/>
+                          <a:ext cx="8808085" cy="5731510"/>
+                        </a:xfrm>
+                        <a:prstGeom prst="rect">
+                          <a:avLst/>
+                        </a:prstGeom>
+                      </pic:spPr>
+                    </pic:pic>
+                  </a:graphicData>
+                </a:graphic>
+              </wp:inline>
+            </w:drawing>
+          </w:r>
+          <w:r>
+            <w:br w:type="page"/>
+          </w:r>
+        </w:p>
+        <w:p>
+          <w:pPr>
+            <w:pStyle w:val="Heading1"/>
+            <w:rPr>
+              <w:b/>
+              <w:sz w:val="40"/>
+              <w:szCs w:val="40"/>
+            </w:rPr>
+          </w:pPr>
+          <w:bookmarkStart w:id="0" w:name="_Toc4518127"/>
+          <w:r>
+            <w:rPr>
+              <w:b/>
+              <w:sz w:val="40"/>
+              <w:szCs w:val="40"/>
+            </w:rPr>
+            <w:t>Login Page Testing</w:t>
+          </w:r>
+          <w:bookmarkEnd w:id="0"/>
+        </w:p>
+        <w:p>
+          <w:pPr>
+            <w:pStyle w:val="Heading2"/>
+          </w:pPr>
+          <w:bookmarkStart w:id="1" w:name="_Toc4518128"/>
+          <w:r>
+            <w:t>Login Button</w:t>
+          </w:r>
+          <w:bookmarkEnd w:id="1"/>
+        </w:p>
         <w:tbl>
           <w:tblPr>
             <w:tblStyle w:val="GridTable4-Accent1"/>
-            <w:tblW w:w="12753" w:type="dxa"/>
+            <w:tblW w:w="16160" w:type="dxa"/>
+            <w:tblInd w:w="-1139" w:type="dxa"/>
             <w:tblLook w:val="04A0" w:firstRow="1" w:lastRow="0" w:firstColumn="1" w:lastColumn="0" w:noHBand="0" w:noVBand="1"/>
           </w:tblPr>
           <w:tblGrid>
-            <w:gridCol w:w="1429"/>
-            <w:gridCol w:w="3516"/>
-            <w:gridCol w:w="4236"/>
-            <w:gridCol w:w="3572"/>
+            <w:gridCol w:w="1683"/>
+            <w:gridCol w:w="4266"/>
+            <w:gridCol w:w="7640"/>
+            <w:gridCol w:w="2571"/>
           </w:tblGrid>
           <w:tr>
             <w:trPr>
@@ -1120,7 +1616,7 @@
             <w:tc>
               <w:tcPr>
                 <w:cnfStyle w:val="001000000000" w:firstRow="0" w:lastRow="0" w:firstColumn="1" w:lastColumn="0" w:oddVBand="0" w:evenVBand="0" w:oddHBand="0" w:evenHBand="0" w:firstRowFirstColumn="0" w:firstRowLastColumn="0" w:lastRowFirstColumn="0" w:lastRowLastColumn="0"/>
-                <w:tcW w:w="1555" w:type="dxa"/>
+                <w:tcW w:w="1760" w:type="dxa"/>
                 <w:tcBorders>
                   <w:top w:val="single" w:sz="4" w:space="0" w:color="5B9BD5"/>
                   <w:left w:val="single" w:sz="4" w:space="0" w:color="5B9BD5"/>
@@ -1133,14 +1629,13 @@
                   <w:pStyle w:val="NoSpacing"/>
                 </w:pPr>
                 <w:r>
-                  <w:lastRenderedPageBreak/>
                   <w:t>Test Number</w:t>
                 </w:r>
               </w:p>
             </w:tc>
             <w:tc>
               <w:tcPr>
-                <w:tcW w:w="2693" w:type="dxa"/>
+                <w:tcW w:w="3835" w:type="dxa"/>
                 <w:tcBorders>
                   <w:top w:val="single" w:sz="4" w:space="0" w:color="5B9BD5"/>
                   <w:left w:val="single" w:sz="4" w:space="0" w:color="5B9BD5"/>
@@ -1160,7 +1655,7 @@
             </w:tc>
             <w:tc>
               <w:tcPr>
-                <w:tcW w:w="3969" w:type="dxa"/>
+                <w:tcW w:w="7640" w:type="dxa"/>
                 <w:tcBorders>
                   <w:top w:val="single" w:sz="4" w:space="0" w:color="5B9BD5"/>
                   <w:left w:val="single" w:sz="4" w:space="0" w:color="5B9BD5"/>
@@ -1180,7 +1675,7 @@
             </w:tc>
             <w:tc>
               <w:tcPr>
-                <w:tcW w:w="4536" w:type="dxa"/>
+                <w:tcW w:w="2925" w:type="dxa"/>
                 <w:tcBorders>
                   <w:top w:val="single" w:sz="4" w:space="0" w:color="5B9BD5"/>
                   <w:left w:val="single" w:sz="4" w:space="0" w:color="5B9BD5"/>
@@ -1206,17 +1701,14 @@
             <w:tc>
               <w:tcPr>
                 <w:cnfStyle w:val="001000000000" w:firstRow="0" w:lastRow="0" w:firstColumn="1" w:lastColumn="0" w:oddVBand="0" w:evenVBand="0" w:oddHBand="0" w:evenHBand="0" w:firstRowFirstColumn="0" w:firstRowLastColumn="0" w:lastRowFirstColumn="0" w:lastRowLastColumn="0"/>
-                <w:tcW w:w="1555" w:type="dxa"/>
-              </w:tcPr>
-              <w:p>
-                <w:pPr>
-                  <w:pStyle w:val="NoSpacing"/>
-                </w:pPr>
-                <w:r>
-                  <w:t>Test 1</w:t>
-                </w:r>
-                <w:r>
-                  <w:t xml:space="preserve"> Login Button</w:t>
+                <w:tcW w:w="1760" w:type="dxa"/>
+              </w:tcPr>
+              <w:p>
+                <w:pPr>
+                  <w:pStyle w:val="NoSpacing"/>
+                </w:pPr>
+                <w:r>
+                  <w:t>Test 1 Login Button</w:t>
                 </w:r>
               </w:p>
               <w:p>
@@ -1240,11 +1732,17 @@
                   </w:rPr>
                   <w:t>The program should first check if there is a string in the username field</w:t>
                 </w:r>
-              </w:p>
-            </w:tc>
-            <w:tc>
-              <w:tcPr>
-                <w:tcW w:w="2693" w:type="dxa"/>
+                <w:r>
+                  <w:rPr>
+                    <w:b w:val="0"/>
+                  </w:rPr>
+                  <w:t xml:space="preserve"> and if not it will display an error message explaining what the problem is</w:t>
+                </w:r>
+              </w:p>
+            </w:tc>
+            <w:tc>
+              <w:tcPr>
+                <w:tcW w:w="3835" w:type="dxa"/>
               </w:tcPr>
               <w:p>
                 <w:pPr>
@@ -1254,231 +1752,13 @@
                 <w:r>
                   <w:rPr>
                     <w:noProof/>
-                    <w:lang w:eastAsia="en-GB"/>
+                    <w:lang w:val="en-GB" w:eastAsia="en-GB"/>
                   </w:rPr>
                   <w:drawing>
-                    <wp:inline distT="0" distB="0" distL="0" distR="0" wp14:anchorId="17F4ADCF" wp14:editId="20BC9F64">
+                    <wp:inline distT="0" distB="0" distL="0" distR="0" wp14:anchorId="7BBE9F61" wp14:editId="5AF540FA">
                       <wp:extent cx="2085975" cy="1552163"/>
                       <wp:effectExtent l="0" t="0" r="0" b="0"/>
                       <wp:docPr id="1" name="Picture 1"/>
-                      <wp:cNvGraphicFramePr>
-                        <a:graphicFrameLocks xmlns:a="http://schemas.openxmlformats.org/drawingml/2006/main" noChangeAspect="1"/>
-                      </wp:cNvGraphicFramePr>
-                      <a:graphic xmlns:a="http://schemas.openxmlformats.org/drawingml/2006/main">
-                        <a:graphicData uri="http://schemas.openxmlformats.org/drawingml/2006/picture">
-                          <pic:pic xmlns:pic="http://schemas.openxmlformats.org/drawingml/2006/picture">
-                            <pic:nvPicPr>
-                              <pic:cNvPr id="1" name=""/>
-                              <pic:cNvPicPr/>
-                            </pic:nvPicPr>
-                            <pic:blipFill>
-                              <a:blip r:embed="rId8"/>
-                              <a:stretch>
-                                <a:fillRect/>
-                              </a:stretch>
-                            </pic:blipFill>
-                            <pic:spPr>
-                              <a:xfrm>
-                                <a:off x="0" y="0"/>
-                                <a:ext cx="2099427" cy="1562172"/>
-                              </a:xfrm>
-                              <a:prstGeom prst="rect">
-                                <a:avLst/>
-                              </a:prstGeom>
-                            </pic:spPr>
-                          </pic:pic>
-                        </a:graphicData>
-                      </a:graphic>
-                    </wp:inline>
-                  </w:drawing>
-                </w:r>
-              </w:p>
-            </w:tc>
-            <w:tc>
-              <w:tcPr>
-                <w:tcW w:w="3969" w:type="dxa"/>
-              </w:tcPr>
-              <w:p>
-                <w:pPr>
-                  <w:pStyle w:val="NoSpacing"/>
-                  <w:cnfStyle w:val="000000100000" w:firstRow="0" w:lastRow="0" w:firstColumn="0" w:lastColumn="0" w:oddVBand="0" w:evenVBand="0" w:oddHBand="1" w:evenHBand="0" w:firstRowFirstColumn="0" w:firstRowLastColumn="0" w:lastRowFirstColumn="0" w:lastRowLastColumn="0"/>
-                </w:pPr>
-                <w:r>
-                  <w:rPr>
-                    <w:noProof/>
-                    <w:lang w:eastAsia="en-GB"/>
-                  </w:rPr>
-                  <w:drawing>
-                    <wp:inline distT="0" distB="0" distL="0" distR="0" wp14:anchorId="39FDCC77" wp14:editId="6E112086">
-                      <wp:extent cx="2546458" cy="1238250"/>
-                      <wp:effectExtent l="0" t="0" r="6350" b="0"/>
-                      <wp:docPr id="2" name="Picture 2"/>
-                      <wp:cNvGraphicFramePr>
-                        <a:graphicFrameLocks xmlns:a="http://schemas.openxmlformats.org/drawingml/2006/main" noChangeAspect="1"/>
-                      </wp:cNvGraphicFramePr>
-                      <a:graphic xmlns:a="http://schemas.openxmlformats.org/drawingml/2006/main">
-                        <a:graphicData uri="http://schemas.openxmlformats.org/drawingml/2006/picture">
-                          <pic:pic xmlns:pic="http://schemas.openxmlformats.org/drawingml/2006/picture">
-                            <pic:nvPicPr>
-                              <pic:cNvPr id="1" name=""/>
-                              <pic:cNvPicPr/>
-                            </pic:nvPicPr>
-                            <pic:blipFill>
-                              <a:blip r:embed="rId9"/>
-                              <a:stretch>
-                                <a:fillRect/>
-                              </a:stretch>
-                            </pic:blipFill>
-                            <pic:spPr>
-                              <a:xfrm>
-                                <a:off x="0" y="0"/>
-                                <a:ext cx="2562762" cy="1246178"/>
-                              </a:xfrm>
-                              <a:prstGeom prst="rect">
-                                <a:avLst/>
-                              </a:prstGeom>
-                            </pic:spPr>
-                          </pic:pic>
-                        </a:graphicData>
-                      </a:graphic>
-                    </wp:inline>
-                  </w:drawing>
-                </w:r>
-              </w:p>
-            </w:tc>
-            <w:tc>
-              <w:tcPr>
-                <w:tcW w:w="4536" w:type="dxa"/>
-              </w:tcPr>
-              <w:p>
-                <w:pPr>
-                  <w:pStyle w:val="NoSpacing"/>
-                  <w:cnfStyle w:val="000000100000" w:firstRow="0" w:lastRow="0" w:firstColumn="0" w:lastColumn="0" w:oddVBand="0" w:evenVBand="0" w:oddHBand="1" w:evenHBand="0" w:firstRowFirstColumn="0" w:firstRowLastColumn="0" w:lastRowFirstColumn="0" w:lastRowLastColumn="0"/>
-                </w:pPr>
-              </w:p>
-            </w:tc>
-          </w:tr>
-          <w:tr>
-            <w:tc>
-              <w:tcPr>
-                <w:cnfStyle w:val="001000000000" w:firstRow="0" w:lastRow="0" w:firstColumn="1" w:lastColumn="0" w:oddVBand="0" w:evenVBand="0" w:oddHBand="0" w:evenHBand="0" w:firstRowFirstColumn="0" w:firstRowLastColumn="0" w:lastRowFirstColumn="0" w:lastRowLastColumn="0"/>
-                <w:tcW w:w="1555" w:type="dxa"/>
-                <w:shd w:val="clear" w:color="auto" w:fill="auto"/>
-              </w:tcPr>
-              <w:p>
-                <w:pPr>
-                  <w:pStyle w:val="NoSpacing"/>
-                </w:pPr>
-                <w:r>
-                  <w:t>Test 2</w:t>
-                </w:r>
-              </w:p>
-              <w:p>
-                <w:pPr>
-                  <w:pStyle w:val="NoSpacing"/>
-                </w:pPr>
-                <w:r>
-                  <w:t>(Testing with</w:t>
-                </w:r>
-                <w:r>
-                  <w:t xml:space="preserve"> only a username</w:t>
-                </w:r>
-                <w:r>
-                  <w:t>)</w:t>
-                </w:r>
-              </w:p>
-              <w:p>
-                <w:pPr>
-                  <w:pStyle w:val="NoSpacing"/>
-                </w:pPr>
-                <w:r>
-                  <w:rPr>
-                    <w:b w:val="0"/>
-                  </w:rPr>
-                  <w:t xml:space="preserve">The program </w:t>
-                </w:r>
-                <w:r>
-                  <w:rPr>
-                    <w:b w:val="0"/>
-                  </w:rPr>
-                  <w:t>will be happy that there is a string in username however it will now pop up another alert to now enter a password</w:t>
-                </w:r>
-                <w:bookmarkStart w:id="0" w:name="_GoBack"/>
-                <w:bookmarkEnd w:id="0"/>
-              </w:p>
-            </w:tc>
-            <w:tc>
-              <w:tcPr>
-                <w:tcW w:w="2693" w:type="dxa"/>
-              </w:tcPr>
-              <w:p>
-                <w:pPr>
-                  <w:pStyle w:val="NoSpacing"/>
-                  <w:cnfStyle w:val="000000000000" w:firstRow="0" w:lastRow="0" w:firstColumn="0" w:lastColumn="0" w:oddVBand="0" w:evenVBand="0" w:oddHBand="0" w:evenHBand="0" w:firstRowFirstColumn="0" w:firstRowLastColumn="0" w:lastRowFirstColumn="0" w:lastRowLastColumn="0"/>
-                </w:pPr>
-                <w:r>
-                  <w:rPr>
-                    <w:noProof/>
-                    <w:lang w:eastAsia="en-GB"/>
-                  </w:rPr>
-                  <w:drawing>
-                    <wp:inline distT="0" distB="0" distL="0" distR="0" wp14:anchorId="6D49DC12" wp14:editId="2BC95AAA">
-                      <wp:extent cx="2095500" cy="1592921"/>
-                      <wp:effectExtent l="0" t="0" r="0" b="7620"/>
-                      <wp:docPr id="3" name="Picture 3"/>
-                      <wp:cNvGraphicFramePr>
-                        <a:graphicFrameLocks xmlns:a="http://schemas.openxmlformats.org/drawingml/2006/main" noChangeAspect="1"/>
-                      </wp:cNvGraphicFramePr>
-                      <a:graphic xmlns:a="http://schemas.openxmlformats.org/drawingml/2006/main">
-                        <a:graphicData uri="http://schemas.openxmlformats.org/drawingml/2006/picture">
-                          <pic:pic xmlns:pic="http://schemas.openxmlformats.org/drawingml/2006/picture">
-                            <pic:nvPicPr>
-                              <pic:cNvPr id="1" name=""/>
-                              <pic:cNvPicPr/>
-                            </pic:nvPicPr>
-                            <pic:blipFill>
-                              <a:blip r:embed="rId10"/>
-                              <a:stretch>
-                                <a:fillRect/>
-                              </a:stretch>
-                            </pic:blipFill>
-                            <pic:spPr>
-                              <a:xfrm>
-                                <a:off x="0" y="0"/>
-                                <a:ext cx="2114230" cy="1607159"/>
-                              </a:xfrm>
-                              <a:prstGeom prst="rect">
-                                <a:avLst/>
-                              </a:prstGeom>
-                            </pic:spPr>
-                          </pic:pic>
-                        </a:graphicData>
-                      </a:graphic>
-                    </wp:inline>
-                  </w:drawing>
-                </w:r>
-              </w:p>
-            </w:tc>
-            <w:tc>
-              <w:tcPr>
-                <w:tcW w:w="3969" w:type="dxa"/>
-                <w:shd w:val="clear" w:color="auto" w:fill="auto"/>
-              </w:tcPr>
-              <w:p>
-                <w:pPr>
-                  <w:pStyle w:val="NoSpacing"/>
-                  <w:cnfStyle w:val="000000000000" w:firstRow="0" w:lastRow="0" w:firstColumn="0" w:lastColumn="0" w:oddVBand="0" w:evenVBand="0" w:oddHBand="0" w:evenHBand="0" w:firstRowFirstColumn="0" w:firstRowLastColumn="0" w:lastRowFirstColumn="0" w:lastRowLastColumn="0"/>
-                </w:pPr>
-                <w:r>
-                  <w:rPr>
-                    <w:noProof/>
-                    <w:lang w:eastAsia="en-GB"/>
-                  </w:rPr>
-                  <w:drawing>
-                    <wp:inline distT="0" distB="0" distL="0" distR="0" wp14:anchorId="58932D82" wp14:editId="7CDE2816">
-                      <wp:extent cx="2546350" cy="1235014"/>
-                      <wp:effectExtent l="0" t="0" r="6350" b="3810"/>
-                      <wp:docPr id="4" name="Picture 4"/>
                       <wp:cNvGraphicFramePr>
                         <a:graphicFrameLocks xmlns:a="http://schemas.openxmlformats.org/drawingml/2006/main" noChangeAspect="1"/>
                       </wp:cNvGraphicFramePr>
@@ -1498,7 +1778,7 @@
                             <pic:spPr>
                               <a:xfrm>
                                 <a:off x="0" y="0"/>
-                                <a:ext cx="2566726" cy="1244897"/>
+                                <a:ext cx="2099427" cy="1562172"/>
                               </a:xfrm>
                               <a:prstGeom prst="rect">
                                 <a:avLst/>
@@ -1514,14 +1794,243 @@
             </w:tc>
             <w:tc>
               <w:tcPr>
-                <w:tcW w:w="4536" w:type="dxa"/>
+                <w:tcW w:w="7640" w:type="dxa"/>
+              </w:tcPr>
+              <w:p>
+                <w:pPr>
+                  <w:pStyle w:val="NoSpacing"/>
+                  <w:cnfStyle w:val="000000100000" w:firstRow="0" w:lastRow="0" w:firstColumn="0" w:lastColumn="0" w:oddVBand="0" w:evenVBand="0" w:oddHBand="1" w:evenHBand="0" w:firstRowFirstColumn="0" w:firstRowLastColumn="0" w:lastRowFirstColumn="0" w:lastRowLastColumn="0"/>
+                </w:pPr>
+                <w:r>
+                  <w:rPr>
+                    <w:noProof/>
+                    <w:lang w:eastAsia="en-GB"/>
+                  </w:rPr>
+                  <w:drawing>
+                    <wp:inline distT="0" distB="0" distL="0" distR="0" wp14:anchorId="580A29A6" wp14:editId="78B2FF42">
+                      <wp:extent cx="4714501" cy="2095500"/>
+                      <wp:effectExtent l="0" t="0" r="0" b="0"/>
+                      <wp:docPr id="11" name="Picture 11"/>
+                      <wp:cNvGraphicFramePr>
+                        <a:graphicFrameLocks xmlns:a="http://schemas.openxmlformats.org/drawingml/2006/main" noChangeAspect="1"/>
+                      </wp:cNvGraphicFramePr>
+                      <a:graphic xmlns:a="http://schemas.openxmlformats.org/drawingml/2006/main">
+                        <a:graphicData uri="http://schemas.openxmlformats.org/drawingml/2006/picture">
+                          <pic:pic xmlns:pic="http://schemas.openxmlformats.org/drawingml/2006/picture">
+                            <pic:nvPicPr>
+                              <pic:cNvPr id="1" name=""/>
+                              <pic:cNvPicPr/>
+                            </pic:nvPicPr>
+                            <pic:blipFill rotWithShape="1">
+                              <a:blip r:embed="rId12"/>
+                              <a:srcRect b="28834"/>
+                              <a:stretch/>
+                            </pic:blipFill>
+                            <pic:spPr bwMode="auto">
+                              <a:xfrm>
+                                <a:off x="0" y="0"/>
+                                <a:ext cx="4751962" cy="2112151"/>
+                              </a:xfrm>
+                              <a:prstGeom prst="rect">
+                                <a:avLst/>
+                              </a:prstGeom>
+                              <a:ln>
+                                <a:noFill/>
+                              </a:ln>
+                              <a:extLst>
+                                <a:ext uri="{53640926-AAD7-44D8-BBD7-CCE9431645EC}">
+                                  <a14:shadowObscured xmlns:a14="http://schemas.microsoft.com/office/drawing/2010/main"/>
+                                </a:ext>
+                              </a:extLst>
+                            </pic:spPr>
+                          </pic:pic>
+                        </a:graphicData>
+                      </a:graphic>
+                    </wp:inline>
+                  </w:drawing>
+                </w:r>
+              </w:p>
+            </w:tc>
+            <w:tc>
+              <w:tcPr>
+                <w:tcW w:w="2925" w:type="dxa"/>
+              </w:tcPr>
+              <w:p>
+                <w:pPr>
+                  <w:pStyle w:val="NoSpacing"/>
+                  <w:cnfStyle w:val="000000100000" w:firstRow="0" w:lastRow="0" w:firstColumn="0" w:lastColumn="0" w:oddVBand="0" w:evenVBand="0" w:oddHBand="1" w:evenHBand="0" w:firstRowFirstColumn="0" w:firstRowLastColumn="0" w:lastRowFirstColumn="0" w:lastRowLastColumn="0"/>
+                </w:pPr>
+                <w:r>
+                  <w:t>The error message appears successfully.</w:t>
+                </w:r>
+              </w:p>
+            </w:tc>
+          </w:tr>
+          <w:tr>
+            <w:tc>
+              <w:tcPr>
+                <w:tcW w:w="1760" w:type="dxa"/>
                 <w:shd w:val="clear" w:color="auto" w:fill="auto"/>
               </w:tcPr>
               <w:p>
                 <w:pPr>
                   <w:pStyle w:val="NoSpacing"/>
-                  <w:cnfStyle w:val="000000000000" w:firstRow="0" w:lastRow="0" w:firstColumn="0" w:lastColumn="0" w:oddVBand="0" w:evenVBand="0" w:oddHBand="0" w:evenHBand="0" w:firstRowFirstColumn="0" w:firstRowLastColumn="0" w:lastRowFirstColumn="0" w:lastRowLastColumn="0"/>
-                </w:pPr>
+                  <w:cnfStyle w:val="001000000000" w:firstRow="0" w:lastRow="0" w:firstColumn="1" w:lastColumn="0" w:oddVBand="0" w:evenVBand="0" w:oddHBand="0" w:evenHBand="0" w:firstRowFirstColumn="0" w:firstRowLastColumn="0" w:lastRowFirstColumn="0" w:lastRowLastColumn="0"/>
+                </w:pPr>
+                <w:r>
+                  <w:t>Test 2</w:t>
+                </w:r>
+              </w:p>
+              <w:p>
+                <w:pPr>
+                  <w:pStyle w:val="NoSpacing"/>
+                  <w:cnfStyle w:val="001000000000" w:firstRow="0" w:lastRow="0" w:firstColumn="1" w:lastColumn="0" w:oddVBand="0" w:evenVBand="0" w:oddHBand="0" w:evenHBand="0" w:firstRowFirstColumn="0" w:firstRowLastColumn="0" w:lastRowFirstColumn="0" w:lastRowLastColumn="0"/>
+                </w:pPr>
+                <w:r>
+                  <w:t>(Testing with only a username)</w:t>
+                </w:r>
+              </w:p>
+              <w:p>
+                <w:pPr>
+                  <w:pStyle w:val="NoSpacing"/>
+                  <w:cnfStyle w:val="001000000000" w:firstRow="0" w:lastRow="0" w:firstColumn="1" w:lastColumn="0" w:oddVBand="0" w:evenVBand="0" w:oddHBand="0" w:evenHBand="0" w:firstRowFirstColumn="0" w:firstRowLastColumn="0" w:lastRowFirstColumn="0" w:lastRowLastColumn="0"/>
+                </w:pPr>
+                <w:r>
+                  <w:rPr>
+                    <w:b w:val="0"/>
+                  </w:rPr>
+                  <w:t xml:space="preserve">The program </w:t>
+                </w:r>
+                <w:r>
+                  <w:rPr>
+                    <w:b w:val="0"/>
+                  </w:rPr>
+                  <w:t>will be happy that there is a string in username however it will now pop up another alert to now enter a password</w:t>
+                </w:r>
+              </w:p>
+            </w:tc>
+            <w:tc>
+              <w:tcPr>
+                <w:tcW w:w="3835" w:type="dxa"/>
+              </w:tcPr>
+              <w:p>
+                <w:pPr>
+                  <w:pStyle w:val="NoSpacing"/>
+                </w:pPr>
+                <w:r>
+                  <w:rPr>
+                    <w:noProof/>
+                    <w:lang w:val="en-GB" w:eastAsia="en-GB"/>
+                  </w:rPr>
+                  <w:drawing>
+                    <wp:inline distT="0" distB="0" distL="0" distR="0" wp14:anchorId="7F610B26" wp14:editId="48F5B6C7">
+                      <wp:extent cx="2095500" cy="1592921"/>
+                      <wp:effectExtent l="0" t="0" r="0" b="7620"/>
+                      <wp:docPr id="3" name="Picture 3"/>
+                      <wp:cNvGraphicFramePr>
+                        <a:graphicFrameLocks xmlns:a="http://schemas.openxmlformats.org/drawingml/2006/main" noChangeAspect="1"/>
+                      </wp:cNvGraphicFramePr>
+                      <a:graphic xmlns:a="http://schemas.openxmlformats.org/drawingml/2006/main">
+                        <a:graphicData uri="http://schemas.openxmlformats.org/drawingml/2006/picture">
+                          <pic:pic xmlns:pic="http://schemas.openxmlformats.org/drawingml/2006/picture">
+                            <pic:nvPicPr>
+                              <pic:cNvPr id="1" name=""/>
+                              <pic:cNvPicPr/>
+                            </pic:nvPicPr>
+                            <pic:blipFill>
+                              <a:blip r:embed="rId13"/>
+                              <a:stretch>
+                                <a:fillRect/>
+                              </a:stretch>
+                            </pic:blipFill>
+                            <pic:spPr>
+                              <a:xfrm>
+                                <a:off x="0" y="0"/>
+                                <a:ext cx="2114230" cy="1607159"/>
+                              </a:xfrm>
+                              <a:prstGeom prst="rect">
+                                <a:avLst/>
+                              </a:prstGeom>
+                            </pic:spPr>
+                          </pic:pic>
+                        </a:graphicData>
+                      </a:graphic>
+                    </wp:inline>
+                  </w:drawing>
+                </w:r>
+              </w:p>
+            </w:tc>
+            <w:tc>
+              <w:tcPr>
+                <w:tcW w:w="7640" w:type="dxa"/>
+                <w:shd w:val="clear" w:color="auto" w:fill="auto"/>
+              </w:tcPr>
+              <w:p>
+                <w:pPr>
+                  <w:pStyle w:val="NoSpacing"/>
+                </w:pPr>
+                <w:r>
+                  <w:rPr>
+                    <w:noProof/>
+                    <w:lang w:eastAsia="en-GB"/>
+                  </w:rPr>
+                  <w:drawing>
+                    <wp:inline distT="0" distB="0" distL="0" distR="0" wp14:anchorId="481DAF60" wp14:editId="568A9831">
+                      <wp:extent cx="4704613" cy="2095500"/>
+                      <wp:effectExtent l="0" t="0" r="1270" b="0"/>
+                      <wp:docPr id="12" name="Picture 12"/>
+                      <wp:cNvGraphicFramePr>
+                        <a:graphicFrameLocks xmlns:a="http://schemas.openxmlformats.org/drawingml/2006/main" noChangeAspect="1"/>
+                      </wp:cNvGraphicFramePr>
+                      <a:graphic xmlns:a="http://schemas.openxmlformats.org/drawingml/2006/main">
+                        <a:graphicData uri="http://schemas.openxmlformats.org/drawingml/2006/picture">
+                          <pic:pic xmlns:pic="http://schemas.openxmlformats.org/drawingml/2006/picture">
+                            <pic:nvPicPr>
+                              <pic:cNvPr id="1" name=""/>
+                              <pic:cNvPicPr/>
+                            </pic:nvPicPr>
+                            <pic:blipFill rotWithShape="1">
+                              <a:blip r:embed="rId14"/>
+                              <a:srcRect b="28834"/>
+                              <a:stretch/>
+                            </pic:blipFill>
+                            <pic:spPr bwMode="auto">
+                              <a:xfrm>
+                                <a:off x="0" y="0"/>
+                                <a:ext cx="4874524" cy="2171181"/>
+                              </a:xfrm>
+                              <a:prstGeom prst="rect">
+                                <a:avLst/>
+                              </a:prstGeom>
+                              <a:ln>
+                                <a:noFill/>
+                              </a:ln>
+                              <a:extLst>
+                                <a:ext uri="{53640926-AAD7-44D8-BBD7-CCE9431645EC}">
+                                  <a14:shadowObscured xmlns:a14="http://schemas.microsoft.com/office/drawing/2010/main"/>
+                                </a:ext>
+                              </a:extLst>
+                            </pic:spPr>
+                          </pic:pic>
+                        </a:graphicData>
+                      </a:graphic>
+                    </wp:inline>
+                  </w:drawing>
+                </w:r>
+              </w:p>
+            </w:tc>
+            <w:tc>
+              <w:tcPr>
+                <w:tcW w:w="2925" w:type="dxa"/>
+                <w:shd w:val="clear" w:color="auto" w:fill="auto"/>
+              </w:tcPr>
+              <w:p>
+                <w:pPr>
+                  <w:pStyle w:val="NoSpacing"/>
+                </w:pPr>
+                <w:r>
+                  <w:t>The error message appears successfully.</w:t>
+                </w:r>
               </w:p>
             </w:tc>
           </w:tr>
@@ -1532,7 +2041,7 @@
             <w:tc>
               <w:tcPr>
                 <w:cnfStyle w:val="001000000000" w:firstRow="0" w:lastRow="0" w:firstColumn="1" w:lastColumn="0" w:oddVBand="0" w:evenVBand="0" w:oddHBand="0" w:evenHBand="0" w:firstRowFirstColumn="0" w:firstRowLastColumn="0" w:lastRowFirstColumn="0" w:lastRowLastColumn="0"/>
-                <w:tcW w:w="1555" w:type="dxa"/>
+                <w:tcW w:w="1760" w:type="dxa"/>
               </w:tcPr>
               <w:p>
                 <w:pPr>
@@ -1547,40 +2056,535 @@
                   <w:pStyle w:val="NoSpacing"/>
                 </w:pPr>
                 <w:r>
-                  <w:t>(Testing a valid file)</w:t>
-                </w:r>
-              </w:p>
-              <w:p>
-                <w:pPr>
-                  <w:pStyle w:val="NoSpacing"/>
-                </w:pPr>
-              </w:p>
-            </w:tc>
-            <w:tc>
-              <w:tcPr>
-                <w:tcW w:w="2693" w:type="dxa"/>
+                  <w:t>(Testing with only a password)</w:t>
+                </w:r>
+              </w:p>
+              <w:p>
+                <w:pPr>
+                  <w:pStyle w:val="NoSpacing"/>
+                  <w:rPr>
+                    <w:b w:val="0"/>
+                  </w:rPr>
+                </w:pPr>
+                <w:r>
+                  <w:rPr>
+                    <w:b w:val="0"/>
+                  </w:rPr>
+                  <w:t>The program should show the error message for the username</w:t>
+                </w:r>
+                <w:r>
+                  <w:rPr>
+                    <w:b w:val="0"/>
+                  </w:rPr>
+                  <w:t xml:space="preserve"> because that’s what the if statement checks for first</w:t>
+                </w:r>
+              </w:p>
+              <w:p>
+                <w:pPr>
+                  <w:pStyle w:val="NoSpacing"/>
+                </w:pPr>
+              </w:p>
+            </w:tc>
+            <w:tc>
+              <w:tcPr>
+                <w:tcW w:w="3835" w:type="dxa"/>
               </w:tcPr>
               <w:p>
                 <w:pPr>
                   <w:pStyle w:val="NoSpacing"/>
                   <w:cnfStyle w:val="000000100000" w:firstRow="0" w:lastRow="0" w:firstColumn="0" w:lastColumn="0" w:oddVBand="0" w:evenVBand="0" w:oddHBand="1" w:evenHBand="0" w:firstRowFirstColumn="0" w:firstRowLastColumn="0" w:lastRowFirstColumn="0" w:lastRowLastColumn="0"/>
                 </w:pPr>
-              </w:p>
-            </w:tc>
-            <w:tc>
-              <w:tcPr>
-                <w:tcW w:w="3969" w:type="dxa"/>
+                <w:r>
+                  <w:rPr>
+                    <w:noProof/>
+                    <w:lang w:eastAsia="en-GB"/>
+                  </w:rPr>
+                  <w:drawing>
+                    <wp:inline distT="0" distB="0" distL="0" distR="0" wp14:anchorId="08F6F4A6" wp14:editId="05142D85">
+                      <wp:extent cx="2095500" cy="1451938"/>
+                      <wp:effectExtent l="0" t="0" r="0" b="0"/>
+                      <wp:docPr id="5" name="Picture 5"/>
+                      <wp:cNvGraphicFramePr>
+                        <a:graphicFrameLocks xmlns:a="http://schemas.openxmlformats.org/drawingml/2006/main" noChangeAspect="1"/>
+                      </wp:cNvGraphicFramePr>
+                      <a:graphic xmlns:a="http://schemas.openxmlformats.org/drawingml/2006/main">
+                        <a:graphicData uri="http://schemas.openxmlformats.org/drawingml/2006/picture">
+                          <pic:pic xmlns:pic="http://schemas.openxmlformats.org/drawingml/2006/picture">
+                            <pic:nvPicPr>
+                              <pic:cNvPr id="1" name=""/>
+                              <pic:cNvPicPr/>
+                            </pic:nvPicPr>
+                            <pic:blipFill>
+                              <a:blip r:embed="rId15"/>
+                              <a:stretch>
+                                <a:fillRect/>
+                              </a:stretch>
+                            </pic:blipFill>
+                            <pic:spPr>
+                              <a:xfrm>
+                                <a:off x="0" y="0"/>
+                                <a:ext cx="2116762" cy="1466670"/>
+                              </a:xfrm>
+                              <a:prstGeom prst="rect">
+                                <a:avLst/>
+                              </a:prstGeom>
+                            </pic:spPr>
+                          </pic:pic>
+                        </a:graphicData>
+                      </a:graphic>
+                    </wp:inline>
+                  </w:drawing>
+                </w:r>
+              </w:p>
+            </w:tc>
+            <w:tc>
+              <w:tcPr>
+                <w:tcW w:w="7640" w:type="dxa"/>
               </w:tcPr>
               <w:p>
                 <w:pPr>
                   <w:pStyle w:val="NoSpacing"/>
                   <w:cnfStyle w:val="000000100000" w:firstRow="0" w:lastRow="0" w:firstColumn="0" w:lastColumn="0" w:oddVBand="0" w:evenVBand="0" w:oddHBand="1" w:evenHBand="0" w:firstRowFirstColumn="0" w:firstRowLastColumn="0" w:lastRowFirstColumn="0" w:lastRowLastColumn="0"/>
                 </w:pPr>
-              </w:p>
-            </w:tc>
-            <w:tc>
-              <w:tcPr>
-                <w:tcW w:w="4536" w:type="dxa"/>
+                <w:r>
+                  <w:rPr>
+                    <w:noProof/>
+                    <w:lang w:eastAsia="en-GB"/>
+                  </w:rPr>
+                  <w:drawing>
+                    <wp:inline distT="0" distB="0" distL="0" distR="0" wp14:anchorId="3F1DD60C" wp14:editId="6A30065B">
+                      <wp:extent cx="4686275" cy="2105025"/>
+                      <wp:effectExtent l="0" t="0" r="635" b="0"/>
+                      <wp:docPr id="13" name="Picture 13"/>
+                      <wp:cNvGraphicFramePr>
+                        <a:graphicFrameLocks xmlns:a="http://schemas.openxmlformats.org/drawingml/2006/main" noChangeAspect="1"/>
+                      </wp:cNvGraphicFramePr>
+                      <a:graphic xmlns:a="http://schemas.openxmlformats.org/drawingml/2006/main">
+                        <a:graphicData uri="http://schemas.openxmlformats.org/drawingml/2006/picture">
+                          <pic:pic xmlns:pic="http://schemas.openxmlformats.org/drawingml/2006/picture">
+                            <pic:nvPicPr>
+                              <pic:cNvPr id="1" name=""/>
+                              <pic:cNvPicPr/>
+                            </pic:nvPicPr>
+                            <pic:blipFill rotWithShape="1">
+                              <a:blip r:embed="rId16"/>
+                              <a:srcRect b="28648"/>
+                              <a:stretch/>
+                            </pic:blipFill>
+                            <pic:spPr bwMode="auto">
+                              <a:xfrm>
+                                <a:off x="0" y="0"/>
+                                <a:ext cx="4710543" cy="2115926"/>
+                              </a:xfrm>
+                              <a:prstGeom prst="rect">
+                                <a:avLst/>
+                              </a:prstGeom>
+                              <a:ln>
+                                <a:noFill/>
+                              </a:ln>
+                              <a:extLst>
+                                <a:ext uri="{53640926-AAD7-44D8-BBD7-CCE9431645EC}">
+                                  <a14:shadowObscured xmlns:a14="http://schemas.microsoft.com/office/drawing/2010/main"/>
+                                </a:ext>
+                              </a:extLst>
+                            </pic:spPr>
+                          </pic:pic>
+                        </a:graphicData>
+                      </a:graphic>
+                    </wp:inline>
+                  </w:drawing>
+                </w:r>
+              </w:p>
+            </w:tc>
+            <w:tc>
+              <w:tcPr>
+                <w:tcW w:w="2925" w:type="dxa"/>
+              </w:tcPr>
+              <w:p>
+                <w:pPr>
+                  <w:pStyle w:val="NoSpacing"/>
+                  <w:cnfStyle w:val="000000100000" w:firstRow="0" w:lastRow="0" w:firstColumn="0" w:lastColumn="0" w:oddVBand="0" w:evenVBand="0" w:oddHBand="1" w:evenHBand="0" w:firstRowFirstColumn="0" w:firstRowLastColumn="0" w:lastRowFirstColumn="0" w:lastRowLastColumn="0"/>
+                </w:pPr>
+                <w:r>
+                  <w:t xml:space="preserve">The </w:t>
+                </w:r>
+                <w:r>
+                  <w:t xml:space="preserve">User Name </w:t>
+                </w:r>
+                <w:r>
+                  <w:t xml:space="preserve">error message appears </w:t>
+                </w:r>
+                <w:r>
+                  <w:t>as expected</w:t>
+                </w:r>
+                <w:r>
+                  <w:t>.</w:t>
+                </w:r>
+              </w:p>
+            </w:tc>
+          </w:tr>
+          <w:tr>
+            <w:tc>
+              <w:tcPr>
+                <w:cnfStyle w:val="001000000000" w:firstRow="0" w:lastRow="0" w:firstColumn="1" w:lastColumn="0" w:oddVBand="0" w:evenVBand="0" w:oddHBand="0" w:evenHBand="0" w:firstRowFirstColumn="0" w:firstRowLastColumn="0" w:lastRowFirstColumn="0" w:lastRowLastColumn="0"/>
+                <w:tcW w:w="1760" w:type="dxa"/>
+              </w:tcPr>
+              <w:p>
+                <w:pPr>
+                  <w:pStyle w:val="NoSpacing"/>
+                </w:pPr>
+                <w:r>
+                  <w:t>Test 4</w:t>
+                </w:r>
+              </w:p>
+              <w:p>
+                <w:pPr>
+                  <w:pStyle w:val="NoSpacing"/>
+                </w:pPr>
+                <w:r>
+                  <w:t>(Testing with two random strings)</w:t>
+                </w:r>
+              </w:p>
+              <w:p>
+                <w:pPr>
+                  <w:pStyle w:val="NoSpacing"/>
+                  <w:rPr>
+                    <w:b w:val="0"/>
+                  </w:rPr>
+                </w:pPr>
+                <w:r>
+                  <w:rPr>
+                    <w:b w:val="0"/>
+                  </w:rPr>
+                  <w:t>The program should display a different error message explaining that the information does not match a record</w:t>
+                </w:r>
+              </w:p>
+            </w:tc>
+            <w:tc>
+              <w:tcPr>
+                <w:tcW w:w="3835" w:type="dxa"/>
+              </w:tcPr>
+              <w:p>
+                <w:pPr>
+                  <w:pStyle w:val="NoSpacing"/>
+                  <w:cnfStyle w:val="000000000000" w:firstRow="0" w:lastRow="0" w:firstColumn="0" w:lastColumn="0" w:oddVBand="0" w:evenVBand="0" w:oddHBand="0" w:evenHBand="0" w:firstRowFirstColumn="0" w:firstRowLastColumn="0" w:lastRowFirstColumn="0" w:lastRowLastColumn="0"/>
+                  <w:rPr>
+                    <w:noProof/>
+                    <w:lang w:eastAsia="en-GB"/>
+                  </w:rPr>
+                </w:pPr>
+                <w:r>
+                  <w:rPr>
+                    <w:noProof/>
+                    <w:lang w:eastAsia="en-GB"/>
+                  </w:rPr>
+                  <w:drawing>
+                    <wp:inline distT="0" distB="0" distL="0" distR="0" wp14:anchorId="065F77AE" wp14:editId="5A38BD62">
+                      <wp:extent cx="2076450" cy="1508732"/>
+                      <wp:effectExtent l="0" t="0" r="0" b="0"/>
+                      <wp:docPr id="10" name="Picture 10"/>
+                      <wp:cNvGraphicFramePr>
+                        <a:graphicFrameLocks xmlns:a="http://schemas.openxmlformats.org/drawingml/2006/main" noChangeAspect="1"/>
+                      </wp:cNvGraphicFramePr>
+                      <a:graphic xmlns:a="http://schemas.openxmlformats.org/drawingml/2006/main">
+                        <a:graphicData uri="http://schemas.openxmlformats.org/drawingml/2006/picture">
+                          <pic:pic xmlns:pic="http://schemas.openxmlformats.org/drawingml/2006/picture">
+                            <pic:nvPicPr>
+                              <pic:cNvPr id="1" name=""/>
+                              <pic:cNvPicPr/>
+                            </pic:nvPicPr>
+                            <pic:blipFill>
+                              <a:blip r:embed="rId17"/>
+                              <a:stretch>
+                                <a:fillRect/>
+                              </a:stretch>
+                            </pic:blipFill>
+                            <pic:spPr>
+                              <a:xfrm>
+                                <a:off x="0" y="0"/>
+                                <a:ext cx="2145519" cy="1558917"/>
+                              </a:xfrm>
+                              <a:prstGeom prst="rect">
+                                <a:avLst/>
+                              </a:prstGeom>
+                            </pic:spPr>
+                          </pic:pic>
+                        </a:graphicData>
+                      </a:graphic>
+                    </wp:inline>
+                  </w:drawing>
+                </w:r>
+              </w:p>
+            </w:tc>
+            <w:tc>
+              <w:tcPr>
+                <w:tcW w:w="7640" w:type="dxa"/>
+              </w:tcPr>
+              <w:p>
+                <w:pPr>
+                  <w:pStyle w:val="NoSpacing"/>
+                  <w:cnfStyle w:val="000000000000" w:firstRow="0" w:lastRow="0" w:firstColumn="0" w:lastColumn="0" w:oddVBand="0" w:evenVBand="0" w:oddHBand="0" w:evenHBand="0" w:firstRowFirstColumn="0" w:firstRowLastColumn="0" w:lastRowFirstColumn="0" w:lastRowLastColumn="0"/>
+                  <w:rPr>
+                    <w:noProof/>
+                    <w:lang w:eastAsia="en-GB"/>
+                  </w:rPr>
+                </w:pPr>
+                <w:r>
+                  <w:rPr>
+                    <w:noProof/>
+                    <w:lang w:eastAsia="en-GB"/>
+                  </w:rPr>
+                  <w:drawing>
+                    <wp:inline distT="0" distB="0" distL="0" distR="0" wp14:anchorId="2DE273C6" wp14:editId="4514278D">
+                      <wp:extent cx="4685665" cy="2125258"/>
+                      <wp:effectExtent l="0" t="0" r="635" b="8890"/>
+                      <wp:docPr id="9" name="Picture 9"/>
+                      <wp:cNvGraphicFramePr>
+                        <a:graphicFrameLocks xmlns:a="http://schemas.openxmlformats.org/drawingml/2006/main" noChangeAspect="1"/>
+                      </wp:cNvGraphicFramePr>
+                      <a:graphic xmlns:a="http://schemas.openxmlformats.org/drawingml/2006/main">
+                        <a:graphicData uri="http://schemas.openxmlformats.org/drawingml/2006/picture">
+                          <pic:pic xmlns:pic="http://schemas.openxmlformats.org/drawingml/2006/picture">
+                            <pic:nvPicPr>
+                              <pic:cNvPr id="1" name=""/>
+                              <pic:cNvPicPr/>
+                            </pic:nvPicPr>
+                            <pic:blipFill rotWithShape="1">
+                              <a:blip r:embed="rId18"/>
+                              <a:srcRect b="27208"/>
+                              <a:stretch/>
+                            </pic:blipFill>
+                            <pic:spPr bwMode="auto">
+                              <a:xfrm>
+                                <a:off x="0" y="0"/>
+                                <a:ext cx="4718021" cy="2139934"/>
+                              </a:xfrm>
+                              <a:prstGeom prst="rect">
+                                <a:avLst/>
+                              </a:prstGeom>
+                              <a:ln>
+                                <a:noFill/>
+                              </a:ln>
+                              <a:extLst>
+                                <a:ext uri="{53640926-AAD7-44D8-BBD7-CCE9431645EC}">
+                                  <a14:shadowObscured xmlns:a14="http://schemas.microsoft.com/office/drawing/2010/main"/>
+                                </a:ext>
+                              </a:extLst>
+                            </pic:spPr>
+                          </pic:pic>
+                        </a:graphicData>
+                      </a:graphic>
+                    </wp:inline>
+                  </w:drawing>
+                </w:r>
+              </w:p>
+            </w:tc>
+            <w:tc>
+              <w:tcPr>
+                <w:tcW w:w="2925" w:type="dxa"/>
+              </w:tcPr>
+              <w:p>
+                <w:pPr>
+                  <w:pStyle w:val="NoSpacing"/>
+                  <w:cnfStyle w:val="000000000000" w:firstRow="0" w:lastRow="0" w:firstColumn="0" w:lastColumn="0" w:oddVBand="0" w:evenVBand="0" w:oddHBand="0" w:evenHBand="0" w:firstRowFirstColumn="0" w:firstRowLastColumn="0" w:lastRowFirstColumn="0" w:lastRowLastColumn="0"/>
+                </w:pPr>
+                <w:r>
+                  <w:t>The error message appears successfully.</w:t>
+                </w:r>
+              </w:p>
+            </w:tc>
+          </w:tr>
+          <w:tr>
+            <w:trPr>
+              <w:cnfStyle w:val="000000100000" w:firstRow="0" w:lastRow="0" w:firstColumn="0" w:lastColumn="0" w:oddVBand="0" w:evenVBand="0" w:oddHBand="1" w:evenHBand="0" w:firstRowFirstColumn="0" w:firstRowLastColumn="0" w:lastRowFirstColumn="0" w:lastRowLastColumn="0"/>
+            </w:trPr>
+            <w:tc>
+              <w:tcPr>
+                <w:cnfStyle w:val="001000000000" w:firstRow="0" w:lastRow="0" w:firstColumn="1" w:lastColumn="0" w:oddVBand="0" w:evenVBand="0" w:oddHBand="0" w:evenHBand="0" w:firstRowFirstColumn="0" w:firstRowLastColumn="0" w:lastRowFirstColumn="0" w:lastRowLastColumn="0"/>
+                <w:tcW w:w="1760" w:type="dxa"/>
+              </w:tcPr>
+              <w:p>
+                <w:pPr>
+                  <w:pStyle w:val="NoSpacing"/>
+                </w:pPr>
+                <w:r>
+                  <w:t>Test 5</w:t>
+                </w:r>
+              </w:p>
+              <w:p>
+                <w:pPr>
+                  <w:pStyle w:val="NoSpacing"/>
+                </w:pPr>
+                <w:r>
+                  <w:t>(Testing with pre hardcoded customer data)</w:t>
+                </w:r>
+              </w:p>
+              <w:p>
+                <w:pPr>
+                  <w:pStyle w:val="NoSpacing"/>
+                  <w:rPr>
+                    <w:b w:val="0"/>
+                  </w:rPr>
+                </w:pPr>
+                <w:r>
+                  <w:rPr>
+                    <w:b w:val="0"/>
+                  </w:rPr>
+                  <w:t xml:space="preserve">The program should take the input from the user and reference that against the pre-set data in the </w:t>
+                </w:r>
+                <w:r>
+                  <w:rPr>
+                    <w:b w:val="0"/>
+                  </w:rPr>
+                  <w:t>CustomerData Class</w:t>
+                </w:r>
+                <w:r>
+                  <w:rPr>
+                    <w:b w:val="0"/>
+                  </w:rPr>
+                  <w:t xml:space="preserve"> to see if it exists if it does they will be able to continue to the next page through th</w:t>
+                </w:r>
+                <w:r>
+                  <w:rPr>
+                    <w:b w:val="0"/>
+                  </w:rPr>
+                  <w:t>e login button if not they</w:t>
+                </w:r>
+                <w:r>
+                  <w:rPr>
+                    <w:b w:val="0"/>
+                  </w:rPr>
+                  <w:t xml:space="preserve"> will again see an</w:t>
+                </w:r>
+                <w:r>
+                  <w:rPr>
+                    <w:b w:val="0"/>
+                  </w:rPr>
+                  <w:t xml:space="preserve"> error message explaining that the information does not match a record</w:t>
+                </w:r>
+                <w:r>
+                  <w:rPr>
+                    <w:b w:val="0"/>
+                  </w:rPr>
+                  <w:t xml:space="preserve"> (see figure 1)</w:t>
+                </w:r>
+              </w:p>
+            </w:tc>
+            <w:tc>
+              <w:tcPr>
+                <w:tcW w:w="3835" w:type="dxa"/>
+              </w:tcPr>
+              <w:p>
+                <w:pPr>
+                  <w:pStyle w:val="NoSpacing"/>
+                  <w:cnfStyle w:val="000000100000" w:firstRow="0" w:lastRow="0" w:firstColumn="0" w:lastColumn="0" w:oddVBand="0" w:evenVBand="0" w:oddHBand="1" w:evenHBand="0" w:firstRowFirstColumn="0" w:firstRowLastColumn="0" w:lastRowFirstColumn="0" w:lastRowLastColumn="0"/>
+                  <w:rPr>
+                    <w:noProof/>
+                    <w:lang w:eastAsia="en-GB"/>
+                  </w:rPr>
+                </w:pPr>
+                <w:r>
+                  <w:rPr>
+                    <w:noProof/>
+                    <w:lang w:eastAsia="en-GB"/>
+                  </w:rPr>
+                  <w:drawing>
+                    <wp:inline distT="0" distB="0" distL="0" distR="0" wp14:anchorId="67AA739D" wp14:editId="3C532912">
+                      <wp:extent cx="2571750" cy="1838325"/>
+                      <wp:effectExtent l="0" t="0" r="0" b="9525"/>
+                      <wp:docPr id="18" name="Picture 18"/>
+                      <wp:cNvGraphicFramePr>
+                        <a:graphicFrameLocks xmlns:a="http://schemas.openxmlformats.org/drawingml/2006/main" noChangeAspect="1"/>
+                      </wp:cNvGraphicFramePr>
+                      <a:graphic xmlns:a="http://schemas.openxmlformats.org/drawingml/2006/main">
+                        <a:graphicData uri="http://schemas.openxmlformats.org/drawingml/2006/picture">
+                          <pic:pic xmlns:pic="http://schemas.openxmlformats.org/drawingml/2006/picture">
+                            <pic:nvPicPr>
+                              <pic:cNvPr id="1" name=""/>
+                              <pic:cNvPicPr/>
+                            </pic:nvPicPr>
+                            <pic:blipFill>
+                              <a:blip r:embed="rId19"/>
+                              <a:stretch>
+                                <a:fillRect/>
+                              </a:stretch>
+                            </pic:blipFill>
+                            <pic:spPr>
+                              <a:xfrm>
+                                <a:off x="0" y="0"/>
+                                <a:ext cx="2571750" cy="1838325"/>
+                              </a:xfrm>
+                              <a:prstGeom prst="rect">
+                                <a:avLst/>
+                              </a:prstGeom>
+                            </pic:spPr>
+                          </pic:pic>
+                        </a:graphicData>
+                      </a:graphic>
+                    </wp:inline>
+                  </w:drawing>
+                </w:r>
+              </w:p>
+            </w:tc>
+            <w:tc>
+              <w:tcPr>
+                <w:tcW w:w="7640" w:type="dxa"/>
+              </w:tcPr>
+              <w:p>
+                <w:pPr>
+                  <w:pStyle w:val="NoSpacing"/>
+                  <w:cnfStyle w:val="000000100000" w:firstRow="0" w:lastRow="0" w:firstColumn="0" w:lastColumn="0" w:oddVBand="0" w:evenVBand="0" w:oddHBand="1" w:evenHBand="0" w:firstRowFirstColumn="0" w:firstRowLastColumn="0" w:lastRowFirstColumn="0" w:lastRowLastColumn="0"/>
+                  <w:rPr>
+                    <w:noProof/>
+                    <w:lang w:eastAsia="en-GB"/>
+                  </w:rPr>
+                </w:pPr>
+                <w:r>
+                  <w:rPr>
+                    <w:noProof/>
+                    <w:lang w:eastAsia="en-GB"/>
+                  </w:rPr>
+                  <w:drawing>
+                    <wp:inline distT="0" distB="0" distL="0" distR="0" wp14:anchorId="29A07B0A" wp14:editId="3C415F00">
+                      <wp:extent cx="4705350" cy="2118235"/>
+                      <wp:effectExtent l="0" t="0" r="0" b="0"/>
+                      <wp:docPr id="17" name="Picture 17"/>
+                      <wp:cNvGraphicFramePr>
+                        <a:graphicFrameLocks xmlns:a="http://schemas.openxmlformats.org/drawingml/2006/main" noChangeAspect="1"/>
+                      </wp:cNvGraphicFramePr>
+                      <a:graphic xmlns:a="http://schemas.openxmlformats.org/drawingml/2006/main">
+                        <a:graphicData uri="http://schemas.openxmlformats.org/drawingml/2006/picture">
+                          <pic:pic xmlns:pic="http://schemas.openxmlformats.org/drawingml/2006/picture">
+                            <pic:nvPicPr>
+                              <pic:cNvPr id="1" name=""/>
+                              <pic:cNvPicPr/>
+                            </pic:nvPicPr>
+                            <pic:blipFill>
+                              <a:blip r:embed="rId20"/>
+                              <a:stretch>
+                                <a:fillRect/>
+                              </a:stretch>
+                            </pic:blipFill>
+                            <pic:spPr>
+                              <a:xfrm>
+                                <a:off x="0" y="0"/>
+                                <a:ext cx="4849695" cy="2183216"/>
+                              </a:xfrm>
+                              <a:prstGeom prst="rect">
+                                <a:avLst/>
+                              </a:prstGeom>
+                            </pic:spPr>
+                          </pic:pic>
+                        </a:graphicData>
+                      </a:graphic>
+                    </wp:inline>
+                  </w:drawing>
+                </w:r>
+              </w:p>
+            </w:tc>
+            <w:tc>
+              <w:tcPr>
+                <w:tcW w:w="2925" w:type="dxa"/>
               </w:tcPr>
               <w:p>
                 <w:pPr>
@@ -1592,20 +2596,867 @@
           </w:tr>
         </w:tbl>
         <w:p>
+          <w:pPr>
+            <w:pStyle w:val="Heading1"/>
+          </w:pPr>
+        </w:p>
+        <w:p>
+          <w:pPr>
+            <w:pStyle w:val="Heading2"/>
+          </w:pPr>
+          <w:r>
+            <w:br w:type="page"/>
+          </w:r>
+          <w:r>
+            <w:t>Continue as a Guest Button</w:t>
+          </w:r>
+        </w:p>
+        <w:tbl>
+          <w:tblPr>
+            <w:tblStyle w:val="GridTable4-Accent1"/>
+            <w:tblW w:w="16160" w:type="dxa"/>
+            <w:tblInd w:w="-1139" w:type="dxa"/>
+            <w:tblLook w:val="04A0" w:firstRow="1" w:lastRow="0" w:firstColumn="1" w:lastColumn="0" w:noHBand="0" w:noVBand="1"/>
+          </w:tblPr>
+          <w:tblGrid>
+            <w:gridCol w:w="1709"/>
+            <w:gridCol w:w="4086"/>
+            <w:gridCol w:w="7633"/>
+            <w:gridCol w:w="2732"/>
+          </w:tblGrid>
+          <w:tr>
+            <w:trPr>
+              <w:cnfStyle w:val="100000000000" w:firstRow="1" w:lastRow="0" w:firstColumn="0" w:lastColumn="0" w:oddVBand="0" w:evenVBand="0" w:oddHBand="0" w:evenHBand="0" w:firstRowFirstColumn="0" w:firstRowLastColumn="0" w:lastRowFirstColumn="0" w:lastRowLastColumn="0"/>
+            </w:trPr>
+            <w:tc>
+              <w:tcPr>
+                <w:cnfStyle w:val="001000000000" w:firstRow="0" w:lastRow="0" w:firstColumn="1" w:lastColumn="0" w:oddVBand="0" w:evenVBand="0" w:oddHBand="0" w:evenHBand="0" w:firstRowFirstColumn="0" w:firstRowLastColumn="0" w:lastRowFirstColumn="0" w:lastRowLastColumn="0"/>
+                <w:tcW w:w="1760" w:type="dxa"/>
+                <w:tcBorders>
+                  <w:top w:val="single" w:sz="4" w:space="0" w:color="5B9BD5"/>
+                  <w:left w:val="single" w:sz="4" w:space="0" w:color="5B9BD5"/>
+                  <w:bottom w:val="single" w:sz="4" w:space="0" w:color="5B9BD5"/>
+                  <w:right w:val="single" w:sz="4" w:space="0" w:color="5B9BD5"/>
+                </w:tcBorders>
+              </w:tcPr>
+              <w:p>
+                <w:pPr>
+                  <w:pStyle w:val="NoSpacing"/>
+                </w:pPr>
+                <w:r>
+                  <w:t>Test Number</w:t>
+                </w:r>
+              </w:p>
+            </w:tc>
+            <w:tc>
+              <w:tcPr>
+                <w:tcW w:w="3835" w:type="dxa"/>
+                <w:tcBorders>
+                  <w:top w:val="single" w:sz="4" w:space="0" w:color="5B9BD5"/>
+                  <w:left w:val="single" w:sz="4" w:space="0" w:color="5B9BD5"/>
+                  <w:bottom w:val="single" w:sz="4" w:space="0" w:color="5B9BD5"/>
+                  <w:right w:val="single" w:sz="4" w:space="0" w:color="5B9BD5"/>
+                </w:tcBorders>
+              </w:tcPr>
+              <w:p>
+                <w:pPr>
+                  <w:pStyle w:val="NoSpacing"/>
+                  <w:cnfStyle w:val="100000000000" w:firstRow="1" w:lastRow="0" w:firstColumn="0" w:lastColumn="0" w:oddVBand="0" w:evenVBand="0" w:oddHBand="0" w:evenHBand="0" w:firstRowFirstColumn="0" w:firstRowLastColumn="0" w:lastRowFirstColumn="0" w:lastRowLastColumn="0"/>
+                </w:pPr>
+                <w:r>
+                  <w:t>Test Input</w:t>
+                </w:r>
+              </w:p>
+            </w:tc>
+            <w:tc>
+              <w:tcPr>
+                <w:tcW w:w="7640" w:type="dxa"/>
+                <w:tcBorders>
+                  <w:top w:val="single" w:sz="4" w:space="0" w:color="5B9BD5"/>
+                  <w:left w:val="single" w:sz="4" w:space="0" w:color="5B9BD5"/>
+                  <w:bottom w:val="single" w:sz="4" w:space="0" w:color="5B9BD5"/>
+                  <w:right w:val="single" w:sz="4" w:space="0" w:color="5B9BD5"/>
+                </w:tcBorders>
+              </w:tcPr>
+              <w:p>
+                <w:pPr>
+                  <w:pStyle w:val="NoSpacing"/>
+                  <w:cnfStyle w:val="100000000000" w:firstRow="1" w:lastRow="0" w:firstColumn="0" w:lastColumn="0" w:oddVBand="0" w:evenVBand="0" w:oddHBand="0" w:evenHBand="0" w:firstRowFirstColumn="0" w:firstRowLastColumn="0" w:lastRowFirstColumn="0" w:lastRowLastColumn="0"/>
+                </w:pPr>
+                <w:r>
+                  <w:t>Result</w:t>
+                </w:r>
+              </w:p>
+            </w:tc>
+            <w:tc>
+              <w:tcPr>
+                <w:tcW w:w="2925" w:type="dxa"/>
+                <w:tcBorders>
+                  <w:top w:val="single" w:sz="4" w:space="0" w:color="5B9BD5"/>
+                  <w:left w:val="single" w:sz="4" w:space="0" w:color="5B9BD5"/>
+                  <w:bottom w:val="single" w:sz="4" w:space="0" w:color="5B9BD5"/>
+                  <w:right w:val="single" w:sz="4" w:space="0" w:color="5B9BD5"/>
+                </w:tcBorders>
+              </w:tcPr>
+              <w:p>
+                <w:pPr>
+                  <w:pStyle w:val="NoSpacing"/>
+                  <w:cnfStyle w:val="100000000000" w:firstRow="1" w:lastRow="0" w:firstColumn="0" w:lastColumn="0" w:oddVBand="0" w:evenVBand="0" w:oddHBand="0" w:evenHBand="0" w:firstRowFirstColumn="0" w:firstRowLastColumn="0" w:lastRowFirstColumn="0" w:lastRowLastColumn="0"/>
+                </w:pPr>
+                <w:r>
+                  <w:t>Comments</w:t>
+                </w:r>
+              </w:p>
+            </w:tc>
+          </w:tr>
+          <w:tr>
+            <w:trPr>
+              <w:cnfStyle w:val="000000100000" w:firstRow="0" w:lastRow="0" w:firstColumn="0" w:lastColumn="0" w:oddVBand="0" w:evenVBand="0" w:oddHBand="1" w:evenHBand="0" w:firstRowFirstColumn="0" w:firstRowLastColumn="0" w:lastRowFirstColumn="0" w:lastRowLastColumn="0"/>
+            </w:trPr>
+            <w:tc>
+              <w:tcPr>
+                <w:cnfStyle w:val="001000000000" w:firstRow="0" w:lastRow="0" w:firstColumn="1" w:lastColumn="0" w:oddVBand="0" w:evenVBand="0" w:oddHBand="0" w:evenHBand="0" w:firstRowFirstColumn="0" w:firstRowLastColumn="0" w:lastRowFirstColumn="0" w:lastRowLastColumn="0"/>
+                <w:tcW w:w="1760" w:type="dxa"/>
+              </w:tcPr>
+              <w:p>
+                <w:pPr>
+                  <w:pStyle w:val="NoSpacing"/>
+                </w:pPr>
+                <w:r>
+                  <w:t>Test 1</w:t>
+                </w:r>
+              </w:p>
+              <w:p>
+                <w:pPr>
+                  <w:pStyle w:val="NoSpacing"/>
+                </w:pPr>
+                <w:r>
+                  <w:t>(Testing confirmation message)</w:t>
+                </w:r>
+              </w:p>
+              <w:p>
+                <w:pPr>
+                  <w:pStyle w:val="NoSpacing"/>
+                  <w:rPr>
+                    <w:b w:val="0"/>
+                  </w:rPr>
+                </w:pPr>
+                <w:r>
+                  <w:rPr>
+                    <w:b w:val="0"/>
+                  </w:rPr>
+                  <w:t>When you click on the okay button you should be taken to the film selection page.</w:t>
+                </w:r>
+              </w:p>
+              <w:p>
+                <w:pPr>
+                  <w:pStyle w:val="NoSpacing"/>
+                </w:pPr>
+              </w:p>
+            </w:tc>
+            <w:tc>
+              <w:tcPr>
+                <w:tcW w:w="3835" w:type="dxa"/>
+              </w:tcPr>
+              <w:p>
+                <w:pPr>
+                  <w:pStyle w:val="NoSpacing"/>
+                  <w:cnfStyle w:val="000000100000" w:firstRow="0" w:lastRow="0" w:firstColumn="0" w:lastColumn="0" w:oddVBand="0" w:evenVBand="0" w:oddHBand="1" w:evenHBand="0" w:firstRowFirstColumn="0" w:firstRowLastColumn="0" w:lastRowFirstColumn="0" w:lastRowLastColumn="0"/>
+                </w:pPr>
+                <w:r>
+                  <w:rPr>
+                    <w:noProof/>
+                    <w:lang w:eastAsia="en-GB"/>
+                  </w:rPr>
+                  <w:drawing>
+                    <wp:inline distT="0" distB="0" distL="0" distR="0" wp14:anchorId="49A20A53" wp14:editId="2CA85648">
+                      <wp:extent cx="2451279" cy="1628775"/>
+                      <wp:effectExtent l="0" t="0" r="6350" b="0"/>
+                      <wp:docPr id="23" name="Picture 23"/>
+                      <wp:cNvGraphicFramePr>
+                        <a:graphicFrameLocks xmlns:a="http://schemas.openxmlformats.org/drawingml/2006/main" noChangeAspect="1"/>
+                      </wp:cNvGraphicFramePr>
+                      <a:graphic xmlns:a="http://schemas.openxmlformats.org/drawingml/2006/main">
+                        <a:graphicData uri="http://schemas.openxmlformats.org/drawingml/2006/picture">
+                          <pic:pic xmlns:pic="http://schemas.openxmlformats.org/drawingml/2006/picture">
+                            <pic:nvPicPr>
+                              <pic:cNvPr id="1" name=""/>
+                              <pic:cNvPicPr/>
+                            </pic:nvPicPr>
+                            <pic:blipFill>
+                              <a:blip r:embed="rId21"/>
+                              <a:stretch>
+                                <a:fillRect/>
+                              </a:stretch>
+                            </pic:blipFill>
+                            <pic:spPr>
+                              <a:xfrm>
+                                <a:off x="0" y="0"/>
+                                <a:ext cx="2497915" cy="1659763"/>
+                              </a:xfrm>
+                              <a:prstGeom prst="rect">
+                                <a:avLst/>
+                              </a:prstGeom>
+                            </pic:spPr>
+                          </pic:pic>
+                        </a:graphicData>
+                      </a:graphic>
+                    </wp:inline>
+                  </w:drawing>
+                </w:r>
+              </w:p>
+            </w:tc>
+            <w:tc>
+              <w:tcPr>
+                <w:tcW w:w="7640" w:type="dxa"/>
+              </w:tcPr>
+              <w:p>
+                <w:pPr>
+                  <w:pStyle w:val="NoSpacing"/>
+                  <w:cnfStyle w:val="000000100000" w:firstRow="0" w:lastRow="0" w:firstColumn="0" w:lastColumn="0" w:oddVBand="0" w:evenVBand="0" w:oddHBand="1" w:evenHBand="0" w:firstRowFirstColumn="0" w:firstRowLastColumn="0" w:lastRowFirstColumn="0" w:lastRowLastColumn="0"/>
+                </w:pPr>
+                <w:r>
+                  <w:rPr>
+                    <w:noProof/>
+                    <w:lang w:eastAsia="en-GB"/>
+                  </w:rPr>
+                  <w:drawing>
+                    <wp:inline distT="0" distB="0" distL="0" distR="0" wp14:anchorId="57B21FEF" wp14:editId="123180A6">
+                      <wp:extent cx="4676775" cy="2904523"/>
+                      <wp:effectExtent l="0" t="0" r="0" b="0"/>
+                      <wp:docPr id="24" name="Picture 24"/>
+                      <wp:cNvGraphicFramePr>
+                        <a:graphicFrameLocks xmlns:a="http://schemas.openxmlformats.org/drawingml/2006/main" noChangeAspect="1"/>
+                      </wp:cNvGraphicFramePr>
+                      <a:graphic xmlns:a="http://schemas.openxmlformats.org/drawingml/2006/main">
+                        <a:graphicData uri="http://schemas.openxmlformats.org/drawingml/2006/picture">
+                          <pic:pic xmlns:pic="http://schemas.openxmlformats.org/drawingml/2006/picture">
+                            <pic:nvPicPr>
+                              <pic:cNvPr id="1" name=""/>
+                              <pic:cNvPicPr/>
+                            </pic:nvPicPr>
+                            <pic:blipFill>
+                              <a:blip r:embed="rId22"/>
+                              <a:stretch>
+                                <a:fillRect/>
+                              </a:stretch>
+                            </pic:blipFill>
+                            <pic:spPr>
+                              <a:xfrm>
+                                <a:off x="0" y="0"/>
+                                <a:ext cx="4693774" cy="2915080"/>
+                              </a:xfrm>
+                              <a:prstGeom prst="rect">
+                                <a:avLst/>
+                              </a:prstGeom>
+                            </pic:spPr>
+                          </pic:pic>
+                        </a:graphicData>
+                      </a:graphic>
+                    </wp:inline>
+                  </w:drawing>
+                </w:r>
+              </w:p>
+            </w:tc>
+            <w:tc>
+              <w:tcPr>
+                <w:tcW w:w="2925" w:type="dxa"/>
+              </w:tcPr>
+              <w:p>
+                <w:pPr>
+                  <w:pStyle w:val="NoSpacing"/>
+                  <w:cnfStyle w:val="000000100000" w:firstRow="0" w:lastRow="0" w:firstColumn="0" w:lastColumn="0" w:oddVBand="0" w:evenVBand="0" w:oddHBand="1" w:evenHBand="0" w:firstRowFirstColumn="0" w:firstRowLastColumn="0" w:lastRowFirstColumn="0" w:lastRowLastColumn="0"/>
+                </w:pPr>
+                <w:r>
+                  <w:t>When clicking on the OK button it successfully takes the user to the film selection page.</w:t>
+                </w:r>
+              </w:p>
+            </w:tc>
+          </w:tr>
+          <w:tr>
+            <w:tc>
+              <w:tcPr>
+                <w:cnfStyle w:val="001000000000" w:firstRow="0" w:lastRow="0" w:firstColumn="1" w:lastColumn="0" w:oddVBand="0" w:evenVBand="0" w:oddHBand="0" w:evenHBand="0" w:firstRowFirstColumn="0" w:firstRowLastColumn="0" w:lastRowFirstColumn="0" w:lastRowLastColumn="0"/>
+                <w:tcW w:w="1760" w:type="dxa"/>
+                <w:shd w:val="clear" w:color="auto" w:fill="auto"/>
+              </w:tcPr>
+              <w:p>
+                <w:pPr>
+                  <w:pStyle w:val="NoSpacing"/>
+                </w:pPr>
+                <w:r>
+                  <w:t>Test 2</w:t>
+                </w:r>
+              </w:p>
+              <w:p>
+                <w:pPr>
+                  <w:pStyle w:val="NoSpacing"/>
+                </w:pPr>
+                <w:r>
+                  <w:t>(Testing confirmation message)</w:t>
+                </w:r>
+              </w:p>
+              <w:p>
+                <w:pPr>
+                  <w:pStyle w:val="NoSpacing"/>
+                  <w:rPr>
+                    <w:b w:val="0"/>
+                  </w:rPr>
+                </w:pPr>
+                <w:r>
+                  <w:rPr>
+                    <w:b w:val="0"/>
+                  </w:rPr>
+                  <w:t>When you click the cancel button it should leave you on the current page.</w:t>
+                </w:r>
+              </w:p>
+            </w:tc>
+            <w:tc>
+              <w:tcPr>
+                <w:tcW w:w="3835" w:type="dxa"/>
+              </w:tcPr>
+              <w:p>
+                <w:pPr>
+                  <w:pStyle w:val="NoSpacing"/>
+                  <w:cnfStyle w:val="000000000000" w:firstRow="0" w:lastRow="0" w:firstColumn="0" w:lastColumn="0" w:oddVBand="0" w:evenVBand="0" w:oddHBand="0" w:evenHBand="0" w:firstRowFirstColumn="0" w:firstRowLastColumn="0" w:lastRowFirstColumn="0" w:lastRowLastColumn="0"/>
+                </w:pPr>
+                <w:r>
+                  <w:rPr>
+                    <w:noProof/>
+                    <w:lang w:eastAsia="en-GB"/>
+                  </w:rPr>
+                  <w:drawing>
+                    <wp:inline distT="0" distB="0" distL="0" distR="0" wp14:anchorId="3292DC4E" wp14:editId="6930F926">
+                      <wp:extent cx="2423728" cy="1514475"/>
+                      <wp:effectExtent l="0" t="0" r="0" b="0"/>
+                      <wp:docPr id="28" name="Picture 28"/>
+                      <wp:cNvGraphicFramePr>
+                        <a:graphicFrameLocks xmlns:a="http://schemas.openxmlformats.org/drawingml/2006/main" noChangeAspect="1"/>
+                      </wp:cNvGraphicFramePr>
+                      <a:graphic xmlns:a="http://schemas.openxmlformats.org/drawingml/2006/main">
+                        <a:graphicData uri="http://schemas.openxmlformats.org/drawingml/2006/picture">
+                          <pic:pic xmlns:pic="http://schemas.openxmlformats.org/drawingml/2006/picture">
+                            <pic:nvPicPr>
+                              <pic:cNvPr id="1" name=""/>
+                              <pic:cNvPicPr/>
+                            </pic:nvPicPr>
+                            <pic:blipFill>
+                              <a:blip r:embed="rId23"/>
+                              <a:stretch>
+                                <a:fillRect/>
+                              </a:stretch>
+                            </pic:blipFill>
+                            <pic:spPr>
+                              <a:xfrm>
+                                <a:off x="0" y="0"/>
+                                <a:ext cx="2503461" cy="1564296"/>
+                              </a:xfrm>
+                              <a:prstGeom prst="rect">
+                                <a:avLst/>
+                              </a:prstGeom>
+                            </pic:spPr>
+                          </pic:pic>
+                        </a:graphicData>
+                      </a:graphic>
+                    </wp:inline>
+                  </w:drawing>
+                </w:r>
+              </w:p>
+            </w:tc>
+            <w:tc>
+              <w:tcPr>
+                <w:tcW w:w="7640" w:type="dxa"/>
+                <w:shd w:val="clear" w:color="auto" w:fill="auto"/>
+              </w:tcPr>
+              <w:p>
+                <w:pPr>
+                  <w:pStyle w:val="NoSpacing"/>
+                  <w:cnfStyle w:val="000000000000" w:firstRow="0" w:lastRow="0" w:firstColumn="0" w:lastColumn="0" w:oddVBand="0" w:evenVBand="0" w:oddHBand="0" w:evenHBand="0" w:firstRowFirstColumn="0" w:firstRowLastColumn="0" w:lastRowFirstColumn="0" w:lastRowLastColumn="0"/>
+                </w:pPr>
+                <w:r>
+                  <w:rPr>
+                    <w:noProof/>
+                    <w:lang w:eastAsia="en-GB"/>
+                  </w:rPr>
+                  <w:drawing>
+                    <wp:inline distT="0" distB="0" distL="0" distR="0" wp14:anchorId="02523382" wp14:editId="5864AA17">
+                      <wp:extent cx="4667250" cy="2131887"/>
+                      <wp:effectExtent l="0" t="0" r="0" b="1905"/>
+                      <wp:docPr id="29" name="Picture 29"/>
+                      <wp:cNvGraphicFramePr>
+                        <a:graphicFrameLocks xmlns:a="http://schemas.openxmlformats.org/drawingml/2006/main" noChangeAspect="1"/>
+                      </wp:cNvGraphicFramePr>
+                      <a:graphic xmlns:a="http://schemas.openxmlformats.org/drawingml/2006/main">
+                        <a:graphicData uri="http://schemas.openxmlformats.org/drawingml/2006/picture">
+                          <pic:pic xmlns:pic="http://schemas.openxmlformats.org/drawingml/2006/picture">
+                            <pic:nvPicPr>
+                              <pic:cNvPr id="1" name=""/>
+                              <pic:cNvPicPr/>
+                            </pic:nvPicPr>
+                            <pic:blipFill>
+                              <a:blip r:embed="rId24"/>
+                              <a:stretch>
+                                <a:fillRect/>
+                              </a:stretch>
+                            </pic:blipFill>
+                            <pic:spPr>
+                              <a:xfrm>
+                                <a:off x="0" y="0"/>
+                                <a:ext cx="4700103" cy="2146893"/>
+                              </a:xfrm>
+                              <a:prstGeom prst="rect">
+                                <a:avLst/>
+                              </a:prstGeom>
+                            </pic:spPr>
+                          </pic:pic>
+                        </a:graphicData>
+                      </a:graphic>
+                    </wp:inline>
+                  </w:drawing>
+                </w:r>
+              </w:p>
+            </w:tc>
+            <w:tc>
+              <w:tcPr>
+                <w:tcW w:w="2925" w:type="dxa"/>
+                <w:shd w:val="clear" w:color="auto" w:fill="auto"/>
+              </w:tcPr>
+              <w:p>
+                <w:pPr>
+                  <w:pStyle w:val="NoSpacing"/>
+                  <w:cnfStyle w:val="000000000000" w:firstRow="0" w:lastRow="0" w:firstColumn="0" w:lastColumn="0" w:oddVBand="0" w:evenVBand="0" w:oddHBand="0" w:evenHBand="0" w:firstRowFirstColumn="0" w:firstRowLastColumn="0" w:lastRowFirstColumn="0" w:lastRowLastColumn="0"/>
+                </w:pPr>
+                <w:r>
+                  <w:t xml:space="preserve">When selecting the cancel option on the alert it successfully keeps the user on the Login Page. </w:t>
+                </w:r>
+              </w:p>
+            </w:tc>
+          </w:tr>
+        </w:tbl>
+        <w:p>
+          <w:pPr>
+            <w:pStyle w:val="Heading1"/>
+            <w:rPr>
+              <w:b/>
+              <w:sz w:val="40"/>
+            </w:rPr>
+          </w:pPr>
+          <w:r>
+            <w:rPr>
+              <w:b/>
+              <w:sz w:val="40"/>
+            </w:rPr>
+            <w:t>Film Page Testing</w:t>
+          </w:r>
+        </w:p>
+        <w:p>
+          <w:pPr>
+            <w:pStyle w:val="Heading2"/>
+          </w:pPr>
+          <w:r>
+            <w:t>Film Image Buttons</w:t>
+          </w:r>
+        </w:p>
+        <w:tbl>
+          <w:tblPr>
+            <w:tblStyle w:val="GridTable4-Accent1"/>
+            <w:tblW w:w="16160" w:type="dxa"/>
+            <w:tblInd w:w="-1139" w:type="dxa"/>
+            <w:tblLook w:val="04A0" w:firstRow="1" w:lastRow="0" w:firstColumn="1" w:lastColumn="0" w:noHBand="0" w:noVBand="1"/>
+          </w:tblPr>
+          <w:tblGrid>
+            <w:gridCol w:w="1335"/>
+            <w:gridCol w:w="6380"/>
+            <w:gridCol w:w="6336"/>
+            <w:gridCol w:w="2109"/>
+          </w:tblGrid>
+          <w:tr>
+            <w:trPr>
+              <w:cnfStyle w:val="100000000000" w:firstRow="1" w:lastRow="0" w:firstColumn="0" w:lastColumn="0" w:oddVBand="0" w:evenVBand="0" w:oddHBand="0" w:evenHBand="0" w:firstRowFirstColumn="0" w:firstRowLastColumn="0" w:lastRowFirstColumn="0" w:lastRowLastColumn="0"/>
+            </w:trPr>
+            <w:tc>
+              <w:tcPr>
+                <w:cnfStyle w:val="001000000000" w:firstRow="0" w:lastRow="0" w:firstColumn="1" w:lastColumn="0" w:oddVBand="0" w:evenVBand="0" w:oddHBand="0" w:evenHBand="0" w:firstRowFirstColumn="0" w:firstRowLastColumn="0" w:lastRowFirstColumn="0" w:lastRowLastColumn="0"/>
+                <w:tcW w:w="1338" w:type="dxa"/>
+                <w:tcBorders>
+                  <w:top w:val="single" w:sz="4" w:space="0" w:color="5B9BD5"/>
+                  <w:left w:val="single" w:sz="4" w:space="0" w:color="5B9BD5"/>
+                  <w:bottom w:val="single" w:sz="4" w:space="0" w:color="5B9BD5"/>
+                  <w:right w:val="single" w:sz="4" w:space="0" w:color="5B9BD5"/>
+                </w:tcBorders>
+              </w:tcPr>
+              <w:p>
+                <w:pPr>
+                  <w:pStyle w:val="NoSpacing"/>
+                </w:pPr>
+                <w:r>
+                  <w:t>Test Number</w:t>
+                </w:r>
+              </w:p>
+            </w:tc>
+            <w:tc>
+              <w:tcPr>
+                <w:tcW w:w="6380" w:type="dxa"/>
+                <w:tcBorders>
+                  <w:top w:val="single" w:sz="4" w:space="0" w:color="5B9BD5"/>
+                  <w:left w:val="single" w:sz="4" w:space="0" w:color="5B9BD5"/>
+                  <w:bottom w:val="single" w:sz="4" w:space="0" w:color="5B9BD5"/>
+                  <w:right w:val="single" w:sz="4" w:space="0" w:color="5B9BD5"/>
+                </w:tcBorders>
+              </w:tcPr>
+              <w:p>
+                <w:pPr>
+                  <w:pStyle w:val="NoSpacing"/>
+                  <w:cnfStyle w:val="100000000000" w:firstRow="1" w:lastRow="0" w:firstColumn="0" w:lastColumn="0" w:oddVBand="0" w:evenVBand="0" w:oddHBand="0" w:evenHBand="0" w:firstRowFirstColumn="0" w:firstRowLastColumn="0" w:lastRowFirstColumn="0" w:lastRowLastColumn="0"/>
+                </w:pPr>
+                <w:r>
+                  <w:t>Test Input</w:t>
+                </w:r>
+              </w:p>
+            </w:tc>
+            <w:tc>
+              <w:tcPr>
+                <w:tcW w:w="6316" w:type="dxa"/>
+                <w:tcBorders>
+                  <w:top w:val="single" w:sz="4" w:space="0" w:color="5B9BD5"/>
+                  <w:left w:val="single" w:sz="4" w:space="0" w:color="5B9BD5"/>
+                  <w:bottom w:val="single" w:sz="4" w:space="0" w:color="5B9BD5"/>
+                  <w:right w:val="single" w:sz="4" w:space="0" w:color="5B9BD5"/>
+                </w:tcBorders>
+              </w:tcPr>
+              <w:p>
+                <w:pPr>
+                  <w:pStyle w:val="NoSpacing"/>
+                  <w:cnfStyle w:val="100000000000" w:firstRow="1" w:lastRow="0" w:firstColumn="0" w:lastColumn="0" w:oddVBand="0" w:evenVBand="0" w:oddHBand="0" w:evenHBand="0" w:firstRowFirstColumn="0" w:firstRowLastColumn="0" w:lastRowFirstColumn="0" w:lastRowLastColumn="0"/>
+                </w:pPr>
+                <w:r>
+                  <w:t>Result</w:t>
+                </w:r>
+              </w:p>
+            </w:tc>
+            <w:tc>
+              <w:tcPr>
+                <w:tcW w:w="2126" w:type="dxa"/>
+                <w:tcBorders>
+                  <w:top w:val="single" w:sz="4" w:space="0" w:color="5B9BD5"/>
+                  <w:left w:val="single" w:sz="4" w:space="0" w:color="5B9BD5"/>
+                  <w:bottom w:val="single" w:sz="4" w:space="0" w:color="5B9BD5"/>
+                  <w:right w:val="single" w:sz="4" w:space="0" w:color="5B9BD5"/>
+                </w:tcBorders>
+              </w:tcPr>
+              <w:p>
+                <w:pPr>
+                  <w:pStyle w:val="NoSpacing"/>
+                  <w:cnfStyle w:val="100000000000" w:firstRow="1" w:lastRow="0" w:firstColumn="0" w:lastColumn="0" w:oddVBand="0" w:evenVBand="0" w:oddHBand="0" w:evenHBand="0" w:firstRowFirstColumn="0" w:firstRowLastColumn="0" w:lastRowFirstColumn="0" w:lastRowLastColumn="0"/>
+                </w:pPr>
+                <w:r>
+                  <w:t>Comments</w:t>
+                </w:r>
+              </w:p>
+            </w:tc>
+          </w:tr>
+          <w:tr>
+            <w:trPr>
+              <w:cnfStyle w:val="000000100000" w:firstRow="0" w:lastRow="0" w:firstColumn="0" w:lastColumn="0" w:oddVBand="0" w:evenVBand="0" w:oddHBand="1" w:evenHBand="0" w:firstRowFirstColumn="0" w:firstRowLastColumn="0" w:lastRowFirstColumn="0" w:lastRowLastColumn="0"/>
+            </w:trPr>
+            <w:tc>
+              <w:tcPr>
+                <w:cnfStyle w:val="001000000000" w:firstRow="0" w:lastRow="0" w:firstColumn="1" w:lastColumn="0" w:oddVBand="0" w:evenVBand="0" w:oddHBand="0" w:evenHBand="0" w:firstRowFirstColumn="0" w:firstRowLastColumn="0" w:lastRowFirstColumn="0" w:lastRowLastColumn="0"/>
+                <w:tcW w:w="1338" w:type="dxa"/>
+              </w:tcPr>
+              <w:p>
+                <w:pPr>
+                  <w:pStyle w:val="NoSpacing"/>
+                </w:pPr>
+                <w:r>
+                  <w:t>Test 1 (clicking the film image button)</w:t>
+                </w:r>
+              </w:p>
+              <w:p>
+                <w:pPr>
+                  <w:pStyle w:val="NoSpacing"/>
+                  <w:rPr>
+                    <w:b w:val="0"/>
+                  </w:rPr>
+                </w:pPr>
+                <w:r>
+                  <w:rPr>
+                    <w:b w:val="0"/>
+                  </w:rPr>
+                  <w:t xml:space="preserve">When an image of the film is selected it will take the user to the Film Detail page which will populate all of the information for the selected film </w:t>
+                </w:r>
+              </w:p>
+            </w:tc>
+            <w:tc>
+              <w:tcPr>
+                <w:tcW w:w="6380" w:type="dxa"/>
+              </w:tcPr>
+              <w:p>
+                <w:pPr>
+                  <w:pStyle w:val="NoSpacing"/>
+                  <w:cnfStyle w:val="000000100000" w:firstRow="0" w:lastRow="0" w:firstColumn="0" w:lastColumn="0" w:oddVBand="0" w:evenVBand="0" w:oddHBand="1" w:evenHBand="0" w:firstRowFirstColumn="0" w:firstRowLastColumn="0" w:lastRowFirstColumn="0" w:lastRowLastColumn="0"/>
+                </w:pPr>
+                <w:r>
+                  <w:rPr>
+                    <w:noProof/>
+                    <w:lang w:eastAsia="en-GB"/>
+                  </w:rPr>
+                  <w:drawing>
+                    <wp:inline distT="0" distB="0" distL="0" distR="0" wp14:anchorId="7AEE37BC" wp14:editId="0324411C">
+                      <wp:extent cx="3914273" cy="2438400"/>
+                      <wp:effectExtent l="0" t="0" r="0" b="0"/>
+                      <wp:docPr id="98" name="Picture 98"/>
+                      <wp:cNvGraphicFramePr>
+                        <a:graphicFrameLocks xmlns:a="http://schemas.openxmlformats.org/drawingml/2006/main" noChangeAspect="1"/>
+                      </wp:cNvGraphicFramePr>
+                      <a:graphic xmlns:a="http://schemas.openxmlformats.org/drawingml/2006/main">
+                        <a:graphicData uri="http://schemas.openxmlformats.org/drawingml/2006/picture">
+                          <pic:pic xmlns:pic="http://schemas.openxmlformats.org/drawingml/2006/picture">
+                            <pic:nvPicPr>
+                              <pic:cNvPr id="1" name=""/>
+                              <pic:cNvPicPr/>
+                            </pic:nvPicPr>
+                            <pic:blipFill>
+                              <a:blip r:embed="rId25"/>
+                              <a:stretch>
+                                <a:fillRect/>
+                              </a:stretch>
+                            </pic:blipFill>
+                            <pic:spPr>
+                              <a:xfrm>
+                                <a:off x="0" y="0"/>
+                                <a:ext cx="4020210" cy="2504393"/>
+                              </a:xfrm>
+                              <a:prstGeom prst="rect">
+                                <a:avLst/>
+                              </a:prstGeom>
+                            </pic:spPr>
+                          </pic:pic>
+                        </a:graphicData>
+                      </a:graphic>
+                    </wp:inline>
+                  </w:drawing>
+                </w:r>
+              </w:p>
+            </w:tc>
+            <w:tc>
+              <w:tcPr>
+                <w:tcW w:w="6316" w:type="dxa"/>
+              </w:tcPr>
+              <w:p>
+                <w:pPr>
+                  <w:pStyle w:val="NoSpacing"/>
+                  <w:cnfStyle w:val="000000100000" w:firstRow="0" w:lastRow="0" w:firstColumn="0" w:lastColumn="0" w:oddVBand="0" w:evenVBand="0" w:oddHBand="1" w:evenHBand="0" w:firstRowFirstColumn="0" w:firstRowLastColumn="0" w:lastRowFirstColumn="0" w:lastRowLastColumn="0"/>
+                </w:pPr>
+                <w:r>
+                  <w:rPr>
+                    <w:noProof/>
+                    <w:lang w:eastAsia="en-GB"/>
+                  </w:rPr>
+                  <w:drawing>
+                    <wp:inline distT="0" distB="0" distL="0" distR="0" wp14:anchorId="34184BE0" wp14:editId="2323A93E">
+                      <wp:extent cx="3878950" cy="2428875"/>
+                      <wp:effectExtent l="0" t="0" r="7620" b="0"/>
+                      <wp:docPr id="99" name="Picture 99"/>
+                      <wp:cNvGraphicFramePr>
+                        <a:graphicFrameLocks xmlns:a="http://schemas.openxmlformats.org/drawingml/2006/main" noChangeAspect="1"/>
+                      </wp:cNvGraphicFramePr>
+                      <a:graphic xmlns:a="http://schemas.openxmlformats.org/drawingml/2006/main">
+                        <a:graphicData uri="http://schemas.openxmlformats.org/drawingml/2006/picture">
+                          <pic:pic xmlns:pic="http://schemas.openxmlformats.org/drawingml/2006/picture">
+                            <pic:nvPicPr>
+                              <pic:cNvPr id="1" name=""/>
+                              <pic:cNvPicPr/>
+                            </pic:nvPicPr>
+                            <pic:blipFill>
+                              <a:blip r:embed="rId26"/>
+                              <a:stretch>
+                                <a:fillRect/>
+                              </a:stretch>
+                            </pic:blipFill>
+                            <pic:spPr>
+                              <a:xfrm>
+                                <a:off x="0" y="0"/>
+                                <a:ext cx="3975956" cy="2489617"/>
+                              </a:xfrm>
+                              <a:prstGeom prst="rect">
+                                <a:avLst/>
+                              </a:prstGeom>
+                            </pic:spPr>
+                          </pic:pic>
+                        </a:graphicData>
+                      </a:graphic>
+                    </wp:inline>
+                  </w:drawing>
+                </w:r>
+                <w:r>
+                  <w:rPr>
+                    <w:noProof/>
+                    <w:lang w:eastAsia="en-GB"/>
+                  </w:rPr>
+                  <w:drawing>
+                    <wp:inline distT="0" distB="0" distL="0" distR="0" wp14:anchorId="599719CE" wp14:editId="052803BD">
+                      <wp:extent cx="3867150" cy="2421487"/>
+                      <wp:effectExtent l="0" t="0" r="0" b="0"/>
+                      <wp:docPr id="100" name="Picture 100"/>
+                      <wp:cNvGraphicFramePr>
+                        <a:graphicFrameLocks xmlns:a="http://schemas.openxmlformats.org/drawingml/2006/main" noChangeAspect="1"/>
+                      </wp:cNvGraphicFramePr>
+                      <a:graphic xmlns:a="http://schemas.openxmlformats.org/drawingml/2006/main">
+                        <a:graphicData uri="http://schemas.openxmlformats.org/drawingml/2006/picture">
+                          <pic:pic xmlns:pic="http://schemas.openxmlformats.org/drawingml/2006/picture">
+                            <pic:nvPicPr>
+                              <pic:cNvPr id="1" name=""/>
+                              <pic:cNvPicPr/>
+                            </pic:nvPicPr>
+                            <pic:blipFill>
+                              <a:blip r:embed="rId27"/>
+                              <a:stretch>
+                                <a:fillRect/>
+                              </a:stretch>
+                            </pic:blipFill>
+                            <pic:spPr>
+                              <a:xfrm>
+                                <a:off x="0" y="0"/>
+                                <a:ext cx="3924340" cy="2457297"/>
+                              </a:xfrm>
+                              <a:prstGeom prst="rect">
+                                <a:avLst/>
+                              </a:prstGeom>
+                            </pic:spPr>
+                          </pic:pic>
+                        </a:graphicData>
+                      </a:graphic>
+                    </wp:inline>
+                  </w:drawing>
+                </w:r>
+              </w:p>
+            </w:tc>
+            <w:tc>
+              <w:tcPr>
+                <w:tcW w:w="2126" w:type="dxa"/>
+              </w:tcPr>
+              <w:p>
+                <w:pPr>
+                  <w:pStyle w:val="NoSpacing"/>
+                  <w:cnfStyle w:val="000000100000" w:firstRow="0" w:lastRow="0" w:firstColumn="0" w:lastColumn="0" w:oddVBand="0" w:evenVBand="0" w:oddHBand="1" w:evenHBand="0" w:firstRowFirstColumn="0" w:firstRowLastColumn="0" w:lastRowFirstColumn="0" w:lastRowLastColumn="0"/>
+                </w:pPr>
+                <w:r>
+                  <w:t>The film image takes you to the new page where it has populated the information from the selected film from the film selection page.</w:t>
+                </w:r>
+              </w:p>
+              <w:p>
+                <w:pPr>
+                  <w:pStyle w:val="NoSpacing"/>
+                  <w:cnfStyle w:val="000000100000" w:firstRow="0" w:lastRow="0" w:firstColumn="0" w:lastColumn="0" w:oddVBand="0" w:evenVBand="0" w:oddHBand="1" w:evenHBand="0" w:firstRowFirstColumn="0" w:firstRowLastColumn="0" w:lastRowFirstColumn="0" w:lastRowLastColumn="0"/>
+                </w:pPr>
+              </w:p>
+              <w:p>
+                <w:pPr>
+                  <w:pStyle w:val="NoSpacing"/>
+                  <w:cnfStyle w:val="000000100000" w:firstRow="0" w:lastRow="0" w:firstColumn="0" w:lastColumn="0" w:oddVBand="0" w:evenVBand="0" w:oddHBand="1" w:evenHBand="0" w:firstRowFirstColumn="0" w:firstRowLastColumn="0" w:lastRowFirstColumn="0" w:lastRowLastColumn="0"/>
+                </w:pPr>
+                <w:r>
+                  <w:t>The user interface on this screen is very simple however some other features could be added in future</w:t>
+                </w:r>
+                <w:bookmarkStart w:id="2" w:name="_GoBack"/>
+                <w:bookmarkEnd w:id="2"/>
+              </w:p>
+            </w:tc>
+          </w:tr>
+          <w:tr>
+            <w:tc>
+              <w:tcPr>
+                <w:cnfStyle w:val="001000000000" w:firstRow="0" w:lastRow="0" w:firstColumn="1" w:lastColumn="0" w:oddVBand="0" w:evenVBand="0" w:oddHBand="0" w:evenHBand="0" w:firstRowFirstColumn="0" w:firstRowLastColumn="0" w:lastRowFirstColumn="0" w:lastRowLastColumn="0"/>
+                <w:tcW w:w="1338" w:type="dxa"/>
+                <w:shd w:val="clear" w:color="auto" w:fill="auto"/>
+              </w:tcPr>
+              <w:p>
+                <w:pPr>
+                  <w:pStyle w:val="NoSpacing"/>
+                  <w:rPr>
+                    <w:b w:val="0"/>
+                  </w:rPr>
+                </w:pPr>
+              </w:p>
+            </w:tc>
+            <w:tc>
+              <w:tcPr>
+                <w:tcW w:w="6380" w:type="dxa"/>
+              </w:tcPr>
+              <w:p>
+                <w:pPr>
+                  <w:pStyle w:val="NoSpacing"/>
+                  <w:cnfStyle w:val="000000000000" w:firstRow="0" w:lastRow="0" w:firstColumn="0" w:lastColumn="0" w:oddVBand="0" w:evenVBand="0" w:oddHBand="0" w:evenHBand="0" w:firstRowFirstColumn="0" w:firstRowLastColumn="0" w:lastRowFirstColumn="0" w:lastRowLastColumn="0"/>
+                </w:pPr>
+              </w:p>
+            </w:tc>
+            <w:tc>
+              <w:tcPr>
+                <w:tcW w:w="6316" w:type="dxa"/>
+                <w:shd w:val="clear" w:color="auto" w:fill="auto"/>
+              </w:tcPr>
+              <w:p>
+                <w:pPr>
+                  <w:pStyle w:val="NoSpacing"/>
+                  <w:cnfStyle w:val="000000000000" w:firstRow="0" w:lastRow="0" w:firstColumn="0" w:lastColumn="0" w:oddVBand="0" w:evenVBand="0" w:oddHBand="0" w:evenHBand="0" w:firstRowFirstColumn="0" w:firstRowLastColumn="0" w:lastRowFirstColumn="0" w:lastRowLastColumn="0"/>
+                </w:pPr>
+              </w:p>
+            </w:tc>
+            <w:tc>
+              <w:tcPr>
+                <w:tcW w:w="2126" w:type="dxa"/>
+                <w:shd w:val="clear" w:color="auto" w:fill="auto"/>
+              </w:tcPr>
+              <w:p>
+                <w:pPr>
+                  <w:pStyle w:val="NoSpacing"/>
+                  <w:cnfStyle w:val="000000000000" w:firstRow="0" w:lastRow="0" w:firstColumn="0" w:lastColumn="0" w:oddVBand="0" w:evenVBand="0" w:oddHBand="0" w:evenHBand="0" w:firstRowFirstColumn="0" w:firstRowLastColumn="0" w:lastRowFirstColumn="0" w:lastRowLastColumn="0"/>
+                </w:pPr>
+              </w:p>
+            </w:tc>
+          </w:tr>
+        </w:tbl>
+        <w:p/>
+        <w:p>
+          <w:pPr>
+            <w:rPr>
+              <w:rFonts w:asciiTheme="majorHAnsi" w:eastAsiaTheme="majorEastAsia" w:hAnsiTheme="majorHAnsi" w:cstheme="majorBidi"/>
+              <w:color w:val="3E762A" w:themeColor="accent1" w:themeShade="BF"/>
+              <w:sz w:val="26"/>
+              <w:szCs w:val="26"/>
+            </w:rPr>
+          </w:pPr>
           <w:r>
             <w:br w:type="page"/>
           </w:r>
         </w:p>
-        <w:p/>
+        <w:p>
+          <w:pPr>
+            <w:pStyle w:val="Heading2"/>
+            <w:rPr>
+              <w:sz w:val="32"/>
+              <w:szCs w:val="32"/>
+            </w:rPr>
+          </w:pPr>
+          <w:r>
+            <w:br w:type="page"/>
+          </w:r>
+        </w:p>
+        <w:p>
+          <w:pPr>
+            <w:pStyle w:val="Heading1"/>
+          </w:pPr>
+          <w:bookmarkStart w:id="3" w:name="_Toc4518129"/>
+          <w:r>
+            <w:t>Bibliography</w:t>
+          </w:r>
+        </w:p>
       </w:sdtContent>
     </w:sdt>
+    <w:bookmarkEnd w:id="3" w:displacedByCustomXml="prev"/>
     <w:p>
-      <w:r>
-        <w:t>Bibliography</w:t>
-      </w:r>
-    </w:p>
-    <w:p>
-      <w:hyperlink r:id="rId12" w:history="1">
+      <w:hyperlink r:id="rId28" w:history="1">
         <w:r>
           <w:rPr>
             <w:rStyle w:val="Hyperlink"/>
@@ -1619,7 +3470,7 @@
       <w:r>
         <w:t xml:space="preserve"> – this guy’s git hub </w:t>
       </w:r>
-      <w:hyperlink r:id="rId13" w:history="1">
+      <w:hyperlink r:id="rId29" w:history="1">
         <w:r>
           <w:rPr>
             <w:rStyle w:val="Hyperlink"/>
@@ -1632,7 +3483,7 @@
       </w:r>
     </w:p>
     <w:p>
-      <w:hyperlink r:id="rId14" w:history="1">
+      <w:hyperlink r:id="rId30" w:history="1">
         <w:r>
           <w:rPr>
             <w:rStyle w:val="Hyperlink"/>
@@ -1645,7 +3496,7 @@
       </w:r>
     </w:p>
     <w:p>
-      <w:hyperlink r:id="rId15" w:history="1">
+      <w:hyperlink r:id="rId31" w:history="1">
         <w:r>
           <w:rPr>
             <w:rStyle w:val="Hyperlink"/>
@@ -1658,7 +3509,7 @@
       </w:r>
     </w:p>
     <w:p>
-      <w:hyperlink r:id="rId16" w:history="1">
+      <w:hyperlink r:id="rId32" w:history="1">
         <w:r>
           <w:rPr>
             <w:rStyle w:val="Hyperlink"/>
@@ -1671,7 +3522,7 @@
       </w:r>
     </w:p>
     <w:p>
-      <w:hyperlink r:id="rId17" w:history="1">
+      <w:hyperlink r:id="rId33" w:history="1">
         <w:r>
           <w:rPr>
             <w:rStyle w:val="Hyperlink"/>
@@ -1684,7 +3535,7 @@
       </w:r>
     </w:p>
     <w:p>
-      <w:hyperlink r:id="rId18" w:history="1">
+      <w:hyperlink r:id="rId34" w:history="1">
         <w:r>
           <w:rPr>
             <w:rStyle w:val="Hyperlink"/>
@@ -1697,7 +3548,7 @@
       </w:r>
     </w:p>
     <w:p>
-      <w:hyperlink r:id="rId19" w:history="1">
+      <w:hyperlink r:id="rId35" w:history="1">
         <w:r>
           <w:rPr>
             <w:rStyle w:val="Hyperlink"/>
@@ -1707,6 +3558,19 @@
       </w:hyperlink>
       <w:r>
         <w:t xml:space="preserve"> listview</w:t>
+      </w:r>
+    </w:p>
+    <w:p>
+      <w:hyperlink r:id="rId36" w:history="1">
+        <w:r>
+          <w:rPr>
+            <w:rStyle w:val="Hyperlink"/>
+          </w:rPr>
+          <w:t>https://code.makery.ch/blog/javafx-dialogs-official/?fbclid=IwAR1F89XzcUhHShDieeWzkJeKepbrTC0n8QF9vnW47xVBiXwBVhRxMZAQ03U</w:t>
+        </w:r>
+      </w:hyperlink>
+      <w:r>
+        <w:t xml:space="preserve"> alert type examples</w:t>
       </w:r>
     </w:p>
     <w:sectPr>
@@ -2165,6 +4029,49 @@
     <w:name w:val="Normal"/>
     <w:qFormat/>
   </w:style>
+  <w:style w:type="paragraph" w:styleId="Heading1">
+    <w:name w:val="heading 1"/>
+    <w:basedOn w:val="Normal"/>
+    <w:next w:val="Normal"/>
+    <w:link w:val="Heading1Char"/>
+    <w:uiPriority w:val="9"/>
+    <w:qFormat/>
+    <w:rsid w:val="00E43DE5"/>
+    <w:pPr>
+      <w:keepNext/>
+      <w:keepLines/>
+      <w:spacing w:before="240" w:after="0"/>
+      <w:outlineLvl w:val="0"/>
+    </w:pPr>
+    <w:rPr>
+      <w:rFonts w:asciiTheme="majorHAnsi" w:eastAsiaTheme="majorEastAsia" w:hAnsiTheme="majorHAnsi" w:cstheme="majorBidi"/>
+      <w:color w:val="3E762A" w:themeColor="accent1" w:themeShade="BF"/>
+      <w:sz w:val="32"/>
+      <w:szCs w:val="32"/>
+    </w:rPr>
+  </w:style>
+  <w:style w:type="paragraph" w:styleId="Heading2">
+    <w:name w:val="heading 2"/>
+    <w:basedOn w:val="Normal"/>
+    <w:next w:val="Normal"/>
+    <w:link w:val="Heading2Char"/>
+    <w:uiPriority w:val="9"/>
+    <w:unhideWhenUsed/>
+    <w:qFormat/>
+    <w:rsid w:val="00E43DE5"/>
+    <w:pPr>
+      <w:keepNext/>
+      <w:keepLines/>
+      <w:spacing w:before="40" w:after="0"/>
+      <w:outlineLvl w:val="1"/>
+    </w:pPr>
+    <w:rPr>
+      <w:rFonts w:asciiTheme="majorHAnsi" w:eastAsiaTheme="majorEastAsia" w:hAnsiTheme="majorHAnsi" w:cstheme="majorBidi"/>
+      <w:color w:val="3E762A" w:themeColor="accent1" w:themeShade="BF"/>
+      <w:sz w:val="26"/>
+      <w:szCs w:val="26"/>
+    </w:rPr>
+  </w:style>
   <w:style w:type="character" w:default="1" w:styleId="DefaultParagraphFont">
     <w:name w:val="Default Paragraph Font"/>
     <w:uiPriority w:val="1"/>
@@ -2350,6 +4257,92 @@
         <w:shd w:val="clear" w:color="auto" w:fill="DAEFD3" w:themeFill="accent1" w:themeFillTint="33"/>
       </w:tcPr>
     </w:tblStylePr>
+  </w:style>
+  <w:style w:type="character" w:customStyle="1" w:styleId="Heading1Char">
+    <w:name w:val="Heading 1 Char"/>
+    <w:basedOn w:val="DefaultParagraphFont"/>
+    <w:link w:val="Heading1"/>
+    <w:uiPriority w:val="9"/>
+    <w:rsid w:val="00E43DE5"/>
+    <w:rPr>
+      <w:rFonts w:asciiTheme="majorHAnsi" w:eastAsiaTheme="majorEastAsia" w:hAnsiTheme="majorHAnsi" w:cstheme="majorBidi"/>
+      <w:color w:val="3E762A" w:themeColor="accent1" w:themeShade="BF"/>
+      <w:sz w:val="32"/>
+      <w:szCs w:val="32"/>
+    </w:rPr>
+  </w:style>
+  <w:style w:type="paragraph" w:styleId="TOCHeading">
+    <w:name w:val="TOC Heading"/>
+    <w:basedOn w:val="Heading1"/>
+    <w:next w:val="Normal"/>
+    <w:uiPriority w:val="39"/>
+    <w:unhideWhenUsed/>
+    <w:qFormat/>
+    <w:rsid w:val="00E43DE5"/>
+    <w:pPr>
+      <w:outlineLvl w:val="9"/>
+    </w:pPr>
+    <w:rPr>
+      <w:lang w:val="en-US"/>
+    </w:rPr>
+  </w:style>
+  <w:style w:type="paragraph" w:styleId="TOC1">
+    <w:name w:val="toc 1"/>
+    <w:basedOn w:val="Normal"/>
+    <w:next w:val="Normal"/>
+    <w:autoRedefine/>
+    <w:uiPriority w:val="39"/>
+    <w:unhideWhenUsed/>
+    <w:rsid w:val="00E43DE5"/>
+    <w:pPr>
+      <w:spacing w:after="100"/>
+    </w:pPr>
+  </w:style>
+  <w:style w:type="character" w:customStyle="1" w:styleId="Heading2Char">
+    <w:name w:val="Heading 2 Char"/>
+    <w:basedOn w:val="DefaultParagraphFont"/>
+    <w:link w:val="Heading2"/>
+    <w:uiPriority w:val="9"/>
+    <w:rsid w:val="00E43DE5"/>
+    <w:rPr>
+      <w:rFonts w:asciiTheme="majorHAnsi" w:eastAsiaTheme="majorEastAsia" w:hAnsiTheme="majorHAnsi" w:cstheme="majorBidi"/>
+      <w:color w:val="3E762A" w:themeColor="accent1" w:themeShade="BF"/>
+      <w:sz w:val="26"/>
+      <w:szCs w:val="26"/>
+    </w:rPr>
+  </w:style>
+  <w:style w:type="paragraph" w:styleId="TOC2">
+    <w:name w:val="toc 2"/>
+    <w:basedOn w:val="Normal"/>
+    <w:next w:val="Normal"/>
+    <w:autoRedefine/>
+    <w:uiPriority w:val="39"/>
+    <w:unhideWhenUsed/>
+    <w:rsid w:val="00E43DE5"/>
+    <w:pPr>
+      <w:spacing w:after="100"/>
+      <w:ind w:left="220"/>
+    </w:pPr>
+  </w:style>
+  <w:style w:type="paragraph" w:styleId="Caption">
+    <w:name w:val="caption"/>
+    <w:basedOn w:val="Normal"/>
+    <w:next w:val="Normal"/>
+    <w:uiPriority w:val="35"/>
+    <w:semiHidden/>
+    <w:unhideWhenUsed/>
+    <w:qFormat/>
+    <w:rsid w:val="00310888"/>
+    <w:pPr>
+      <w:spacing w:after="200" w:line="240" w:lineRule="auto"/>
+    </w:pPr>
+    <w:rPr>
+      <w:i/>
+      <w:iCs/>
+      <w:color w:val="455F51" w:themeColor="text2"/>
+      <w:sz w:val="18"/>
+      <w:szCs w:val="18"/>
+    </w:rPr>
   </w:style>
 </w:styles>
 </file>
@@ -2639,7 +4632,7 @@
 </file>
 
 <file path=customXml/itemProps2.xml><?xml version="1.0" encoding="utf-8"?>
-<ds:datastoreItem xmlns:ds="http://schemas.openxmlformats.org/officeDocument/2006/customXml" ds:itemID="{6785B3FB-D55E-4ED1-A1E6-BCBB296CCC8D}">
+<ds:datastoreItem xmlns:ds="http://schemas.openxmlformats.org/officeDocument/2006/customXml" ds:itemID="{3E6684CB-1785-4865-A1AF-473BAFD7A990}">
   <ds:schemaRefs>
     <ds:schemaRef ds:uri="http://schemas.openxmlformats.org/officeDocument/2006/bibliography"/>
   </ds:schemaRefs>

</xml_diff>

<commit_message>
testing continued to film detail page
</commit_message>
<xml_diff>
--- a/Report_U1257802_CFS2160.docx
+++ b/Report_U1257802_CFS2160.docx
@@ -1,23 +1,22 @@
 
 <file path=word/document.xml><?xml version="1.0" encoding="utf-8"?>
-<w:document xmlns:wpc="http://schemas.microsoft.com/office/word/2010/wordprocessingCanvas" xmlns:cx="http://schemas.microsoft.com/office/drawing/2014/chartex" xmlns:cx1="http://schemas.microsoft.com/office/drawing/2015/9/8/chartex" xmlns:mc="http://schemas.openxmlformats.org/markup-compatibility/2006" xmlns:o="urn:schemas-microsoft-com:office:office" xmlns:r="http://schemas.openxmlformats.org/officeDocument/2006/relationships" xmlns:m="http://schemas.openxmlformats.org/officeDocument/2006/math" xmlns:v="urn:schemas-microsoft-com:vml" xmlns:wp14="http://schemas.microsoft.com/office/word/2010/wordprocessingDrawing" xmlns:wp="http://schemas.openxmlformats.org/drawingml/2006/wordprocessingDrawing" xmlns:w10="urn:schemas-microsoft-com:office:word" xmlns:w="http://schemas.openxmlformats.org/wordprocessingml/2006/main" xmlns:w14="http://schemas.microsoft.com/office/word/2010/wordml" xmlns:w15="http://schemas.microsoft.com/office/word/2012/wordml" xmlns:w16se="http://schemas.microsoft.com/office/word/2015/wordml/symex" xmlns:wpg="http://schemas.microsoft.com/office/word/2010/wordprocessingGroup" xmlns:wpi="http://schemas.microsoft.com/office/word/2010/wordprocessingInk" xmlns:wne="http://schemas.microsoft.com/office/word/2006/wordml" xmlns:wps="http://schemas.microsoft.com/office/word/2010/wordprocessingShape" mc:Ignorable="w14 w15 w16se wp14">
+<w:document xmlns:wpc="http://schemas.microsoft.com/office/word/2010/wordprocessingCanvas" xmlns:cx="http://schemas.microsoft.com/office/drawing/2014/chartex" xmlns:cx1="http://schemas.microsoft.com/office/drawing/2015/9/8/chartex" xmlns:cx2="http://schemas.microsoft.com/office/drawing/2015/10/21/chartex" xmlns:cx3="http://schemas.microsoft.com/office/drawing/2016/5/9/chartex" xmlns:cx4="http://schemas.microsoft.com/office/drawing/2016/5/10/chartex" xmlns:cx5="http://schemas.microsoft.com/office/drawing/2016/5/11/chartex" xmlns:cx6="http://schemas.microsoft.com/office/drawing/2016/5/12/chartex" xmlns:cx7="http://schemas.microsoft.com/office/drawing/2016/5/13/chartex" xmlns:cx8="http://schemas.microsoft.com/office/drawing/2016/5/14/chartex" xmlns:mc="http://schemas.openxmlformats.org/markup-compatibility/2006" xmlns:aink="http://schemas.microsoft.com/office/drawing/2016/ink" xmlns:am3d="http://schemas.microsoft.com/office/drawing/2017/model3d" xmlns:o="urn:schemas-microsoft-com:office:office" xmlns:r="http://schemas.openxmlformats.org/officeDocument/2006/relationships" xmlns:m="http://schemas.openxmlformats.org/officeDocument/2006/math" xmlns:v="urn:schemas-microsoft-com:vml" xmlns:wp14="http://schemas.microsoft.com/office/word/2010/wordprocessingDrawing" xmlns:wp="http://schemas.openxmlformats.org/drawingml/2006/wordprocessingDrawing" xmlns:w10="urn:schemas-microsoft-com:office:word" xmlns:w="http://schemas.openxmlformats.org/wordprocessingml/2006/main" xmlns:w14="http://schemas.microsoft.com/office/word/2010/wordml" xmlns:w15="http://schemas.microsoft.com/office/word/2012/wordml" xmlns:w16cid="http://schemas.microsoft.com/office/word/2016/wordml/cid" xmlns:w16se="http://schemas.microsoft.com/office/word/2015/wordml/symex" xmlns:wpg="http://schemas.microsoft.com/office/word/2010/wordprocessingGroup" xmlns:wpi="http://schemas.microsoft.com/office/word/2010/wordprocessingInk" xmlns:wne="http://schemas.microsoft.com/office/word/2006/wordml" xmlns:wps="http://schemas.microsoft.com/office/word/2010/wordprocessingShape" mc:Ignorable="w14 w15 w16se w16cid wp14">
   <w:body>
     <w:sdt>
       <w:sdtPr>
+        <w:rPr>
+          <w:rFonts w:asciiTheme="majorHAnsi" w:eastAsiaTheme="majorEastAsia" w:hAnsiTheme="majorHAnsi" w:cstheme="majorBidi"/>
+          <w:color w:val="3E762A" w:themeColor="accent1" w:themeShade="BF"/>
+          <w:sz w:val="32"/>
+          <w:szCs w:val="32"/>
+        </w:rPr>
         <w:id w:val="-333221527"/>
         <w:docPartObj>
           <w:docPartGallery w:val="Cover Pages"/>
           <w:docPartUnique/>
         </w:docPartObj>
       </w:sdtPr>
-      <w:sdtEndPr>
-        <w:rPr>
-          <w:rFonts w:asciiTheme="majorHAnsi" w:eastAsiaTheme="majorEastAsia" w:hAnsiTheme="majorHAnsi" w:cstheme="majorBidi"/>
-          <w:color w:val="3E762A" w:themeColor="accent1" w:themeShade="BF"/>
-          <w:sz w:val="32"/>
-          <w:szCs w:val="32"/>
-        </w:rPr>
-      </w:sdtEndPr>
+      <w:sdtEndPr/>
       <w:sdtContent>
         <w:p/>
         <w:p>
@@ -29,7 +28,7 @@
             <mc:AlternateContent>
               <mc:Choice Requires="wpg">
                 <w:drawing>
-                  <wp:anchor distT="0" distB="0" distL="114300" distR="114300" simplePos="0" relativeHeight="251659264" behindDoc="1" locked="0" layoutInCell="1" allowOverlap="1">
+                  <wp:anchor distT="0" distB="0" distL="114300" distR="114300" simplePos="0" relativeHeight="251659264" behindDoc="1" locked="0" layoutInCell="1" allowOverlap="1" wp14:anchorId="5F86EC0D" wp14:editId="561A90CE">
                     <wp:simplePos x="0" y="0"/>
                     <wp:positionH relativeFrom="margin">
                       <wp:align>center</wp:align>
@@ -199,13 +198,23 @@
                                     </w:sdtPr>
                                     <w:sdtEndPr/>
                                     <w:sdtContent>
+                                      <w:proofErr w:type="spellStart"/>
                                       <w:r>
                                         <w:rPr>
                                           <w:color w:val="FFFFFF" w:themeColor="background1"/>
                                           <w:sz w:val="72"/>
                                           <w:szCs w:val="72"/>
                                         </w:rPr>
-                                        <w:t xml:space="preserve">UniCin </w:t>
+                                        <w:t>UniCin</w:t>
+                                      </w:r>
+                                      <w:proofErr w:type="spellEnd"/>
+                                      <w:r>
+                                        <w:rPr>
+                                          <w:color w:val="FFFFFF" w:themeColor="background1"/>
+                                          <w:sz w:val="72"/>
+                                          <w:szCs w:val="72"/>
+                                        </w:rPr>
+                                        <w:t xml:space="preserve"> </w:t>
                                       </w:r>
                                       <w:r>
                                         <w:rPr>
@@ -344,7 +353,7 @@
               </mc:Choice>
               <mc:Fallback>
                 <w:pict>
-                  <v:group id="Group 125" o:spid="_x0000_s1026" style="position:absolute;margin-left:0;margin-top:0;width:540pt;height:556.55pt;z-index:-251657216;mso-width-percent:1154;mso-height-percent:670;mso-top-percent:45;mso-position-horizontal:center;mso-position-horizontal-relative:margin;mso-position-vertical-relative:page;mso-width-percent:1154;mso-height-percent:670;mso-top-percent:45;mso-width-relative:margin" coordsize="55613,54044" o:gfxdata="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">
+                  <v:group w14:anchorId="5F86EC0D" id="Group 125" o:spid="_x0000_s1026" style="position:absolute;margin-left:0;margin-top:0;width:540pt;height:556.55pt;z-index:-251657216;mso-width-percent:1154;mso-height-percent:670;mso-top-percent:45;mso-position-horizontal:center;mso-position-horizontal-relative:margin;mso-position-vertical-relative:page;mso-width-percent:1154;mso-height-percent:670;mso-top-percent:45;mso-width-relative:margin" coordsize="55613,54044" o:gfxdata="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">
                     <o:lock v:ext="edit" aspectratio="t"/>
                     <v:shape id="Freeform 10" o:spid="_x0000_s1027" style="position:absolute;width:55575;height:54044;visibility:visible;mso-wrap-style:square;v-text-anchor:bottom" coordsize="720,700" o:spt="100" o:gfxdata="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" adj="-11796480,,5400" path="m,c,644,,644,,644v23,6,62,14,113,21c250,685,476,700,720,644v,-27,,-27,,-27c720,,720,,720,,,,,,,e" fillcolor="#4f6d5c [2994]" stroked="f">
                       <v:fill color2="#2b3b32 [2018]" rotate="t" colors="0 #607a6b;.5 #4a6757;1 #344e40" focus="100%" type="gradient">
@@ -378,13 +387,23 @@
                               </w:sdtPr>
                               <w:sdtEndPr/>
                               <w:sdtContent>
+                                <w:proofErr w:type="spellStart"/>
                                 <w:r>
                                   <w:rPr>
                                     <w:color w:val="FFFFFF" w:themeColor="background1"/>
                                     <w:sz w:val="72"/>
                                     <w:szCs w:val="72"/>
                                   </w:rPr>
-                                  <w:t xml:space="preserve">UniCin </w:t>
+                                  <w:t>UniCin</w:t>
+                                </w:r>
+                                <w:proofErr w:type="spellEnd"/>
+                                <w:r>
+                                  <w:rPr>
+                                    <w:color w:val="FFFFFF" w:themeColor="background1"/>
+                                    <w:sz w:val="72"/>
+                                    <w:szCs w:val="72"/>
+                                  </w:rPr>
+                                  <w:t xml:space="preserve"> </w:t>
                                 </w:r>
                                 <w:r>
                                   <w:rPr>
@@ -418,7 +437,7 @@
             <mc:AlternateContent>
               <mc:Choice Requires="wps">
                 <w:drawing>
-                  <wp:anchor distT="0" distB="0" distL="114300" distR="114300" simplePos="0" relativeHeight="251662336" behindDoc="0" locked="0" layoutInCell="1" allowOverlap="1">
+                  <wp:anchor distT="0" distB="0" distL="114300" distR="114300" simplePos="0" relativeHeight="251662336" behindDoc="0" locked="0" layoutInCell="1" allowOverlap="1" wp14:anchorId="5431FFC2" wp14:editId="1D2D95E9">
                     <wp:simplePos x="0" y="0"/>
                     <wp:positionH relativeFrom="page">
                       <wp:align>center</wp:align>
@@ -566,7 +585,7 @@
               </mc:Choice>
               <mc:Fallback>
                 <w:pict>
-                  <v:shapetype id="_x0000_t202" coordsize="21600,21600" o:spt="202" path="m,l,21600r21600,l21600,xe">
+                  <v:shapetype w14:anchorId="5431FFC2" id="_x0000_t202" coordsize="21600,21600" o:spt="202" path="m,l,21600r21600,l21600,xe">
                     <v:stroke joinstyle="miter"/>
                     <v:path gradientshapeok="t" o:connecttype="rect"/>
                   </v:shapetype>
@@ -668,7 +687,7 @@
             <mc:AlternateContent>
               <mc:Choice Requires="wps">
                 <w:drawing>
-                  <wp:anchor distT="0" distB="0" distL="114300" distR="114300" simplePos="0" relativeHeight="251661312" behindDoc="0" locked="0" layoutInCell="1" allowOverlap="1">
+                  <wp:anchor distT="0" distB="0" distL="114300" distR="114300" simplePos="0" relativeHeight="251661312" behindDoc="0" locked="0" layoutInCell="1" allowOverlap="1" wp14:anchorId="78DCDCB7" wp14:editId="4C0C46D9">
                     <wp:simplePos x="0" y="0"/>
                     <wp:positionH relativeFrom="page">
                       <wp:align>center</wp:align>
@@ -806,7 +825,27 @@
                                         <w:sz w:val="24"/>
                                         <w:szCs w:val="24"/>
                                       </w:rPr>
-                                      <w:t>S.C.Edgar U1257802</w:t>
+                                      <w:t>S.</w:t>
+                                    </w:r>
+                                    <w:proofErr w:type="gramStart"/>
+                                    <w:r>
+                                      <w:rPr>
+                                        <w:caps/>
+                                        <w:color w:val="4AB5C4" w:themeColor="accent5"/>
+                                        <w:sz w:val="24"/>
+                                        <w:szCs w:val="24"/>
+                                      </w:rPr>
+                                      <w:t>C.Edgar</w:t>
+                                    </w:r>
+                                    <w:proofErr w:type="gramEnd"/>
+                                    <w:r>
+                                      <w:rPr>
+                                        <w:caps/>
+                                        <w:color w:val="4AB5C4" w:themeColor="accent5"/>
+                                        <w:sz w:val="24"/>
+                                        <w:szCs w:val="24"/>
+                                      </w:rPr>
+                                      <w:t xml:space="preserve"> U1257802</w:t>
                                     </w:r>
                                   </w:p>
                                 </w:sdtContent>
@@ -833,7 +872,7 @@
               </mc:Choice>
               <mc:Fallback>
                 <w:pict>
-                  <v:shape id="Text Box 129" o:spid="_x0000_s1030" type="#_x0000_t202" style="position:absolute;margin-left:0;margin-top:0;width:453pt;height:38.15pt;z-index:251661312;visibility:visible;mso-wrap-style:square;mso-width-percent:1154;mso-height-percent:0;mso-top-percent:790;mso-wrap-distance-left:9pt;mso-wrap-distance-top:0;mso-wrap-distance-right:9pt;mso-wrap-distance-bottom:0;mso-position-horizontal:center;mso-position-horizontal-relative:page;mso-position-vertical-relative:page;mso-width-percent:1154;mso-height-percent:0;mso-top-percent:790;mso-width-relative:margin;mso-height-relative:margin;v-text-anchor:top" o:gfxdata="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" filled="f" stroked="f" strokeweight=".5pt">
+                  <v:shape w14:anchorId="78DCDCB7" id="Text Box 129" o:spid="_x0000_s1030" type="#_x0000_t202" style="position:absolute;margin-left:0;margin-top:0;width:453pt;height:38.15pt;z-index:251661312;visibility:visible;mso-wrap-style:square;mso-width-percent:1154;mso-height-percent:0;mso-top-percent:790;mso-wrap-distance-left:9pt;mso-wrap-distance-top:0;mso-wrap-distance-right:9pt;mso-wrap-distance-bottom:0;mso-position-horizontal:center;mso-position-horizontal-relative:page;mso-position-vertical-relative:page;mso-width-percent:1154;mso-height-percent:0;mso-top-percent:790;mso-width-relative:margin;mso-height-relative:margin;v-text-anchor:top" o:gfxdata="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" filled="f" stroked="f" strokeweight=".5pt">
                     <v:textbox style="mso-fit-shape-to-text:t" inset="1in,0,86.4pt,0">
                       <w:txbxContent>
                         <w:p>
@@ -918,7 +957,27 @@
                                   <w:sz w:val="24"/>
                                   <w:szCs w:val="24"/>
                                 </w:rPr>
-                                <w:t>S.C.Edgar U1257802</w:t>
+                                <w:t>S.</w:t>
+                              </w:r>
+                              <w:proofErr w:type="gramStart"/>
+                              <w:r>
+                                <w:rPr>
+                                  <w:caps/>
+                                  <w:color w:val="4AB5C4" w:themeColor="accent5"/>
+                                  <w:sz w:val="24"/>
+                                  <w:szCs w:val="24"/>
+                                </w:rPr>
+                                <w:t>C.Edgar</w:t>
+                              </w:r>
+                              <w:proofErr w:type="gramEnd"/>
+                              <w:r>
+                                <w:rPr>
+                                  <w:caps/>
+                                  <w:color w:val="4AB5C4" w:themeColor="accent5"/>
+                                  <w:sz w:val="24"/>
+                                  <w:szCs w:val="24"/>
+                                </w:rPr>
+                                <w:t xml:space="preserve"> U1257802</w:t>
                               </w:r>
                             </w:p>
                           </w:sdtContent>
@@ -939,7 +998,7 @@
             <mc:AlternateContent>
               <mc:Choice Requires="wps">
                 <w:drawing>
-                  <wp:anchor distT="0" distB="0" distL="114300" distR="114300" simplePos="0" relativeHeight="251660288" behindDoc="0" locked="0" layoutInCell="1" allowOverlap="1">
+                  <wp:anchor distT="0" distB="0" distL="114300" distR="114300" simplePos="0" relativeHeight="251660288" behindDoc="0" locked="0" layoutInCell="1" allowOverlap="1" wp14:anchorId="0E06E21B" wp14:editId="391CCF2B">
                     <wp:simplePos x="0" y="0"/>
                     <wp:positionH relativeFrom="margin">
                       <wp:align>right</wp:align>
@@ -1062,8 +1121,7 @@
               </mc:Choice>
               <mc:Fallback>
                 <w:pict>
-                  <v:rect id="Rectangle 130" o:spid="_x0000_s1031" style="position:absolute;margin-left:-4.4pt;margin-top:0;width:46.8pt;height:77.75pt;z-index:251660288;visibility:visible;mso-wrap-style:square;mso-width-percent:76;mso-height-percent:98;mso-top-percent:23;mso-wrap-distance-left:9pt;mso-wrap-distance-top:0;mso-wrap-distance-right:9pt;mso-wrap-distance-bottom:0;mso-position-horizontal:right;mso-position-horizontal-relative:margin;mso-position-vertical-relative:page;mso-width-percent:76;mso-height-percent:98;mso-top-percent:23;mso-width-relative:page;mso-height-relative:page;v-text-anchor:bottom" o:gfxdata="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" fillcolor="#549e39 [3204]" stroked="f" strokeweight="1pt">
-                    <v:path arrowok="t"/>
+                  <v:rect w14:anchorId="0E06E21B" id="Rectangle 130" o:spid="_x0000_s1031" style="position:absolute;margin-left:-4.4pt;margin-top:0;width:46.8pt;height:77.75pt;z-index:251660288;visibility:visible;mso-wrap-style:square;mso-width-percent:76;mso-height-percent:98;mso-top-percent:23;mso-wrap-distance-left:9pt;mso-wrap-distance-top:0;mso-wrap-distance-right:9pt;mso-wrap-distance-bottom:0;mso-position-horizontal:right;mso-position-horizontal-relative:margin;mso-position-vertical-relative:page;mso-width-percent:76;mso-height-percent:98;mso-top-percent:23;mso-width-relative:page;mso-height-relative:page;v-text-anchor:bottom" o:gfxdata="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" fillcolor="#549e39 [3204]" stroked="f" strokeweight="1pt">
                     <o:lock v:ext="edit" aspectratio="t"/>
                     <v:textbox inset="3.6pt,,3.6pt">
                       <w:txbxContent>
@@ -1122,6 +1180,13 @@
         </w:p>
         <w:sdt>
           <w:sdtPr>
+            <w:rPr>
+              <w:rFonts w:asciiTheme="minorHAnsi" w:eastAsiaTheme="minorHAnsi" w:hAnsiTheme="minorHAnsi" w:cstheme="minorBidi"/>
+              <w:color w:val="auto"/>
+              <w:sz w:val="22"/>
+              <w:szCs w:val="22"/>
+              <w:lang w:val="en-GB"/>
+            </w:rPr>
             <w:id w:val="-101122842"/>
             <w:docPartObj>
               <w:docPartGallery w:val="Table of Contents"/>
@@ -1130,14 +1195,9 @@
           </w:sdtPr>
           <w:sdtEndPr>
             <w:rPr>
-              <w:rFonts w:asciiTheme="minorHAnsi" w:eastAsiaTheme="minorHAnsi" w:hAnsiTheme="minorHAnsi" w:cstheme="minorBidi"/>
               <w:b/>
               <w:bCs/>
               <w:noProof/>
-              <w:color w:val="auto"/>
-              <w:sz w:val="22"/>
-              <w:szCs w:val="22"/>
-              <w:lang w:val="en-GB"/>
             </w:rPr>
           </w:sdtEndPr>
           <w:sdtContent>
@@ -1185,13 +1245,84 @@
                 </w:rPr>
                 <w:fldChar w:fldCharType="separate"/>
               </w:r>
-              <w:hyperlink w:anchor="_Toc4518127" w:history="1">
+              <w:hyperlink w:anchor="_Toc4614765" w:history="1">
                 <w:r>
                   <w:rPr>
                     <w:rStyle w:val="Hyperlink"/>
                     <w:b/>
                     <w:noProof/>
                   </w:rPr>
+                  <w:t>Modelling</w:t>
+                </w:r>
+                <w:r>
+                  <w:rPr>
+                    <w:noProof/>
+                    <w:webHidden/>
+                  </w:rPr>
+                  <w:tab/>
+                </w:r>
+                <w:r>
+                  <w:rPr>
+                    <w:noProof/>
+                    <w:webHidden/>
+                  </w:rPr>
+                  <w:fldChar w:fldCharType="begin"/>
+                </w:r>
+                <w:r>
+                  <w:rPr>
+                    <w:noProof/>
+                    <w:webHidden/>
+                  </w:rPr>
+                  <w:instrText xml:space="preserve"> PAGEREF _Toc4614765 \h </w:instrText>
+                </w:r>
+                <w:r>
+                  <w:rPr>
+                    <w:noProof/>
+                    <w:webHidden/>
+                  </w:rPr>
+                </w:r>
+                <w:r>
+                  <w:rPr>
+                    <w:noProof/>
+                    <w:webHidden/>
+                  </w:rPr>
+                  <w:fldChar w:fldCharType="separate"/>
+                </w:r>
+                <w:r>
+                  <w:rPr>
+                    <w:noProof/>
+                    <w:webHidden/>
+                  </w:rPr>
+                  <w:t>2</w:t>
+                </w:r>
+                <w:r>
+                  <w:rPr>
+                    <w:noProof/>
+                    <w:webHidden/>
+                  </w:rPr>
+                  <w:fldChar w:fldCharType="end"/>
+                </w:r>
+              </w:hyperlink>
+            </w:p>
+            <w:p>
+              <w:pPr>
+                <w:pStyle w:val="TOC1"/>
+                <w:tabs>
+                  <w:tab w:val="right" w:leader="dot" w:pos="13948"/>
+                </w:tabs>
+                <w:rPr>
+                  <w:rFonts w:eastAsiaTheme="minorEastAsia"/>
+                  <w:noProof/>
+                  <w:lang w:eastAsia="en-GB"/>
+                </w:rPr>
+              </w:pPr>
+              <w:hyperlink w:anchor="_Toc4614766" w:history="1">
+                <w:r>
+                  <w:rPr>
+                    <w:rStyle w:val="Hyperlink"/>
+                    <w:b/>
+                    <w:noProof/>
+                  </w:rPr>
                   <w:t>Login Page Testing</w:t>
                 </w:r>
                 <w:r>
@@ -1213,7 +1344,7 @@
                     <w:noProof/>
                     <w:webHidden/>
                   </w:rPr>
-                  <w:instrText xml:space="preserve"> PAGEREF _Toc4518127 \h </w:instrText>
+                  <w:instrText xml:space="preserve"> PAGEREF _Toc4614766 \h </w:instrText>
                 </w:r>
                 <w:r>
                   <w:rPr>
@@ -1233,7 +1364,7 @@
                     <w:noProof/>
                     <w:webHidden/>
                   </w:rPr>
-                  <w:t>2</w:t>
+                  <w:t>6</w:t>
                 </w:r>
                 <w:r>
                   <w:rPr>
@@ -1256,7 +1387,7 @@
                   <w:lang w:eastAsia="en-GB"/>
                 </w:rPr>
               </w:pPr>
-              <w:hyperlink w:anchor="_Toc4518128" w:history="1">
+              <w:hyperlink w:anchor="_Toc4614767" w:history="1">
                 <w:r>
                   <w:rPr>
                     <w:rStyle w:val="Hyperlink"/>
@@ -1283,7 +1414,7 @@
                     <w:noProof/>
                     <w:webHidden/>
                   </w:rPr>
-                  <w:instrText xml:space="preserve"> PAGEREF _Toc4518128 \h </w:instrText>
+                  <w:instrText xml:space="preserve"> PAGEREF _Toc4614767 \h </w:instrText>
                 </w:r>
                 <w:r>
                   <w:rPr>
@@ -1303,7 +1434,77 @@
                     <w:noProof/>
                     <w:webHidden/>
                   </w:rPr>
-                  <w:t>2</w:t>
+                  <w:t>6</w:t>
+                </w:r>
+                <w:r>
+                  <w:rPr>
+                    <w:noProof/>
+                    <w:webHidden/>
+                  </w:rPr>
+                  <w:fldChar w:fldCharType="end"/>
+                </w:r>
+              </w:hyperlink>
+            </w:p>
+            <w:p>
+              <w:pPr>
+                <w:pStyle w:val="TOC2"/>
+                <w:tabs>
+                  <w:tab w:val="right" w:leader="dot" w:pos="13948"/>
+                </w:tabs>
+                <w:rPr>
+                  <w:rFonts w:eastAsiaTheme="minorEastAsia"/>
+                  <w:noProof/>
+                  <w:lang w:eastAsia="en-GB"/>
+                </w:rPr>
+              </w:pPr>
+              <w:hyperlink w:anchor="_Toc4614768" w:history="1">
+                <w:r>
+                  <w:rPr>
+                    <w:rStyle w:val="Hyperlink"/>
+                    <w:noProof/>
+                  </w:rPr>
+                  <w:t>Continue as a Guest Button</w:t>
+                </w:r>
+                <w:r>
+                  <w:rPr>
+                    <w:noProof/>
+                    <w:webHidden/>
+                  </w:rPr>
+                  <w:tab/>
+                </w:r>
+                <w:r>
+                  <w:rPr>
+                    <w:noProof/>
+                    <w:webHidden/>
+                  </w:rPr>
+                  <w:fldChar w:fldCharType="begin"/>
+                </w:r>
+                <w:r>
+                  <w:rPr>
+                    <w:noProof/>
+                    <w:webHidden/>
+                  </w:rPr>
+                  <w:instrText xml:space="preserve"> PAGEREF _Toc4614768 \h </w:instrText>
+                </w:r>
+                <w:r>
+                  <w:rPr>
+                    <w:noProof/>
+                    <w:webHidden/>
+                  </w:rPr>
+                </w:r>
+                <w:r>
+                  <w:rPr>
+                    <w:noProof/>
+                    <w:webHidden/>
+                  </w:rPr>
+                  <w:fldChar w:fldCharType="separate"/>
+                </w:r>
+                <w:r>
+                  <w:rPr>
+                    <w:noProof/>
+                    <w:webHidden/>
+                  </w:rPr>
+                  <w:t>9</w:t>
                 </w:r>
                 <w:r>
                   <w:rPr>
@@ -1326,10 +1527,432 @@
                   <w:lang w:eastAsia="en-GB"/>
                 </w:rPr>
               </w:pPr>
-              <w:hyperlink w:anchor="_Toc4518129" w:history="1">
+              <w:hyperlink w:anchor="_Toc4614769" w:history="1">
                 <w:r>
                   <w:rPr>
                     <w:rStyle w:val="Hyperlink"/>
+                    <w:b/>
+                    <w:noProof/>
+                  </w:rPr>
+                  <w:t>Film Page Testing</w:t>
+                </w:r>
+                <w:r>
+                  <w:rPr>
+                    <w:noProof/>
+                    <w:webHidden/>
+                  </w:rPr>
+                  <w:tab/>
+                </w:r>
+                <w:r>
+                  <w:rPr>
+                    <w:noProof/>
+                    <w:webHidden/>
+                  </w:rPr>
+                  <w:fldChar w:fldCharType="begin"/>
+                </w:r>
+                <w:r>
+                  <w:rPr>
+                    <w:noProof/>
+                    <w:webHidden/>
+                  </w:rPr>
+                  <w:instrText xml:space="preserve"> PAGEREF _Toc4614769 \h </w:instrText>
+                </w:r>
+                <w:r>
+                  <w:rPr>
+                    <w:noProof/>
+                    <w:webHidden/>
+                  </w:rPr>
+                </w:r>
+                <w:r>
+                  <w:rPr>
+                    <w:noProof/>
+                    <w:webHidden/>
+                  </w:rPr>
+                  <w:fldChar w:fldCharType="separate"/>
+                </w:r>
+                <w:r>
+                  <w:rPr>
+                    <w:noProof/>
+                    <w:webHidden/>
+                  </w:rPr>
+                  <w:t>10</w:t>
+                </w:r>
+                <w:r>
+                  <w:rPr>
+                    <w:noProof/>
+                    <w:webHidden/>
+                  </w:rPr>
+                  <w:fldChar w:fldCharType="end"/>
+                </w:r>
+              </w:hyperlink>
+            </w:p>
+            <w:p>
+              <w:pPr>
+                <w:pStyle w:val="TOC2"/>
+                <w:tabs>
+                  <w:tab w:val="right" w:leader="dot" w:pos="13948"/>
+                </w:tabs>
+                <w:rPr>
+                  <w:rFonts w:eastAsiaTheme="minorEastAsia"/>
+                  <w:noProof/>
+                  <w:lang w:eastAsia="en-GB"/>
+                </w:rPr>
+              </w:pPr>
+              <w:hyperlink w:anchor="_Toc4614770" w:history="1">
+                <w:r>
+                  <w:rPr>
+                    <w:rStyle w:val="Hyperlink"/>
+                    <w:noProof/>
+                  </w:rPr>
+                  <w:t>Film Image Buttons</w:t>
+                </w:r>
+                <w:r>
+                  <w:rPr>
+                    <w:noProof/>
+                    <w:webHidden/>
+                  </w:rPr>
+                  <w:tab/>
+                </w:r>
+                <w:r>
+                  <w:rPr>
+                    <w:noProof/>
+                    <w:webHidden/>
+                  </w:rPr>
+                  <w:fldChar w:fldCharType="begin"/>
+                </w:r>
+                <w:r>
+                  <w:rPr>
+                    <w:noProof/>
+                    <w:webHidden/>
+                  </w:rPr>
+                  <w:instrText xml:space="preserve"> PAGEREF _Toc4614770 \h </w:instrText>
+                </w:r>
+                <w:r>
+                  <w:rPr>
+                    <w:noProof/>
+                    <w:webHidden/>
+                  </w:rPr>
+                </w:r>
+                <w:r>
+                  <w:rPr>
+                    <w:noProof/>
+                    <w:webHidden/>
+                  </w:rPr>
+                  <w:fldChar w:fldCharType="separate"/>
+                </w:r>
+                <w:r>
+                  <w:rPr>
+                    <w:noProof/>
+                    <w:webHidden/>
+                  </w:rPr>
+                  <w:t>10</w:t>
+                </w:r>
+                <w:r>
+                  <w:rPr>
+                    <w:noProof/>
+                    <w:webHidden/>
+                  </w:rPr>
+                  <w:fldChar w:fldCharType="end"/>
+                </w:r>
+              </w:hyperlink>
+            </w:p>
+            <w:p>
+              <w:pPr>
+                <w:pStyle w:val="TOC1"/>
+                <w:tabs>
+                  <w:tab w:val="right" w:leader="dot" w:pos="13948"/>
+                </w:tabs>
+                <w:rPr>
+                  <w:rFonts w:eastAsiaTheme="minorEastAsia"/>
+                  <w:noProof/>
+                  <w:lang w:eastAsia="en-GB"/>
+                </w:rPr>
+              </w:pPr>
+              <w:hyperlink w:anchor="_Toc4614771" w:history="1">
+                <w:r>
+                  <w:rPr>
+                    <w:rStyle w:val="Hyperlink"/>
+                    <w:b/>
+                    <w:noProof/>
+                  </w:rPr>
+                  <w:t>Film Detail Page Testing</w:t>
+                </w:r>
+                <w:r>
+                  <w:rPr>
+                    <w:noProof/>
+                    <w:webHidden/>
+                  </w:rPr>
+                  <w:tab/>
+                </w:r>
+                <w:r>
+                  <w:rPr>
+                    <w:noProof/>
+                    <w:webHidden/>
+                  </w:rPr>
+                  <w:fldChar w:fldCharType="begin"/>
+                </w:r>
+                <w:r>
+                  <w:rPr>
+                    <w:noProof/>
+                    <w:webHidden/>
+                  </w:rPr>
+                  <w:instrText xml:space="preserve"> PAGEREF _Toc4614771 \h </w:instrText>
+                </w:r>
+                <w:r>
+                  <w:rPr>
+                    <w:noProof/>
+                    <w:webHidden/>
+                  </w:rPr>
+                </w:r>
+                <w:r>
+                  <w:rPr>
+                    <w:noProof/>
+                    <w:webHidden/>
+                  </w:rPr>
+                  <w:fldChar w:fldCharType="separate"/>
+                </w:r>
+                <w:r>
+                  <w:rPr>
+                    <w:noProof/>
+                    <w:webHidden/>
+                  </w:rPr>
+                  <w:t>11</w:t>
+                </w:r>
+                <w:r>
+                  <w:rPr>
+                    <w:noProof/>
+                    <w:webHidden/>
+                  </w:rPr>
+                  <w:fldChar w:fldCharType="end"/>
+                </w:r>
+              </w:hyperlink>
+            </w:p>
+            <w:p>
+              <w:pPr>
+                <w:pStyle w:val="TOC2"/>
+                <w:tabs>
+                  <w:tab w:val="right" w:leader="dot" w:pos="13948"/>
+                </w:tabs>
+                <w:rPr>
+                  <w:rFonts w:eastAsiaTheme="minorEastAsia"/>
+                  <w:noProof/>
+                  <w:lang w:eastAsia="en-GB"/>
+                </w:rPr>
+              </w:pPr>
+              <w:hyperlink w:anchor="_Toc4614772" w:history="1">
+                <w:r>
+                  <w:rPr>
+                    <w:rStyle w:val="Hyperlink"/>
+                    <w:noProof/>
+                  </w:rPr>
+                  <w:t>Back to film options button</w:t>
+                </w:r>
+                <w:r>
+                  <w:rPr>
+                    <w:noProof/>
+                    <w:webHidden/>
+                  </w:rPr>
+                  <w:tab/>
+                </w:r>
+                <w:r>
+                  <w:rPr>
+                    <w:noProof/>
+                    <w:webHidden/>
+                  </w:rPr>
+                  <w:fldChar w:fldCharType="begin"/>
+                </w:r>
+                <w:r>
+                  <w:rPr>
+                    <w:noProof/>
+                    <w:webHidden/>
+                  </w:rPr>
+                  <w:instrText xml:space="preserve"> PAGEREF _Toc4614772 \h </w:instrText>
+                </w:r>
+                <w:r>
+                  <w:rPr>
+                    <w:noProof/>
+                    <w:webHidden/>
+                  </w:rPr>
+                </w:r>
+                <w:r>
+                  <w:rPr>
+                    <w:noProof/>
+                    <w:webHidden/>
+                  </w:rPr>
+                  <w:fldChar w:fldCharType="separate"/>
+                </w:r>
+                <w:r>
+                  <w:rPr>
+                    <w:noProof/>
+                    <w:webHidden/>
+                  </w:rPr>
+                  <w:t>11</w:t>
+                </w:r>
+                <w:r>
+                  <w:rPr>
+                    <w:noProof/>
+                    <w:webHidden/>
+                  </w:rPr>
+                  <w:fldChar w:fldCharType="end"/>
+                </w:r>
+              </w:hyperlink>
+            </w:p>
+            <w:p>
+              <w:pPr>
+                <w:pStyle w:val="TOC2"/>
+                <w:tabs>
+                  <w:tab w:val="right" w:leader="dot" w:pos="13948"/>
+                </w:tabs>
+                <w:rPr>
+                  <w:rFonts w:eastAsiaTheme="minorEastAsia"/>
+                  <w:noProof/>
+                  <w:lang w:eastAsia="en-GB"/>
+                </w:rPr>
+              </w:pPr>
+              <w:hyperlink w:anchor="_Toc4614773" w:history="1">
+                <w:r>
+                  <w:rPr>
+                    <w:rStyle w:val="Hyperlink"/>
+                    <w:noProof/>
+                  </w:rPr>
+                  <w:t>Ticket Amount Spinner / Add to basket button</w:t>
+                </w:r>
+                <w:r>
+                  <w:rPr>
+                    <w:noProof/>
+                    <w:webHidden/>
+                  </w:rPr>
+                  <w:tab/>
+                </w:r>
+                <w:r>
+                  <w:rPr>
+                    <w:noProof/>
+                    <w:webHidden/>
+                  </w:rPr>
+                  <w:fldChar w:fldCharType="begin"/>
+                </w:r>
+                <w:r>
+                  <w:rPr>
+                    <w:noProof/>
+                    <w:webHidden/>
+                  </w:rPr>
+                  <w:instrText xml:space="preserve"> PAGEREF _Toc4614773 \h </w:instrText>
+                </w:r>
+                <w:r>
+                  <w:rPr>
+                    <w:noProof/>
+                    <w:webHidden/>
+                  </w:rPr>
+                </w:r>
+                <w:r>
+                  <w:rPr>
+                    <w:noProof/>
+                    <w:webHidden/>
+                  </w:rPr>
+                  <w:fldChar w:fldCharType="separate"/>
+                </w:r>
+                <w:r>
+                  <w:rPr>
+                    <w:noProof/>
+                    <w:webHidden/>
+                  </w:rPr>
+                  <w:t>14</w:t>
+                </w:r>
+                <w:r>
+                  <w:rPr>
+                    <w:noProof/>
+                    <w:webHidden/>
+                  </w:rPr>
+                  <w:fldChar w:fldCharType="end"/>
+                </w:r>
+              </w:hyperlink>
+            </w:p>
+            <w:p>
+              <w:pPr>
+                <w:pStyle w:val="TOC2"/>
+                <w:tabs>
+                  <w:tab w:val="right" w:leader="dot" w:pos="13948"/>
+                </w:tabs>
+                <w:rPr>
+                  <w:rFonts w:eastAsiaTheme="minorEastAsia"/>
+                  <w:noProof/>
+                  <w:lang w:eastAsia="en-GB"/>
+                </w:rPr>
+              </w:pPr>
+              <w:hyperlink w:anchor="_Toc4614774" w:history="1">
+                <w:r>
+                  <w:rPr>
+                    <w:rStyle w:val="Hyperlink"/>
+                    <w:noProof/>
+                  </w:rPr>
+                  <w:t>Add to Basket Button</w:t>
+                </w:r>
+                <w:r>
+                  <w:rPr>
+                    <w:noProof/>
+                    <w:webHidden/>
+                  </w:rPr>
+                  <w:tab/>
+                </w:r>
+                <w:r>
+                  <w:rPr>
+                    <w:noProof/>
+                    <w:webHidden/>
+                  </w:rPr>
+                  <w:fldChar w:fldCharType="begin"/>
+                </w:r>
+                <w:r>
+                  <w:rPr>
+                    <w:noProof/>
+                    <w:webHidden/>
+                  </w:rPr>
+                  <w:instrText xml:space="preserve"> PAGEREF _Toc4614774 \h </w:instrText>
+                </w:r>
+                <w:r>
+                  <w:rPr>
+                    <w:noProof/>
+                    <w:webHidden/>
+                  </w:rPr>
+                </w:r>
+                <w:r>
+                  <w:rPr>
+                    <w:noProof/>
+                    <w:webHidden/>
+                  </w:rPr>
+                  <w:fldChar w:fldCharType="separate"/>
+                </w:r>
+                <w:r>
+                  <w:rPr>
+                    <w:noProof/>
+                    <w:webHidden/>
+                  </w:rPr>
+                  <w:t>15</w:t>
+                </w:r>
+                <w:r>
+                  <w:rPr>
+                    <w:noProof/>
+                    <w:webHidden/>
+                  </w:rPr>
+                  <w:fldChar w:fldCharType="end"/>
+                </w:r>
+              </w:hyperlink>
+            </w:p>
+            <w:p>
+              <w:pPr>
+                <w:pStyle w:val="TOC1"/>
+                <w:tabs>
+                  <w:tab w:val="right" w:leader="dot" w:pos="13948"/>
+                </w:tabs>
+                <w:rPr>
+                  <w:rFonts w:eastAsiaTheme="minorEastAsia"/>
+                  <w:noProof/>
+                  <w:lang w:eastAsia="en-GB"/>
+                </w:rPr>
+              </w:pPr>
+              <w:hyperlink w:anchor="_Toc4614775" w:history="1">
+                <w:r>
+                  <w:rPr>
+                    <w:rStyle w:val="Hyperlink"/>
                     <w:noProof/>
                   </w:rPr>
                   <w:t>Bibliography</w:t>
@@ -1353,7 +1976,7 @@
                     <w:noProof/>
                     <w:webHidden/>
                   </w:rPr>
-                  <w:instrText xml:space="preserve"> PAGEREF _Toc4518129 \h </w:instrText>
+                  <w:instrText xml:space="preserve"> PAGEREF _Toc4614775 \h </w:instrText>
                 </w:r>
                 <w:r>
                   <w:rPr>
@@ -1373,7 +1996,7 @@
                     <w:noProof/>
                     <w:webHidden/>
                   </w:rPr>
-                  <w:t>4</w:t>
+                  <w:t>16</w:t>
                 </w:r>
                 <w:r>
                   <w:rPr>
@@ -1409,13 +2032,16 @@
               <w:b/>
             </w:rPr>
           </w:pPr>
+          <w:bookmarkStart w:id="0" w:name="_Toc4614765"/>
           <w:r>
             <w:rPr>
               <w:b/>
               <w:sz w:val="40"/>
             </w:rPr>
+            <w:lastRenderedPageBreak/>
             <w:t>Modelling</w:t>
           </w:r>
+          <w:bookmarkEnd w:id="0"/>
         </w:p>
         <w:p>
           <w:pPr>
@@ -1426,8 +2052,9 @@
               <w:noProof/>
               <w:lang w:val="en-GB" w:eastAsia="en-GB"/>
             </w:rPr>
+            <w:lastRenderedPageBreak/>
             <w:drawing>
-              <wp:inline distT="0" distB="0" distL="0" distR="0">
+              <wp:inline distT="0" distB="0" distL="0" distR="0" wp14:anchorId="214488A7" wp14:editId="5D3B34F3">
                 <wp:extent cx="8863330" cy="4914900"/>
                 <wp:effectExtent l="0" t="0" r="0" b="0"/>
                 <wp:docPr id="25" name="Picture 25"/>
@@ -1473,8 +2100,9 @@
               <w:noProof/>
               <w:lang w:val="en-GB" w:eastAsia="en-GB"/>
             </w:rPr>
+            <w:lastRenderedPageBreak/>
             <w:drawing>
-              <wp:inline distT="0" distB="0" distL="0" distR="0">
+              <wp:inline distT="0" distB="0" distL="0" distR="0" wp14:anchorId="436B36A7" wp14:editId="031C7F7C">
                 <wp:extent cx="7672070" cy="5731510"/>
                 <wp:effectExtent l="0" t="0" r="5080" b="2540"/>
                 <wp:docPr id="26" name="Picture 26"/>
@@ -1520,8 +2148,9 @@
               <w:noProof/>
               <w:lang w:val="en-GB" w:eastAsia="en-GB"/>
             </w:rPr>
+            <w:lastRenderedPageBreak/>
             <w:drawing>
-              <wp:inline distT="0" distB="0" distL="0" distR="0">
+              <wp:inline distT="0" distB="0" distL="0" distR="0" wp14:anchorId="77537137" wp14:editId="572B3B86">
                 <wp:extent cx="8808085" cy="5731510"/>
                 <wp:effectExtent l="0" t="0" r="0" b="2540"/>
                 <wp:docPr id="27" name="Picture 27"/>
@@ -1575,26 +2204,27 @@
               <w:szCs w:val="40"/>
             </w:rPr>
           </w:pPr>
-          <w:bookmarkStart w:id="0" w:name="_Toc4518127"/>
+          <w:bookmarkStart w:id="1" w:name="_Toc4614766"/>
           <w:r>
             <w:rPr>
               <w:b/>
               <w:sz w:val="40"/>
               <w:szCs w:val="40"/>
             </w:rPr>
+            <w:lastRenderedPageBreak/>
             <w:t>Login Page Testing</w:t>
           </w:r>
-          <w:bookmarkEnd w:id="0"/>
+          <w:bookmarkEnd w:id="1"/>
         </w:p>
         <w:p>
           <w:pPr>
             <w:pStyle w:val="Heading2"/>
           </w:pPr>
-          <w:bookmarkStart w:id="1" w:name="_Toc4518128"/>
+          <w:bookmarkStart w:id="2" w:name="_Toc4614767"/>
           <w:r>
             <w:t>Login Button</w:t>
           </w:r>
-          <w:bookmarkEnd w:id="1"/>
+          <w:bookmarkEnd w:id="2"/>
         </w:p>
         <w:tbl>
           <w:tblPr>
@@ -1736,7 +2366,21 @@
                   <w:rPr>
                     <w:b w:val="0"/>
                   </w:rPr>
-                  <w:t xml:space="preserve"> and if not it will display an error message explaining what the problem is</w:t>
+                  <w:t xml:space="preserve"> and if </w:t>
+                </w:r>
+                <w:proofErr w:type="gramStart"/>
+                <w:r>
+                  <w:rPr>
+                    <w:b w:val="0"/>
+                  </w:rPr>
+                  <w:t>not</w:t>
+                </w:r>
+                <w:proofErr w:type="gramEnd"/>
+                <w:r>
+                  <w:rPr>
+                    <w:b w:val="0"/>
+                  </w:rPr>
+                  <w:t xml:space="preserve"> it will display an error message explaining what the problem is</w:t>
                 </w:r>
               </w:p>
             </w:tc>
@@ -1755,7 +2399,7 @@
                     <w:lang w:val="en-GB" w:eastAsia="en-GB"/>
                   </w:rPr>
                   <w:drawing>
-                    <wp:inline distT="0" distB="0" distL="0" distR="0" wp14:anchorId="7BBE9F61" wp14:editId="5AF540FA">
+                    <wp:inline distT="0" distB="0" distL="0" distR="0" wp14:anchorId="30976DDB" wp14:editId="3C5E2CCC">
                       <wp:extent cx="2085975" cy="1552163"/>
                       <wp:effectExtent l="0" t="0" r="0" b="0"/>
                       <wp:docPr id="1" name="Picture 1"/>
@@ -1807,7 +2451,7 @@
                     <w:lang w:eastAsia="en-GB"/>
                   </w:rPr>
                   <w:drawing>
-                    <wp:inline distT="0" distB="0" distL="0" distR="0" wp14:anchorId="580A29A6" wp14:editId="78B2FF42">
+                    <wp:inline distT="0" distB="0" distL="0" distR="0" wp14:anchorId="03E95778" wp14:editId="29CD4367">
                       <wp:extent cx="4714501" cy="2095500"/>
                       <wp:effectExtent l="0" t="0" r="0" b="0"/>
                       <wp:docPr id="11" name="Picture 11"/>
@@ -1869,13 +2513,13 @@
           <w:tr>
             <w:tc>
               <w:tcPr>
+                <w:cnfStyle w:val="001000000000" w:firstRow="0" w:lastRow="0" w:firstColumn="1" w:lastColumn="0" w:oddVBand="0" w:evenVBand="0" w:oddHBand="0" w:evenHBand="0" w:firstRowFirstColumn="0" w:firstRowLastColumn="0" w:lastRowFirstColumn="0" w:lastRowLastColumn="0"/>
                 <w:tcW w:w="1760" w:type="dxa"/>
                 <w:shd w:val="clear" w:color="auto" w:fill="auto"/>
               </w:tcPr>
               <w:p>
                 <w:pPr>
                   <w:pStyle w:val="NoSpacing"/>
-                  <w:cnfStyle w:val="001000000000" w:firstRow="0" w:lastRow="0" w:firstColumn="1" w:lastColumn="0" w:oddVBand="0" w:evenVBand="0" w:oddHBand="0" w:evenHBand="0" w:firstRowFirstColumn="0" w:firstRowLastColumn="0" w:lastRowFirstColumn="0" w:lastRowLastColumn="0"/>
                 </w:pPr>
                 <w:r>
                   <w:t>Test 2</w:t>
@@ -1884,7 +2528,6 @@
               <w:p>
                 <w:pPr>
                   <w:pStyle w:val="NoSpacing"/>
-                  <w:cnfStyle w:val="001000000000" w:firstRow="0" w:lastRow="0" w:firstColumn="1" w:lastColumn="0" w:oddVBand="0" w:evenVBand="0" w:oddHBand="0" w:evenHBand="0" w:firstRowFirstColumn="0" w:firstRowLastColumn="0" w:lastRowFirstColumn="0" w:lastRowLastColumn="0"/>
                 </w:pPr>
                 <w:r>
                   <w:t>(Testing with only a username)</w:t>
@@ -1893,7 +2536,6 @@
               <w:p>
                 <w:pPr>
                   <w:pStyle w:val="NoSpacing"/>
-                  <w:cnfStyle w:val="001000000000" w:firstRow="0" w:lastRow="0" w:firstColumn="1" w:lastColumn="0" w:oddVBand="0" w:evenVBand="0" w:oddHBand="0" w:evenHBand="0" w:firstRowFirstColumn="0" w:firstRowLastColumn="0" w:lastRowFirstColumn="0" w:lastRowLastColumn="0"/>
                 </w:pPr>
                 <w:r>
                   <w:rPr>
@@ -1916,6 +2558,7 @@
               <w:p>
                 <w:pPr>
                   <w:pStyle w:val="NoSpacing"/>
+                  <w:cnfStyle w:val="000000000000" w:firstRow="0" w:lastRow="0" w:firstColumn="0" w:lastColumn="0" w:oddVBand="0" w:evenVBand="0" w:oddHBand="0" w:evenHBand="0" w:firstRowFirstColumn="0" w:firstRowLastColumn="0" w:lastRowFirstColumn="0" w:lastRowLastColumn="0"/>
                 </w:pPr>
                 <w:r>
                   <w:rPr>
@@ -1923,7 +2566,7 @@
                     <w:lang w:val="en-GB" w:eastAsia="en-GB"/>
                   </w:rPr>
                   <w:drawing>
-                    <wp:inline distT="0" distB="0" distL="0" distR="0" wp14:anchorId="7F610B26" wp14:editId="48F5B6C7">
+                    <wp:inline distT="0" distB="0" distL="0" distR="0" wp14:anchorId="429F91B9" wp14:editId="7EA62EBC">
                       <wp:extent cx="2095500" cy="1592921"/>
                       <wp:effectExtent l="0" t="0" r="0" b="7620"/>
                       <wp:docPr id="3" name="Picture 3"/>
@@ -1968,6 +2611,7 @@
               <w:p>
                 <w:pPr>
                   <w:pStyle w:val="NoSpacing"/>
+                  <w:cnfStyle w:val="000000000000" w:firstRow="0" w:lastRow="0" w:firstColumn="0" w:lastColumn="0" w:oddVBand="0" w:evenVBand="0" w:oddHBand="0" w:evenHBand="0" w:firstRowFirstColumn="0" w:firstRowLastColumn="0" w:lastRowFirstColumn="0" w:lastRowLastColumn="0"/>
                 </w:pPr>
                 <w:r>
                   <w:rPr>
@@ -1975,7 +2619,7 @@
                     <w:lang w:eastAsia="en-GB"/>
                   </w:rPr>
                   <w:drawing>
-                    <wp:inline distT="0" distB="0" distL="0" distR="0" wp14:anchorId="481DAF60" wp14:editId="568A9831">
+                    <wp:inline distT="0" distB="0" distL="0" distR="0" wp14:anchorId="485BDBE8" wp14:editId="071025A2">
                       <wp:extent cx="4704613" cy="2095500"/>
                       <wp:effectExtent l="0" t="0" r="1270" b="0"/>
                       <wp:docPr id="12" name="Picture 12"/>
@@ -2027,6 +2671,7 @@
               <w:p>
                 <w:pPr>
                   <w:pStyle w:val="NoSpacing"/>
+                  <w:cnfStyle w:val="000000000000" w:firstRow="0" w:lastRow="0" w:firstColumn="0" w:lastColumn="0" w:oddVBand="0" w:evenVBand="0" w:oddHBand="0" w:evenHBand="0" w:firstRowFirstColumn="0" w:firstRowLastColumn="0" w:lastRowFirstColumn="0" w:lastRowLastColumn="0"/>
                 </w:pPr>
                 <w:r>
                   <w:t>The error message appears successfully.</w:t>
@@ -2048,6 +2693,7 @@
                   <w:pStyle w:val="NoSpacing"/>
                 </w:pPr>
                 <w:r>
+                  <w:lastRenderedPageBreak/>
                   <w:t xml:space="preserve">Test 3 </w:t>
                 </w:r>
               </w:p>
@@ -2100,7 +2746,7 @@
                     <w:lang w:eastAsia="en-GB"/>
                   </w:rPr>
                   <w:drawing>
-                    <wp:inline distT="0" distB="0" distL="0" distR="0" wp14:anchorId="08F6F4A6" wp14:editId="05142D85">
+                    <wp:inline distT="0" distB="0" distL="0" distR="0" wp14:anchorId="11805CDF" wp14:editId="04778027">
                       <wp:extent cx="2095500" cy="1451938"/>
                       <wp:effectExtent l="0" t="0" r="0" b="0"/>
                       <wp:docPr id="5" name="Picture 5"/>
@@ -2152,7 +2798,7 @@
                     <w:lang w:eastAsia="en-GB"/>
                   </w:rPr>
                   <w:drawing>
-                    <wp:inline distT="0" distB="0" distL="0" distR="0" wp14:anchorId="3F1DD60C" wp14:editId="6A30065B">
+                    <wp:inline distT="0" distB="0" distL="0" distR="0" wp14:anchorId="777C00ED" wp14:editId="6B3C7D1B">
                       <wp:extent cx="4686275" cy="2105025"/>
                       <wp:effectExtent l="0" t="0" r="635" b="0"/>
                       <wp:docPr id="13" name="Picture 13"/>
@@ -2206,19 +2852,7 @@
                   <w:cnfStyle w:val="000000100000" w:firstRow="0" w:lastRow="0" w:firstColumn="0" w:lastColumn="0" w:oddVBand="0" w:evenVBand="0" w:oddHBand="1" w:evenHBand="0" w:firstRowFirstColumn="0" w:firstRowLastColumn="0" w:lastRowFirstColumn="0" w:lastRowLastColumn="0"/>
                 </w:pPr>
                 <w:r>
-                  <w:t xml:space="preserve">The </w:t>
-                </w:r>
-                <w:r>
-                  <w:t xml:space="preserve">User Name </w:t>
-                </w:r>
-                <w:r>
-                  <w:t xml:space="preserve">error message appears </w:t>
-                </w:r>
-                <w:r>
-                  <w:t>as expected</w:t>
-                </w:r>
-                <w:r>
-                  <w:t>.</w:t>
+                  <w:t>The User Name error message appears as expected.</w:t>
                 </w:r>
               </w:p>
             </w:tc>
@@ -2279,7 +2913,7 @@
                     <w:lang w:eastAsia="en-GB"/>
                   </w:rPr>
                   <w:drawing>
-                    <wp:inline distT="0" distB="0" distL="0" distR="0" wp14:anchorId="065F77AE" wp14:editId="5A38BD62">
+                    <wp:inline distT="0" distB="0" distL="0" distR="0" wp14:anchorId="0A985C23" wp14:editId="121370C7">
                       <wp:extent cx="2076450" cy="1508732"/>
                       <wp:effectExtent l="0" t="0" r="0" b="0"/>
                       <wp:docPr id="10" name="Picture 10"/>
@@ -2335,7 +2969,7 @@
                     <w:lang w:eastAsia="en-GB"/>
                   </w:rPr>
                   <w:drawing>
-                    <wp:inline distT="0" distB="0" distL="0" distR="0" wp14:anchorId="2DE273C6" wp14:editId="4514278D">
+                    <wp:inline distT="0" distB="0" distL="0" distR="0" wp14:anchorId="0EDA2F67" wp14:editId="6359433B">
                       <wp:extent cx="4685665" cy="2125258"/>
                       <wp:effectExtent l="0" t="0" r="635" b="8890"/>
                       <wp:docPr id="9" name="Picture 9"/>
@@ -2408,6 +3042,7 @@
                   <w:pStyle w:val="NoSpacing"/>
                 </w:pPr>
                 <w:r>
+                  <w:lastRenderedPageBreak/>
                   <w:t>Test 5</w:t>
                 </w:r>
               </w:p>
@@ -2432,16 +3067,24 @@
                   </w:rPr>
                   <w:t xml:space="preserve">The program should take the input from the user and reference that against the pre-set data in the </w:t>
                 </w:r>
+                <w:proofErr w:type="spellStart"/>
                 <w:r>
                   <w:rPr>
                     <w:b w:val="0"/>
                   </w:rPr>
-                  <w:t>CustomerData Class</w:t>
-                </w:r>
+                  <w:t>CustomerData</w:t>
+                </w:r>
+                <w:proofErr w:type="spellEnd"/>
                 <w:r>
                   <w:rPr>
                     <w:b w:val="0"/>
                   </w:rPr>
+                  <w:t xml:space="preserve"> Class</w:t>
+                </w:r>
+                <w:r>
+                  <w:rPr>
+                    <w:b w:val="0"/>
+                  </w:rPr>
                   <w:t xml:space="preserve"> to see if it exists if it does they will be able to continue to the next page through th</w:t>
                 </w:r>
                 <w:r>
@@ -2454,19 +3097,13 @@
                   <w:rPr>
                     <w:b w:val="0"/>
                   </w:rPr>
-                  <w:t xml:space="preserve"> will again see an</w:t>
+                  <w:t xml:space="preserve"> will again see an error message explaining that the information does not match a record</w:t>
                 </w:r>
                 <w:r>
                   <w:rPr>
                     <w:b w:val="0"/>
                   </w:rPr>
-                  <w:t xml:space="preserve"> error message explaining that the information does not match a record</w:t>
-                </w:r>
-                <w:r>
-                  <w:rPr>
-                    <w:b w:val="0"/>
-                  </w:rPr>
-                  <w:t xml:space="preserve"> (see figure 1)</w:t>
+                  <w:t>.</w:t>
                 </w:r>
               </w:p>
             </w:tc>
@@ -2489,7 +3126,7 @@
                     <w:lang w:eastAsia="en-GB"/>
                   </w:rPr>
                   <w:drawing>
-                    <wp:inline distT="0" distB="0" distL="0" distR="0" wp14:anchorId="67AA739D" wp14:editId="3C532912">
+                    <wp:inline distT="0" distB="0" distL="0" distR="0" wp14:anchorId="72750CD7" wp14:editId="0F7A8F37">
                       <wp:extent cx="2571750" cy="1838325"/>
                       <wp:effectExtent l="0" t="0" r="0" b="9525"/>
                       <wp:docPr id="18" name="Picture 18"/>
@@ -2545,7 +3182,7 @@
                     <w:lang w:eastAsia="en-GB"/>
                   </w:rPr>
                   <w:drawing>
-                    <wp:inline distT="0" distB="0" distL="0" distR="0" wp14:anchorId="29A07B0A" wp14:editId="3C415F00">
+                    <wp:inline distT="0" distB="0" distL="0" distR="0" wp14:anchorId="6BD4F53D" wp14:editId="63D11134">
                       <wp:extent cx="4705350" cy="2118235"/>
                       <wp:effectExtent l="0" t="0" r="0" b="0"/>
                       <wp:docPr id="17" name="Picture 17"/>
@@ -2607,9 +3244,12 @@
           <w:r>
             <w:br w:type="page"/>
           </w:r>
-          <w:r>
+          <w:bookmarkStart w:id="3" w:name="_Toc4614768"/>
+          <w:r>
+            <w:lastRenderedPageBreak/>
             <w:t>Continue as a Guest Button</w:t>
           </w:r>
+          <w:bookmarkEnd w:id="3"/>
         </w:p>
         <w:tbl>
           <w:tblPr>
@@ -2769,7 +3409,7 @@
                     <w:lang w:eastAsia="en-GB"/>
                   </w:rPr>
                   <w:drawing>
-                    <wp:inline distT="0" distB="0" distL="0" distR="0" wp14:anchorId="49A20A53" wp14:editId="2CA85648">
+                    <wp:inline distT="0" distB="0" distL="0" distR="0" wp14:anchorId="668DF565" wp14:editId="6F0C070B">
                       <wp:extent cx="2451279" cy="1628775"/>
                       <wp:effectExtent l="0" t="0" r="6350" b="0"/>
                       <wp:docPr id="23" name="Picture 23"/>
@@ -2821,7 +3461,7 @@
                     <w:lang w:eastAsia="en-GB"/>
                   </w:rPr>
                   <w:drawing>
-                    <wp:inline distT="0" distB="0" distL="0" distR="0" wp14:anchorId="57B21FEF" wp14:editId="123180A6">
+                    <wp:inline distT="0" distB="0" distL="0" distR="0" wp14:anchorId="3B772BA8" wp14:editId="65D28CD8">
                       <wp:extent cx="4676775" cy="2904523"/>
                       <wp:effectExtent l="0" t="0" r="0" b="0"/>
                       <wp:docPr id="24" name="Picture 24"/>
@@ -2926,7 +3566,7 @@
                     <w:lang w:eastAsia="en-GB"/>
                   </w:rPr>
                   <w:drawing>
-                    <wp:inline distT="0" distB="0" distL="0" distR="0" wp14:anchorId="3292DC4E" wp14:editId="6930F926">
+                    <wp:inline distT="0" distB="0" distL="0" distR="0" wp14:anchorId="597218E1" wp14:editId="0931447C">
                       <wp:extent cx="2423728" cy="1514475"/>
                       <wp:effectExtent l="0" t="0" r="0" b="0"/>
                       <wp:docPr id="28" name="Picture 28"/>
@@ -2979,7 +3619,7 @@
                     <w:lang w:eastAsia="en-GB"/>
                   </w:rPr>
                   <w:drawing>
-                    <wp:inline distT="0" distB="0" distL="0" distR="0" wp14:anchorId="02523382" wp14:editId="5864AA17">
+                    <wp:inline distT="0" distB="0" distL="0" distR="0" wp14:anchorId="421D0D3B" wp14:editId="6F917582">
                       <wp:extent cx="4667250" cy="2131887"/>
                       <wp:effectExtent l="0" t="0" r="0" b="1905"/>
                       <wp:docPr id="29" name="Picture 29"/>
@@ -3041,21 +3681,26 @@
               <w:sz w:val="40"/>
             </w:rPr>
           </w:pPr>
+          <w:bookmarkStart w:id="4" w:name="_Toc4614769"/>
           <w:r>
             <w:rPr>
               <w:b/>
               <w:sz w:val="40"/>
             </w:rPr>
+            <w:lastRenderedPageBreak/>
             <w:t>Film Page Testing</w:t>
           </w:r>
+          <w:bookmarkEnd w:id="4"/>
         </w:p>
         <w:p>
           <w:pPr>
             <w:pStyle w:val="Heading2"/>
           </w:pPr>
+          <w:bookmarkStart w:id="5" w:name="_Toc4614770"/>
           <w:r>
             <w:t>Film Image Buttons</w:t>
           </w:r>
+          <w:bookmarkEnd w:id="5"/>
         </w:p>
         <w:tbl>
           <w:tblPr>
@@ -3077,7 +3722,7 @@
             <w:tc>
               <w:tcPr>
                 <w:cnfStyle w:val="001000000000" w:firstRow="0" w:lastRow="0" w:firstColumn="1" w:lastColumn="0" w:oddVBand="0" w:evenVBand="0" w:oddHBand="0" w:evenHBand="0" w:firstRowFirstColumn="0" w:firstRowLastColumn="0" w:lastRowFirstColumn="0" w:lastRowLastColumn="0"/>
-                <w:tcW w:w="1338" w:type="dxa"/>
+                <w:tcW w:w="1335" w:type="dxa"/>
                 <w:tcBorders>
                   <w:top w:val="single" w:sz="4" w:space="0" w:color="5B9BD5"/>
                   <w:left w:val="single" w:sz="4" w:space="0" w:color="5B9BD5"/>
@@ -3116,7 +3761,7 @@
             </w:tc>
             <w:tc>
               <w:tcPr>
-                <w:tcW w:w="6316" w:type="dxa"/>
+                <w:tcW w:w="6336" w:type="dxa"/>
                 <w:tcBorders>
                   <w:top w:val="single" w:sz="4" w:space="0" w:color="5B9BD5"/>
                   <w:left w:val="single" w:sz="4" w:space="0" w:color="5B9BD5"/>
@@ -3136,7 +3781,7 @@
             </w:tc>
             <w:tc>
               <w:tcPr>
-                <w:tcW w:w="2126" w:type="dxa"/>
+                <w:tcW w:w="2109" w:type="dxa"/>
                 <w:tcBorders>
                   <w:top w:val="single" w:sz="4" w:space="0" w:color="5B9BD5"/>
                   <w:left w:val="single" w:sz="4" w:space="0" w:color="5B9BD5"/>
@@ -3162,7 +3807,7 @@
             <w:tc>
               <w:tcPr>
                 <w:cnfStyle w:val="001000000000" w:firstRow="0" w:lastRow="0" w:firstColumn="1" w:lastColumn="0" w:oddVBand="0" w:evenVBand="0" w:oddHBand="0" w:evenHBand="0" w:firstRowFirstColumn="0" w:firstRowLastColumn="0" w:lastRowFirstColumn="0" w:lastRowLastColumn="0"/>
-                <w:tcW w:w="1338" w:type="dxa"/>
+                <w:tcW w:w="1335" w:type="dxa"/>
               </w:tcPr>
               <w:p>
                 <w:pPr>
@@ -3183,7 +3828,21 @@
                   <w:rPr>
                     <w:b w:val="0"/>
                   </w:rPr>
-                  <w:t xml:space="preserve">When an image of the film is selected it will take the user to the Film Detail page which will populate all of the information for the selected film </w:t>
+                  <w:t xml:space="preserve">When an image of the film is selected it will take the user to the Film Detail page which will populate </w:t>
+                </w:r>
+                <w:proofErr w:type="gramStart"/>
+                <w:r>
+                  <w:rPr>
+                    <w:b w:val="0"/>
+                  </w:rPr>
+                  <w:t>all of</w:t>
+                </w:r>
+                <w:proofErr w:type="gramEnd"/>
+                <w:r>
+                  <w:rPr>
+                    <w:b w:val="0"/>
+                  </w:rPr>
+                  <w:t xml:space="preserve"> the information for the selected film </w:t>
                 </w:r>
               </w:p>
             </w:tc>
@@ -3202,7 +3861,7 @@
                     <w:lang w:eastAsia="en-GB"/>
                   </w:rPr>
                   <w:drawing>
-                    <wp:inline distT="0" distB="0" distL="0" distR="0" wp14:anchorId="7AEE37BC" wp14:editId="0324411C">
+                    <wp:inline distT="0" distB="0" distL="0" distR="0" wp14:anchorId="3A55FDB4" wp14:editId="0FF2B770">
                       <wp:extent cx="3914273" cy="2438400"/>
                       <wp:effectExtent l="0" t="0" r="0" b="0"/>
                       <wp:docPr id="98" name="Picture 98"/>
@@ -3241,7 +3900,7 @@
             </w:tc>
             <w:tc>
               <w:tcPr>
-                <w:tcW w:w="6316" w:type="dxa"/>
+                <w:tcW w:w="6336" w:type="dxa"/>
               </w:tcPr>
               <w:p>
                 <w:pPr>
@@ -3254,7 +3913,7 @@
                     <w:lang w:eastAsia="en-GB"/>
                   </w:rPr>
                   <w:drawing>
-                    <wp:inline distT="0" distB="0" distL="0" distR="0" wp14:anchorId="34184BE0" wp14:editId="2323A93E">
+                    <wp:inline distT="0" distB="0" distL="0" distR="0" wp14:anchorId="6D73FD61" wp14:editId="15CC6D33">
                       <wp:extent cx="3878950" cy="2428875"/>
                       <wp:effectExtent l="0" t="0" r="7620" b="0"/>
                       <wp:docPr id="99" name="Picture 99"/>
@@ -3295,7 +3954,7 @@
                     <w:lang w:eastAsia="en-GB"/>
                   </w:rPr>
                   <w:drawing>
-                    <wp:inline distT="0" distB="0" distL="0" distR="0" wp14:anchorId="599719CE" wp14:editId="052803BD">
+                    <wp:inline distT="0" distB="0" distL="0" distR="0" wp14:anchorId="5E85F3D9" wp14:editId="53E8C01F">
                       <wp:extent cx="3867150" cy="2421487"/>
                       <wp:effectExtent l="0" t="0" r="0" b="0"/>
                       <wp:docPr id="100" name="Picture 100"/>
@@ -3334,7 +3993,7 @@
             </w:tc>
             <w:tc>
               <w:tcPr>
-                <w:tcW w:w="2126" w:type="dxa"/>
+                <w:tcW w:w="2109" w:type="dxa"/>
               </w:tcPr>
               <w:p>
                 <w:pPr>
@@ -3359,8 +4018,299 @@
                 <w:r>
                   <w:t>The user interface on this screen is very simple however some other features could be added in future</w:t>
                 </w:r>
-                <w:bookmarkStart w:id="2" w:name="_GoBack"/>
-                <w:bookmarkEnd w:id="2"/>
+              </w:p>
+            </w:tc>
+          </w:tr>
+        </w:tbl>
+        <w:p>
+          <w:pPr>
+            <w:pStyle w:val="Heading1"/>
+            <w:rPr>
+              <w:b/>
+              <w:sz w:val="40"/>
+            </w:rPr>
+          </w:pPr>
+          <w:bookmarkStart w:id="6" w:name="_Toc4614771"/>
+          <w:r>
+            <w:rPr>
+              <w:b/>
+              <w:sz w:val="40"/>
+            </w:rPr>
+            <w:lastRenderedPageBreak/>
+            <w:t>Film Detail Page Testing</w:t>
+          </w:r>
+          <w:bookmarkEnd w:id="6"/>
+        </w:p>
+        <w:p>
+          <w:pPr>
+            <w:pStyle w:val="Heading2"/>
+          </w:pPr>
+          <w:bookmarkStart w:id="7" w:name="_Toc4614772"/>
+          <w:r>
+            <w:t>Back to film options button</w:t>
+          </w:r>
+          <w:bookmarkEnd w:id="7"/>
+        </w:p>
+        <w:tbl>
+          <w:tblPr>
+            <w:tblStyle w:val="GridTable4-Accent1"/>
+            <w:tblW w:w="16160" w:type="dxa"/>
+            <w:tblInd w:w="-1139" w:type="dxa"/>
+            <w:tblLook w:val="04A0" w:firstRow="1" w:lastRow="0" w:firstColumn="1" w:lastColumn="0" w:noHBand="0" w:noVBand="1"/>
+          </w:tblPr>
+          <w:tblGrid>
+            <w:gridCol w:w="1335"/>
+            <w:gridCol w:w="6380"/>
+            <w:gridCol w:w="6336"/>
+            <w:gridCol w:w="2109"/>
+          </w:tblGrid>
+          <w:tr>
+            <w:trPr>
+              <w:cnfStyle w:val="100000000000" w:firstRow="1" w:lastRow="0" w:firstColumn="0" w:lastColumn="0" w:oddVBand="0" w:evenVBand="0" w:oddHBand="0" w:evenHBand="0" w:firstRowFirstColumn="0" w:firstRowLastColumn="0" w:lastRowFirstColumn="0" w:lastRowLastColumn="0"/>
+            </w:trPr>
+            <w:tc>
+              <w:tcPr>
+                <w:cnfStyle w:val="001000000000" w:firstRow="0" w:lastRow="0" w:firstColumn="1" w:lastColumn="0" w:oddVBand="0" w:evenVBand="0" w:oddHBand="0" w:evenHBand="0" w:firstRowFirstColumn="0" w:firstRowLastColumn="0" w:lastRowFirstColumn="0" w:lastRowLastColumn="0"/>
+                <w:tcW w:w="1335" w:type="dxa"/>
+                <w:tcBorders>
+                  <w:top w:val="single" w:sz="4" w:space="0" w:color="5B9BD5"/>
+                  <w:left w:val="single" w:sz="4" w:space="0" w:color="5B9BD5"/>
+                  <w:bottom w:val="single" w:sz="4" w:space="0" w:color="5B9BD5"/>
+                  <w:right w:val="single" w:sz="4" w:space="0" w:color="5B9BD5"/>
+                </w:tcBorders>
+              </w:tcPr>
+              <w:p>
+                <w:pPr>
+                  <w:pStyle w:val="NoSpacing"/>
+                </w:pPr>
+                <w:r>
+                  <w:t>Test Number</w:t>
+                </w:r>
+              </w:p>
+            </w:tc>
+            <w:tc>
+              <w:tcPr>
+                <w:tcW w:w="6380" w:type="dxa"/>
+                <w:tcBorders>
+                  <w:top w:val="single" w:sz="4" w:space="0" w:color="5B9BD5"/>
+                  <w:left w:val="single" w:sz="4" w:space="0" w:color="5B9BD5"/>
+                  <w:bottom w:val="single" w:sz="4" w:space="0" w:color="5B9BD5"/>
+                  <w:right w:val="single" w:sz="4" w:space="0" w:color="5B9BD5"/>
+                </w:tcBorders>
+              </w:tcPr>
+              <w:p>
+                <w:pPr>
+                  <w:pStyle w:val="NoSpacing"/>
+                  <w:cnfStyle w:val="100000000000" w:firstRow="1" w:lastRow="0" w:firstColumn="0" w:lastColumn="0" w:oddVBand="0" w:evenVBand="0" w:oddHBand="0" w:evenHBand="0" w:firstRowFirstColumn="0" w:firstRowLastColumn="0" w:lastRowFirstColumn="0" w:lastRowLastColumn="0"/>
+                </w:pPr>
+                <w:r>
+                  <w:t>Test Input</w:t>
+                </w:r>
+              </w:p>
+            </w:tc>
+            <w:tc>
+              <w:tcPr>
+                <w:tcW w:w="6336" w:type="dxa"/>
+                <w:tcBorders>
+                  <w:top w:val="single" w:sz="4" w:space="0" w:color="5B9BD5"/>
+                  <w:left w:val="single" w:sz="4" w:space="0" w:color="5B9BD5"/>
+                  <w:bottom w:val="single" w:sz="4" w:space="0" w:color="5B9BD5"/>
+                  <w:right w:val="single" w:sz="4" w:space="0" w:color="5B9BD5"/>
+                </w:tcBorders>
+              </w:tcPr>
+              <w:p>
+                <w:pPr>
+                  <w:pStyle w:val="NoSpacing"/>
+                  <w:cnfStyle w:val="100000000000" w:firstRow="1" w:lastRow="0" w:firstColumn="0" w:lastColumn="0" w:oddVBand="0" w:evenVBand="0" w:oddHBand="0" w:evenHBand="0" w:firstRowFirstColumn="0" w:firstRowLastColumn="0" w:lastRowFirstColumn="0" w:lastRowLastColumn="0"/>
+                </w:pPr>
+                <w:r>
+                  <w:t>Result</w:t>
+                </w:r>
+              </w:p>
+            </w:tc>
+            <w:tc>
+              <w:tcPr>
+                <w:tcW w:w="2109" w:type="dxa"/>
+                <w:tcBorders>
+                  <w:top w:val="single" w:sz="4" w:space="0" w:color="5B9BD5"/>
+                  <w:left w:val="single" w:sz="4" w:space="0" w:color="5B9BD5"/>
+                  <w:bottom w:val="single" w:sz="4" w:space="0" w:color="5B9BD5"/>
+                  <w:right w:val="single" w:sz="4" w:space="0" w:color="5B9BD5"/>
+                </w:tcBorders>
+              </w:tcPr>
+              <w:p>
+                <w:pPr>
+                  <w:pStyle w:val="NoSpacing"/>
+                  <w:cnfStyle w:val="100000000000" w:firstRow="1" w:lastRow="0" w:firstColumn="0" w:lastColumn="0" w:oddVBand="0" w:evenVBand="0" w:oddHBand="0" w:evenHBand="0" w:firstRowFirstColumn="0" w:firstRowLastColumn="0" w:lastRowFirstColumn="0" w:lastRowLastColumn="0"/>
+                </w:pPr>
+                <w:r>
+                  <w:t>Comments</w:t>
+                </w:r>
+              </w:p>
+            </w:tc>
+          </w:tr>
+          <w:tr>
+            <w:trPr>
+              <w:cnfStyle w:val="000000100000" w:firstRow="0" w:lastRow="0" w:firstColumn="0" w:lastColumn="0" w:oddVBand="0" w:evenVBand="0" w:oddHBand="1" w:evenHBand="0" w:firstRowFirstColumn="0" w:firstRowLastColumn="0" w:lastRowFirstColumn="0" w:lastRowLastColumn="0"/>
+            </w:trPr>
+            <w:tc>
+              <w:tcPr>
+                <w:cnfStyle w:val="001000000000" w:firstRow="0" w:lastRow="0" w:firstColumn="1" w:lastColumn="0" w:oddVBand="0" w:evenVBand="0" w:oddHBand="0" w:evenHBand="0" w:firstRowFirstColumn="0" w:firstRowLastColumn="0" w:lastRowFirstColumn="0" w:lastRowLastColumn="0"/>
+                <w:tcW w:w="1335" w:type="dxa"/>
+              </w:tcPr>
+              <w:p>
+                <w:pPr>
+                  <w:pStyle w:val="NoSpacing"/>
+                  <w:rPr>
+                    <w:b w:val="0"/>
+                    <w:bCs w:val="0"/>
+                  </w:rPr>
+                </w:pPr>
+                <w:r>
+                  <w:t>Test 1</w:t>
+                </w:r>
+                <w:r>
+                  <w:t xml:space="preserve"> (clicking the options in the confirmation alert)</w:t>
+                </w:r>
+              </w:p>
+              <w:p>
+                <w:pPr>
+                  <w:pStyle w:val="NoSpacing"/>
+                  <w:rPr>
+                    <w:b w:val="0"/>
+                  </w:rPr>
+                </w:pPr>
+                <w:r>
+                  <w:rPr>
+                    <w:b w:val="0"/>
+                  </w:rPr>
+                  <w:t xml:space="preserve">At this point in the program the user is warned that any tickets that have been selected will not </w:t>
+                </w:r>
+                <w:r>
+                  <w:rPr>
+                    <w:b w:val="0"/>
+                  </w:rPr>
+                  <w:t>be added to their basket</w:t>
+                </w:r>
+              </w:p>
+            </w:tc>
+            <w:tc>
+              <w:tcPr>
+                <w:tcW w:w="6380" w:type="dxa"/>
+              </w:tcPr>
+              <w:p>
+                <w:pPr>
+                  <w:pStyle w:val="NoSpacing"/>
+                  <w:cnfStyle w:val="000000100000" w:firstRow="0" w:lastRow="0" w:firstColumn="0" w:lastColumn="0" w:oddVBand="0" w:evenVBand="0" w:oddHBand="1" w:evenHBand="0" w:firstRowFirstColumn="0" w:firstRowLastColumn="0" w:lastRowFirstColumn="0" w:lastRowLastColumn="0"/>
+                </w:pPr>
+                <w:r>
+                  <w:rPr>
+                    <w:noProof/>
+                  </w:rPr>
+                  <w:drawing>
+                    <wp:inline distT="0" distB="0" distL="0" distR="0" wp14:anchorId="3FF1A803" wp14:editId="29A4C1EA">
+                      <wp:extent cx="3819525" cy="2378279"/>
+                      <wp:effectExtent l="0" t="0" r="0" b="3175"/>
+                      <wp:docPr id="8" name="Picture 8"/>
+                      <wp:cNvGraphicFramePr>
+                        <a:graphicFrameLocks xmlns:a="http://schemas.openxmlformats.org/drawingml/2006/main" noChangeAspect="1"/>
+                      </wp:cNvGraphicFramePr>
+                      <a:graphic xmlns:a="http://schemas.openxmlformats.org/drawingml/2006/main">
+                        <a:graphicData uri="http://schemas.openxmlformats.org/drawingml/2006/picture">
+                          <pic:pic xmlns:pic="http://schemas.openxmlformats.org/drawingml/2006/picture">
+                            <pic:nvPicPr>
+                              <pic:cNvPr id="1" name=""/>
+                              <pic:cNvPicPr/>
+                            </pic:nvPicPr>
+                            <pic:blipFill>
+                              <a:blip r:embed="rId28"/>
+                              <a:stretch>
+                                <a:fillRect/>
+                              </a:stretch>
+                            </pic:blipFill>
+                            <pic:spPr>
+                              <a:xfrm>
+                                <a:off x="0" y="0"/>
+                                <a:ext cx="3863034" cy="2405370"/>
+                              </a:xfrm>
+                              <a:prstGeom prst="rect">
+                                <a:avLst/>
+                              </a:prstGeom>
+                            </pic:spPr>
+                          </pic:pic>
+                        </a:graphicData>
+                      </a:graphic>
+                    </wp:inline>
+                  </w:drawing>
+                </w:r>
+              </w:p>
+            </w:tc>
+            <w:tc>
+              <w:tcPr>
+                <w:tcW w:w="6336" w:type="dxa"/>
+              </w:tcPr>
+              <w:p>
+                <w:pPr>
+                  <w:pStyle w:val="NoSpacing"/>
+                  <w:cnfStyle w:val="000000100000" w:firstRow="0" w:lastRow="0" w:firstColumn="0" w:lastColumn="0" w:oddVBand="0" w:evenVBand="0" w:oddHBand="1" w:evenHBand="0" w:firstRowFirstColumn="0" w:firstRowLastColumn="0" w:lastRowFirstColumn="0" w:lastRowLastColumn="0"/>
+                </w:pPr>
+                <w:r>
+                  <w:rPr>
+                    <w:noProof/>
+                  </w:rPr>
+                  <w:drawing>
+                    <wp:inline distT="0" distB="0" distL="0" distR="0" wp14:anchorId="45549E65" wp14:editId="4EC16823">
+                      <wp:extent cx="3766274" cy="2362200"/>
+                      <wp:effectExtent l="0" t="0" r="5715" b="0"/>
+                      <wp:docPr id="7" name="Picture 7"/>
+                      <wp:cNvGraphicFramePr>
+                        <a:graphicFrameLocks xmlns:a="http://schemas.openxmlformats.org/drawingml/2006/main" noChangeAspect="1"/>
+                      </wp:cNvGraphicFramePr>
+                      <a:graphic xmlns:a="http://schemas.openxmlformats.org/drawingml/2006/main">
+                        <a:graphicData uri="http://schemas.openxmlformats.org/drawingml/2006/picture">
+                          <pic:pic xmlns:pic="http://schemas.openxmlformats.org/drawingml/2006/picture">
+                            <pic:nvPicPr>
+                              <pic:cNvPr id="1" name=""/>
+                              <pic:cNvPicPr/>
+                            </pic:nvPicPr>
+                            <pic:blipFill>
+                              <a:blip r:embed="rId29"/>
+                              <a:stretch>
+                                <a:fillRect/>
+                              </a:stretch>
+                            </pic:blipFill>
+                            <pic:spPr>
+                              <a:xfrm>
+                                <a:off x="0" y="0"/>
+                                <a:ext cx="3774145" cy="2367137"/>
+                              </a:xfrm>
+                              <a:prstGeom prst="rect">
+                                <a:avLst/>
+                              </a:prstGeom>
+                            </pic:spPr>
+                          </pic:pic>
+                        </a:graphicData>
+                      </a:graphic>
+                    </wp:inline>
+                  </w:drawing>
+                </w:r>
+              </w:p>
+            </w:tc>
+            <w:tc>
+              <w:tcPr>
+                <w:tcW w:w="2109" w:type="dxa"/>
+              </w:tcPr>
+              <w:p>
+                <w:pPr>
+                  <w:pStyle w:val="NoSpacing"/>
+                  <w:cnfStyle w:val="000000100000" w:firstRow="0" w:lastRow="0" w:firstColumn="0" w:lastColumn="0" w:oddVBand="0" w:evenVBand="0" w:oddHBand="1" w:evenHBand="0" w:firstRowFirstColumn="0" w:firstRowLastColumn="0" w:lastRowFirstColumn="0" w:lastRowLastColumn="0"/>
+                </w:pPr>
+                <w:r>
+                  <w:t>The confirmation alert opens as expected</w:t>
+                </w:r>
+                <w:r>
+                  <w:t xml:space="preserve"> I have used the confirmation alert to allow the option to continue as expected or the user can cancel and stay on that page and continue.</w:t>
+                </w:r>
               </w:p>
             </w:tc>
           </w:tr>
@@ -3368,16 +4318,46 @@
             <w:tc>
               <w:tcPr>
                 <w:cnfStyle w:val="001000000000" w:firstRow="0" w:lastRow="0" w:firstColumn="1" w:lastColumn="0" w:oddVBand="0" w:evenVBand="0" w:oddHBand="0" w:evenHBand="0" w:firstRowFirstColumn="0" w:firstRowLastColumn="0" w:lastRowFirstColumn="0" w:lastRowLastColumn="0"/>
-                <w:tcW w:w="1338" w:type="dxa"/>
-                <w:shd w:val="clear" w:color="auto" w:fill="auto"/>
+                <w:tcW w:w="1335" w:type="dxa"/>
               </w:tcPr>
               <w:p>
                 <w:pPr>
                   <w:pStyle w:val="NoSpacing"/>
                   <w:rPr>
                     <w:b w:val="0"/>
-                  </w:rPr>
-                </w:pPr>
+                    <w:bCs w:val="0"/>
+                  </w:rPr>
+                </w:pPr>
+                <w:r>
+                  <w:lastRenderedPageBreak/>
+                  <w:t>Test 2 (using the cancel button)</w:t>
+                </w:r>
+              </w:p>
+              <w:p>
+                <w:pPr>
+                  <w:pStyle w:val="NoSpacing"/>
+                  <w:rPr>
+                    <w:b w:val="0"/>
+                  </w:rPr>
+                </w:pPr>
+                <w:r>
+                  <w:rPr>
+                    <w:b w:val="0"/>
+                  </w:rPr>
+                  <w:t xml:space="preserve">When the user clicks the cancel </w:t>
+                </w:r>
+                <w:r>
+                  <w:rPr>
+                    <w:b w:val="0"/>
+                  </w:rPr>
+                  <w:t>button,</w:t>
+                </w:r>
+                <w:r>
+                  <w:rPr>
+                    <w:b w:val="0"/>
+                  </w:rPr>
+                  <w:t xml:space="preserve"> they should remain on the film detail page.</w:t>
+                </w:r>
               </w:p>
             </w:tc>
             <w:tc>
@@ -3388,35 +4368,2285 @@
                 <w:pPr>
                   <w:pStyle w:val="NoSpacing"/>
                   <w:cnfStyle w:val="000000000000" w:firstRow="0" w:lastRow="0" w:firstColumn="0" w:lastColumn="0" w:oddVBand="0" w:evenVBand="0" w:oddHBand="0" w:evenHBand="0" w:firstRowFirstColumn="0" w:firstRowLastColumn="0" w:lastRowFirstColumn="0" w:lastRowLastColumn="0"/>
-                </w:pPr>
+                  <w:rPr>
+                    <w:noProof/>
+                  </w:rPr>
+                </w:pPr>
+                <w:r>
+                  <w:rPr>
+                    <w:noProof/>
+                  </w:rPr>
+                  <w:drawing>
+                    <wp:inline distT="0" distB="0" distL="0" distR="0" wp14:anchorId="11D8EA0C" wp14:editId="49977F83">
+                      <wp:extent cx="3766274" cy="2362200"/>
+                      <wp:effectExtent l="0" t="0" r="5715" b="0"/>
+                      <wp:docPr id="16" name="Picture 16"/>
+                      <wp:cNvGraphicFramePr>
+                        <a:graphicFrameLocks xmlns:a="http://schemas.openxmlformats.org/drawingml/2006/main" noChangeAspect="1"/>
+                      </wp:cNvGraphicFramePr>
+                      <a:graphic xmlns:a="http://schemas.openxmlformats.org/drawingml/2006/main">
+                        <a:graphicData uri="http://schemas.openxmlformats.org/drawingml/2006/picture">
+                          <pic:pic xmlns:pic="http://schemas.openxmlformats.org/drawingml/2006/picture">
+                            <pic:nvPicPr>
+                              <pic:cNvPr id="1" name=""/>
+                              <pic:cNvPicPr/>
+                            </pic:nvPicPr>
+                            <pic:blipFill>
+                              <a:blip r:embed="rId29"/>
+                              <a:stretch>
+                                <a:fillRect/>
+                              </a:stretch>
+                            </pic:blipFill>
+                            <pic:spPr>
+                              <a:xfrm>
+                                <a:off x="0" y="0"/>
+                                <a:ext cx="3774145" cy="2367137"/>
+                              </a:xfrm>
+                              <a:prstGeom prst="rect">
+                                <a:avLst/>
+                              </a:prstGeom>
+                            </pic:spPr>
+                          </pic:pic>
+                        </a:graphicData>
+                      </a:graphic>
+                    </wp:inline>
+                  </w:drawing>
+                </w:r>
               </w:p>
             </w:tc>
             <w:tc>
               <w:tcPr>
-                <w:tcW w:w="6316" w:type="dxa"/>
-                <w:shd w:val="clear" w:color="auto" w:fill="auto"/>
+                <w:tcW w:w="6336" w:type="dxa"/>
               </w:tcPr>
               <w:p>
                 <w:pPr>
                   <w:pStyle w:val="NoSpacing"/>
                   <w:cnfStyle w:val="000000000000" w:firstRow="0" w:lastRow="0" w:firstColumn="0" w:lastColumn="0" w:oddVBand="0" w:evenVBand="0" w:oddHBand="0" w:evenHBand="0" w:firstRowFirstColumn="0" w:firstRowLastColumn="0" w:lastRowFirstColumn="0" w:lastRowLastColumn="0"/>
-                </w:pPr>
+                  <w:rPr>
+                    <w:noProof/>
+                  </w:rPr>
+                </w:pPr>
+                <w:r>
+                  <w:rPr>
+                    <w:noProof/>
+                  </w:rPr>
+                  <w:drawing>
+                    <wp:inline distT="0" distB="0" distL="0" distR="0" wp14:anchorId="050F38C5" wp14:editId="4390949F">
+                      <wp:extent cx="3762375" cy="2370207"/>
+                      <wp:effectExtent l="0" t="0" r="0" b="0"/>
+                      <wp:docPr id="15" name="Picture 15"/>
+                      <wp:cNvGraphicFramePr>
+                        <a:graphicFrameLocks xmlns:a="http://schemas.openxmlformats.org/drawingml/2006/main" noChangeAspect="1"/>
+                      </wp:cNvGraphicFramePr>
+                      <a:graphic xmlns:a="http://schemas.openxmlformats.org/drawingml/2006/main">
+                        <a:graphicData uri="http://schemas.openxmlformats.org/drawingml/2006/picture">
+                          <pic:pic xmlns:pic="http://schemas.openxmlformats.org/drawingml/2006/picture">
+                            <pic:nvPicPr>
+                              <pic:cNvPr id="1" name=""/>
+                              <pic:cNvPicPr/>
+                            </pic:nvPicPr>
+                            <pic:blipFill>
+                              <a:blip r:embed="rId30"/>
+                              <a:stretch>
+                                <a:fillRect/>
+                              </a:stretch>
+                            </pic:blipFill>
+                            <pic:spPr>
+                              <a:xfrm>
+                                <a:off x="0" y="0"/>
+                                <a:ext cx="3791852" cy="2388777"/>
+                              </a:xfrm>
+                              <a:prstGeom prst="rect">
+                                <a:avLst/>
+                              </a:prstGeom>
+                            </pic:spPr>
+                          </pic:pic>
+                        </a:graphicData>
+                      </a:graphic>
+                    </wp:inline>
+                  </w:drawing>
+                </w:r>
               </w:p>
             </w:tc>
             <w:tc>
               <w:tcPr>
-                <w:tcW w:w="2126" w:type="dxa"/>
-                <w:shd w:val="clear" w:color="auto" w:fill="auto"/>
+                <w:tcW w:w="2109" w:type="dxa"/>
               </w:tcPr>
               <w:p>
                 <w:pPr>
                   <w:pStyle w:val="NoSpacing"/>
                   <w:cnfStyle w:val="000000000000" w:firstRow="0" w:lastRow="0" w:firstColumn="0" w:lastColumn="0" w:oddVBand="0" w:evenVBand="0" w:oddHBand="0" w:evenHBand="0" w:firstRowFirstColumn="0" w:firstRowLastColumn="0" w:lastRowFirstColumn="0" w:lastRowLastColumn="0"/>
                 </w:pPr>
+                <w:r>
+                  <w:t>Currently when clicking cancel it takes the user back to the film page which is incorrect, extra edge casing needs adding to the button handler to ensure the user will stay on the film detail page.</w:t>
+                </w:r>
+              </w:p>
+              <w:p>
+                <w:pPr>
+                  <w:pStyle w:val="NoSpacing"/>
+                  <w:cnfStyle w:val="000000000000" w:firstRow="0" w:lastRow="0" w:firstColumn="0" w:lastColumn="0" w:oddVBand="0" w:evenVBand="0" w:oddHBand="0" w:evenHBand="0" w:firstRowFirstColumn="0" w:firstRowLastColumn="0" w:lastRowFirstColumn="0" w:lastRowLastColumn="0"/>
+                </w:pPr>
+              </w:p>
+              <w:p>
+                <w:pPr>
+                  <w:pStyle w:val="NoSpacing"/>
+                  <w:cnfStyle w:val="000000000000" w:firstRow="0" w:lastRow="0" w:firstColumn="0" w:lastColumn="0" w:oddVBand="0" w:evenVBand="0" w:oddHBand="0" w:evenHBand="0" w:firstRowFirstColumn="0" w:firstRowLastColumn="0" w:lastRowFirstColumn="0" w:lastRowLastColumn="0"/>
+                </w:pPr>
+              </w:p>
+              <w:p>
+                <w:pPr>
+                  <w:pStyle w:val="NoSpacing"/>
+                  <w:cnfStyle w:val="000000000000" w:firstRow="0" w:lastRow="0" w:firstColumn="0" w:lastColumn="0" w:oddVBand="0" w:evenVBand="0" w:oddHBand="0" w:evenHBand="0" w:firstRowFirstColumn="0" w:firstRowLastColumn="0" w:lastRowFirstColumn="0" w:lastRowLastColumn="0"/>
+                </w:pPr>
+                <w:r>
+                  <w:t>See code</w:t>
+                </w:r>
+                <w:r>
+                  <w:t xml:space="preserve"> listings</w:t>
+                </w:r>
+                <w:r>
+                  <w:t xml:space="preserve"> below for the </w:t>
+                </w:r>
+                <w:r>
+                  <w:t>solution.</w:t>
+                </w:r>
               </w:p>
             </w:tc>
           </w:tr>
         </w:tbl>
+        <w:p>
+          <w:r>
+            <w:rPr>
+              <w:noProof/>
+            </w:rPr>
+            <w:t xml:space="preserve">Original event handler </w:t>
+          </w:r>
+          <w:r>
+            <w:rPr>
+              <w:noProof/>
+            </w:rPr>
+            <w:t xml:space="preserve">code </w:t>
+          </w:r>
+          <w:r>
+            <w:rPr>
+              <w:noProof/>
+            </w:rPr>
+            <w:t>for the ‘Back to Film Options’</w:t>
+          </w:r>
+          <w:r>
+            <w:rPr>
+              <w:noProof/>
+            </w:rPr>
+            <w:t xml:space="preserve"> button</w:t>
+          </w:r>
+        </w:p>
+        <w:p>
+          <w:pPr>
+            <w:pStyle w:val="NoSpacing"/>
+            <w:rPr>
+              <w:rFonts w:ascii="Courier New" w:hAnsi="Courier New" w:cs="Courier New"/>
+              <w:sz w:val="18"/>
+            </w:rPr>
+          </w:pPr>
+          <w:r>
+            <w:rPr>
+              <w:rFonts w:ascii="Courier New" w:hAnsi="Courier New" w:cs="Courier New"/>
+              <w:sz w:val="18"/>
+            </w:rPr>
+            <w:t xml:space="preserve">        </w:t>
+          </w:r>
+          <w:proofErr w:type="spellStart"/>
+          <w:r>
+            <w:rPr>
+              <w:rFonts w:ascii="Courier New" w:hAnsi="Courier New" w:cs="Courier New"/>
+              <w:sz w:val="18"/>
+            </w:rPr>
+            <w:t>backBtn.setOnAction</w:t>
+          </w:r>
+          <w:proofErr w:type="spellEnd"/>
+          <w:r>
+            <w:rPr>
+              <w:rFonts w:ascii="Courier New" w:hAnsi="Courier New" w:cs="Courier New"/>
+              <w:sz w:val="18"/>
+            </w:rPr>
+            <w:t xml:space="preserve">(new </w:t>
+          </w:r>
+          <w:proofErr w:type="spellStart"/>
+          <w:r>
+            <w:rPr>
+              <w:rFonts w:ascii="Courier New" w:hAnsi="Courier New" w:cs="Courier New"/>
+              <w:sz w:val="18"/>
+            </w:rPr>
+            <w:t>EventHandler</w:t>
+          </w:r>
+          <w:proofErr w:type="spellEnd"/>
+          <w:r>
+            <w:rPr>
+              <w:rFonts w:ascii="Courier New" w:hAnsi="Courier New" w:cs="Courier New"/>
+              <w:sz w:val="18"/>
+            </w:rPr>
+            <w:t>&lt;</w:t>
+          </w:r>
+          <w:proofErr w:type="spellStart"/>
+          <w:r>
+            <w:rPr>
+              <w:rFonts w:ascii="Courier New" w:hAnsi="Courier New" w:cs="Courier New"/>
+              <w:sz w:val="18"/>
+            </w:rPr>
+            <w:t>ActionEvent</w:t>
+          </w:r>
+          <w:proofErr w:type="spellEnd"/>
+          <w:proofErr w:type="gramStart"/>
+          <w:r>
+            <w:rPr>
+              <w:rFonts w:ascii="Courier New" w:hAnsi="Courier New" w:cs="Courier New"/>
+              <w:sz w:val="18"/>
+            </w:rPr>
+            <w:t>&gt;(</w:t>
+          </w:r>
+          <w:proofErr w:type="gramEnd"/>
+          <w:r>
+            <w:rPr>
+              <w:rFonts w:ascii="Courier New" w:hAnsi="Courier New" w:cs="Courier New"/>
+              <w:sz w:val="18"/>
+            </w:rPr>
+            <w:t>) {</w:t>
+          </w:r>
+        </w:p>
+        <w:p>
+          <w:pPr>
+            <w:pStyle w:val="NoSpacing"/>
+            <w:rPr>
+              <w:rFonts w:ascii="Courier New" w:hAnsi="Courier New" w:cs="Courier New"/>
+              <w:sz w:val="18"/>
+            </w:rPr>
+          </w:pPr>
+          <w:r>
+            <w:rPr>
+              <w:rFonts w:ascii="Courier New" w:hAnsi="Courier New" w:cs="Courier New"/>
+              <w:sz w:val="18"/>
+            </w:rPr>
+            <w:t xml:space="preserve">            @Override</w:t>
+          </w:r>
+        </w:p>
+        <w:p>
+          <w:pPr>
+            <w:pStyle w:val="NoSpacing"/>
+            <w:rPr>
+              <w:rFonts w:ascii="Courier New" w:hAnsi="Courier New" w:cs="Courier New"/>
+              <w:sz w:val="18"/>
+            </w:rPr>
+          </w:pPr>
+          <w:r>
+            <w:rPr>
+              <w:rFonts w:ascii="Courier New" w:hAnsi="Courier New" w:cs="Courier New"/>
+              <w:sz w:val="18"/>
+            </w:rPr>
+            <w:t xml:space="preserve">            public void </w:t>
+          </w:r>
+          <w:proofErr w:type="gramStart"/>
+          <w:r>
+            <w:rPr>
+              <w:rFonts w:ascii="Courier New" w:hAnsi="Courier New" w:cs="Courier New"/>
+              <w:sz w:val="18"/>
+            </w:rPr>
+            <w:t>handle(</w:t>
+          </w:r>
+          <w:proofErr w:type="spellStart"/>
+          <w:proofErr w:type="gramEnd"/>
+          <w:r>
+            <w:rPr>
+              <w:rFonts w:ascii="Courier New" w:hAnsi="Courier New" w:cs="Courier New"/>
+              <w:sz w:val="18"/>
+            </w:rPr>
+            <w:t>ActionEvent</w:t>
+          </w:r>
+          <w:proofErr w:type="spellEnd"/>
+          <w:r>
+            <w:rPr>
+              <w:rFonts w:ascii="Courier New" w:hAnsi="Courier New" w:cs="Courier New"/>
+              <w:sz w:val="18"/>
+            </w:rPr>
+            <w:t xml:space="preserve"> event) {</w:t>
+          </w:r>
+        </w:p>
+        <w:p>
+          <w:pPr>
+            <w:pStyle w:val="NoSpacing"/>
+            <w:rPr>
+              <w:rFonts w:ascii="Courier New" w:hAnsi="Courier New" w:cs="Courier New"/>
+              <w:sz w:val="18"/>
+            </w:rPr>
+          </w:pPr>
+          <w:r>
+            <w:rPr>
+              <w:rFonts w:ascii="Courier New" w:hAnsi="Courier New" w:cs="Courier New"/>
+              <w:sz w:val="18"/>
+            </w:rPr>
+            <w:t xml:space="preserve">                Alert </w:t>
+          </w:r>
+          <w:proofErr w:type="spellStart"/>
+          <w:r>
+            <w:rPr>
+              <w:rFonts w:ascii="Courier New" w:hAnsi="Courier New" w:cs="Courier New"/>
+              <w:sz w:val="18"/>
+            </w:rPr>
+            <w:t>backConfirmation</w:t>
+          </w:r>
+          <w:proofErr w:type="spellEnd"/>
+          <w:r>
+            <w:rPr>
+              <w:rFonts w:ascii="Courier New" w:hAnsi="Courier New" w:cs="Courier New"/>
+              <w:sz w:val="18"/>
+            </w:rPr>
+            <w:t xml:space="preserve"> = new </w:t>
+          </w:r>
+          <w:proofErr w:type="gramStart"/>
+          <w:r>
+            <w:rPr>
+              <w:rFonts w:ascii="Courier New" w:hAnsi="Courier New" w:cs="Courier New"/>
+              <w:sz w:val="18"/>
+            </w:rPr>
+            <w:t>Alert(</w:t>
+          </w:r>
+          <w:proofErr w:type="spellStart"/>
+          <w:proofErr w:type="gramEnd"/>
+          <w:r>
+            <w:rPr>
+              <w:rFonts w:ascii="Courier New" w:hAnsi="Courier New" w:cs="Courier New"/>
+              <w:sz w:val="18"/>
+            </w:rPr>
+            <w:t>Alert.AlertType.CONFIRMATION</w:t>
+          </w:r>
+          <w:proofErr w:type="spellEnd"/>
+          <w:r>
+            <w:rPr>
+              <w:rFonts w:ascii="Courier New" w:hAnsi="Courier New" w:cs="Courier New"/>
+              <w:sz w:val="18"/>
+            </w:rPr>
+            <w:t>);</w:t>
+          </w:r>
+        </w:p>
+        <w:p>
+          <w:pPr>
+            <w:pStyle w:val="NoSpacing"/>
+            <w:rPr>
+              <w:rFonts w:ascii="Courier New" w:hAnsi="Courier New" w:cs="Courier New"/>
+              <w:sz w:val="18"/>
+            </w:rPr>
+          </w:pPr>
+          <w:r>
+            <w:rPr>
+              <w:rFonts w:ascii="Courier New" w:hAnsi="Courier New" w:cs="Courier New"/>
+              <w:sz w:val="18"/>
+            </w:rPr>
+            <w:t xml:space="preserve">                </w:t>
+          </w:r>
+          <w:proofErr w:type="spellStart"/>
+          <w:r>
+            <w:rPr>
+              <w:rFonts w:ascii="Courier New" w:hAnsi="Courier New" w:cs="Courier New"/>
+              <w:sz w:val="18"/>
+            </w:rPr>
+            <w:t>backConfirmation.setHeaderText</w:t>
+          </w:r>
+          <w:proofErr w:type="spellEnd"/>
+          <w:r>
+            <w:rPr>
+              <w:rFonts w:ascii="Courier New" w:hAnsi="Courier New" w:cs="Courier New"/>
+              <w:sz w:val="18"/>
+            </w:rPr>
+            <w:t xml:space="preserve">("Tickets will not be added to the basket unless the 'Add </w:t>
+          </w:r>
+          <w:proofErr w:type="gramStart"/>
+          <w:r>
+            <w:rPr>
+              <w:rFonts w:ascii="Courier New" w:hAnsi="Courier New" w:cs="Courier New"/>
+              <w:sz w:val="18"/>
+            </w:rPr>
+            <w:t>To</w:t>
+          </w:r>
+          <w:proofErr w:type="gramEnd"/>
+          <w:r>
+            <w:rPr>
+              <w:rFonts w:ascii="Courier New" w:hAnsi="Courier New" w:cs="Courier New"/>
+              <w:sz w:val="18"/>
+            </w:rPr>
+            <w:t xml:space="preserve"> Basket'" +</w:t>
+          </w:r>
+        </w:p>
+        <w:p>
+          <w:pPr>
+            <w:pStyle w:val="NoSpacing"/>
+            <w:rPr>
+              <w:rFonts w:ascii="Courier New" w:hAnsi="Courier New" w:cs="Courier New"/>
+              <w:sz w:val="18"/>
+            </w:rPr>
+          </w:pPr>
+          <w:r>
+            <w:rPr>
+              <w:rFonts w:ascii="Courier New" w:hAnsi="Courier New" w:cs="Courier New"/>
+              <w:sz w:val="18"/>
+            </w:rPr>
+            <w:t xml:space="preserve">                        " button is pressed");</w:t>
+          </w:r>
+        </w:p>
+        <w:p>
+          <w:pPr>
+            <w:pStyle w:val="NoSpacing"/>
+            <w:rPr>
+              <w:rFonts w:ascii="Courier New" w:hAnsi="Courier New" w:cs="Courier New"/>
+              <w:sz w:val="18"/>
+            </w:rPr>
+          </w:pPr>
+          <w:r>
+            <w:rPr>
+              <w:rFonts w:ascii="Courier New" w:hAnsi="Courier New" w:cs="Courier New"/>
+              <w:sz w:val="18"/>
+            </w:rPr>
+            <w:t xml:space="preserve">                </w:t>
+          </w:r>
+          <w:proofErr w:type="spellStart"/>
+          <w:r>
+            <w:rPr>
+              <w:rFonts w:ascii="Courier New" w:hAnsi="Courier New" w:cs="Courier New"/>
+              <w:sz w:val="18"/>
+            </w:rPr>
+            <w:t>backConfirmation.showAndWait</w:t>
+          </w:r>
+          <w:proofErr w:type="spellEnd"/>
+          <w:r>
+            <w:rPr>
+              <w:rFonts w:ascii="Courier New" w:hAnsi="Courier New" w:cs="Courier New"/>
+              <w:sz w:val="18"/>
+            </w:rPr>
+            <w:t>();</w:t>
+          </w:r>
+        </w:p>
+        <w:p>
+          <w:pPr>
+            <w:pStyle w:val="NoSpacing"/>
+            <w:rPr>
+              <w:rFonts w:ascii="Courier New" w:hAnsi="Courier New" w:cs="Courier New"/>
+              <w:sz w:val="18"/>
+            </w:rPr>
+          </w:pPr>
+        </w:p>
+        <w:p>
+          <w:pPr>
+            <w:pStyle w:val="NoSpacing"/>
+            <w:rPr>
+              <w:rFonts w:ascii="Courier New" w:hAnsi="Courier New" w:cs="Courier New"/>
+              <w:sz w:val="18"/>
+            </w:rPr>
+          </w:pPr>
+          <w:r>
+            <w:rPr>
+              <w:rFonts w:ascii="Courier New" w:hAnsi="Courier New" w:cs="Courier New"/>
+              <w:sz w:val="18"/>
+            </w:rPr>
+            <w:t xml:space="preserve">                </w:t>
+          </w:r>
+          <w:proofErr w:type="gramStart"/>
+          <w:r>
+            <w:rPr>
+              <w:rFonts w:ascii="Courier New" w:hAnsi="Courier New" w:cs="Courier New"/>
+              <w:sz w:val="18"/>
+            </w:rPr>
+            <w:t>close(</w:t>
+          </w:r>
+          <w:proofErr w:type="gramEnd"/>
+          <w:r>
+            <w:rPr>
+              <w:rFonts w:ascii="Courier New" w:hAnsi="Courier New" w:cs="Courier New"/>
+              <w:sz w:val="18"/>
+            </w:rPr>
+            <w:t>);</w:t>
+          </w:r>
+        </w:p>
+        <w:p>
+          <w:pPr>
+            <w:pStyle w:val="NoSpacing"/>
+            <w:rPr>
+              <w:rFonts w:ascii="Courier New" w:hAnsi="Courier New" w:cs="Courier New"/>
+              <w:sz w:val="18"/>
+            </w:rPr>
+          </w:pPr>
+        </w:p>
+        <w:p>
+          <w:pPr>
+            <w:pStyle w:val="NoSpacing"/>
+            <w:rPr>
+              <w:rFonts w:ascii="Courier New" w:hAnsi="Courier New" w:cs="Courier New"/>
+              <w:sz w:val="18"/>
+            </w:rPr>
+          </w:pPr>
+          <w:r>
+            <w:rPr>
+              <w:rFonts w:ascii="Courier New" w:hAnsi="Courier New" w:cs="Courier New"/>
+              <w:sz w:val="18"/>
+            </w:rPr>
+            <w:t xml:space="preserve">                </w:t>
+          </w:r>
+          <w:proofErr w:type="spellStart"/>
+          <w:r>
+            <w:rPr>
+              <w:rFonts w:ascii="Courier New" w:hAnsi="Courier New" w:cs="Courier New"/>
+              <w:sz w:val="18"/>
+            </w:rPr>
+            <w:t>FilmPage</w:t>
+          </w:r>
+          <w:proofErr w:type="spellEnd"/>
+          <w:r>
+            <w:rPr>
+              <w:rFonts w:ascii="Courier New" w:hAnsi="Courier New" w:cs="Courier New"/>
+              <w:sz w:val="18"/>
+            </w:rPr>
+            <w:t xml:space="preserve"> </w:t>
+          </w:r>
+          <w:proofErr w:type="spellStart"/>
+          <w:r>
+            <w:rPr>
+              <w:rFonts w:ascii="Courier New" w:hAnsi="Courier New" w:cs="Courier New"/>
+              <w:sz w:val="18"/>
+            </w:rPr>
+            <w:t>f</w:t>
+          </w:r>
+          <w:r>
+            <w:rPr>
+              <w:rFonts w:ascii="Courier New" w:hAnsi="Courier New" w:cs="Courier New"/>
+              <w:sz w:val="18"/>
+            </w:rPr>
+            <w:t>ilmPage</w:t>
+          </w:r>
+          <w:proofErr w:type="spellEnd"/>
+          <w:r>
+            <w:rPr>
+              <w:rFonts w:ascii="Courier New" w:hAnsi="Courier New" w:cs="Courier New"/>
+              <w:sz w:val="18"/>
+            </w:rPr>
+            <w:t xml:space="preserve"> = new </w:t>
+          </w:r>
+          <w:proofErr w:type="spellStart"/>
+          <w:proofErr w:type="gramStart"/>
+          <w:r>
+            <w:rPr>
+              <w:rFonts w:ascii="Courier New" w:hAnsi="Courier New" w:cs="Courier New"/>
+              <w:sz w:val="18"/>
+            </w:rPr>
+            <w:t>FilmPage</w:t>
+          </w:r>
+          <w:proofErr w:type="spellEnd"/>
+          <w:r>
+            <w:rPr>
+              <w:rFonts w:ascii="Courier New" w:hAnsi="Courier New" w:cs="Courier New"/>
+              <w:sz w:val="18"/>
+            </w:rPr>
+            <w:t>(</w:t>
+          </w:r>
+          <w:proofErr w:type="gramEnd"/>
+          <w:r>
+            <w:rPr>
+              <w:rFonts w:ascii="Courier New" w:hAnsi="Courier New" w:cs="Courier New"/>
+              <w:sz w:val="18"/>
+            </w:rPr>
+            <w:t>);</w:t>
+          </w:r>
+        </w:p>
+        <w:p>
+          <w:pPr>
+            <w:pStyle w:val="NoSpacing"/>
+            <w:rPr>
+              <w:rFonts w:ascii="Courier New" w:hAnsi="Courier New" w:cs="Courier New"/>
+              <w:sz w:val="18"/>
+            </w:rPr>
+          </w:pPr>
+          <w:r>
+            <w:rPr>
+              <w:rFonts w:ascii="Courier New" w:hAnsi="Courier New" w:cs="Courier New"/>
+              <w:sz w:val="18"/>
+            </w:rPr>
+            <w:t xml:space="preserve">                </w:t>
+          </w:r>
+          <w:proofErr w:type="spellStart"/>
+          <w:proofErr w:type="gramStart"/>
+          <w:r>
+            <w:rPr>
+              <w:rFonts w:ascii="Courier New" w:hAnsi="Courier New" w:cs="Courier New"/>
+              <w:sz w:val="18"/>
+            </w:rPr>
+            <w:t>fp.show</w:t>
+          </w:r>
+          <w:proofErr w:type="spellEnd"/>
+          <w:proofErr w:type="gramEnd"/>
+          <w:r>
+            <w:rPr>
+              <w:rFonts w:ascii="Courier New" w:hAnsi="Courier New" w:cs="Courier New"/>
+              <w:sz w:val="18"/>
+            </w:rPr>
+            <w:t>();</w:t>
+          </w:r>
+        </w:p>
+        <w:p>
+          <w:pPr>
+            <w:pStyle w:val="NoSpacing"/>
+            <w:rPr>
+              <w:rFonts w:ascii="Courier New" w:hAnsi="Courier New" w:cs="Courier New"/>
+              <w:sz w:val="18"/>
+            </w:rPr>
+          </w:pPr>
+          <w:r>
+            <w:rPr>
+              <w:rFonts w:ascii="Courier New" w:hAnsi="Courier New" w:cs="Courier New"/>
+              <w:sz w:val="18"/>
+            </w:rPr>
+            <w:t xml:space="preserve">            }</w:t>
+          </w:r>
+        </w:p>
+        <w:p>
+          <w:pPr>
+            <w:rPr>
+              <w:noProof/>
+            </w:rPr>
+          </w:pPr>
+          <w:r>
+            <w:rPr>
+              <w:rFonts w:ascii="Courier New" w:hAnsi="Courier New" w:cs="Courier New"/>
+              <w:sz w:val="18"/>
+            </w:rPr>
+            <w:t xml:space="preserve">        });</w:t>
+          </w:r>
+          <w:r>
+            <w:br w:type="page"/>
+          </w:r>
+          <w:r>
+            <w:lastRenderedPageBreak/>
+            <w:t xml:space="preserve">Amended </w:t>
+          </w:r>
+          <w:r>
+            <w:rPr>
+              <w:noProof/>
+            </w:rPr>
+            <w:t>event handler code for the ‘Back to Film Options’</w:t>
+          </w:r>
+          <w:r>
+            <w:rPr>
+              <w:noProof/>
+            </w:rPr>
+            <w:t xml:space="preserve"> button</w:t>
+          </w:r>
+        </w:p>
+        <w:p>
+          <w:pPr>
+            <w:pStyle w:val="NoSpacing"/>
+            <w:rPr>
+              <w:rFonts w:ascii="Courier New" w:hAnsi="Courier New" w:cs="Courier New"/>
+              <w:noProof/>
+              <w:sz w:val="18"/>
+            </w:rPr>
+          </w:pPr>
+          <w:r>
+            <w:rPr>
+              <w:rFonts w:ascii="Courier New" w:hAnsi="Courier New" w:cs="Courier New"/>
+              <w:noProof/>
+              <w:sz w:val="18"/>
+            </w:rPr>
+            <w:t xml:space="preserve">        backBtn.setOnAction(new EventHandler&lt;ActionEvent&gt;() {</w:t>
+          </w:r>
+        </w:p>
+        <w:p>
+          <w:pPr>
+            <w:pStyle w:val="NoSpacing"/>
+            <w:rPr>
+              <w:rFonts w:ascii="Courier New" w:hAnsi="Courier New" w:cs="Courier New"/>
+              <w:noProof/>
+              <w:sz w:val="18"/>
+            </w:rPr>
+          </w:pPr>
+          <w:r>
+            <w:rPr>
+              <w:rFonts w:ascii="Courier New" w:hAnsi="Courier New" w:cs="Courier New"/>
+              <w:noProof/>
+              <w:sz w:val="18"/>
+            </w:rPr>
+            <w:t xml:space="preserve">            @Override</w:t>
+          </w:r>
+        </w:p>
+        <w:p>
+          <w:pPr>
+            <w:pStyle w:val="NoSpacing"/>
+            <w:rPr>
+              <w:rFonts w:ascii="Courier New" w:hAnsi="Courier New" w:cs="Courier New"/>
+              <w:noProof/>
+              <w:sz w:val="18"/>
+            </w:rPr>
+          </w:pPr>
+          <w:r>
+            <w:rPr>
+              <w:rFonts w:ascii="Courier New" w:hAnsi="Courier New" w:cs="Courier New"/>
+              <w:noProof/>
+              <w:sz w:val="18"/>
+            </w:rPr>
+            <w:t xml:space="preserve">            public void handle(ActionEvent event) {</w:t>
+          </w:r>
+        </w:p>
+        <w:p>
+          <w:pPr>
+            <w:pStyle w:val="NoSpacing"/>
+            <w:rPr>
+              <w:rFonts w:ascii="Courier New" w:hAnsi="Courier New" w:cs="Courier New"/>
+              <w:noProof/>
+              <w:sz w:val="18"/>
+            </w:rPr>
+          </w:pPr>
+          <w:r>
+            <w:rPr>
+              <w:rFonts w:ascii="Courier New" w:hAnsi="Courier New" w:cs="Courier New"/>
+              <w:noProof/>
+              <w:sz w:val="18"/>
+            </w:rPr>
+            <w:t xml:space="preserve">                Alert backConfirmation = new Alert(Alert.AlertType.CONFIRMATION);</w:t>
+          </w:r>
+        </w:p>
+        <w:p>
+          <w:pPr>
+            <w:pStyle w:val="NoSpacing"/>
+            <w:rPr>
+              <w:rFonts w:ascii="Courier New" w:hAnsi="Courier New" w:cs="Courier New"/>
+              <w:noProof/>
+              <w:sz w:val="18"/>
+            </w:rPr>
+          </w:pPr>
+          <w:r>
+            <w:rPr>
+              <w:rFonts w:ascii="Courier New" w:hAnsi="Courier New" w:cs="Courier New"/>
+              <w:noProof/>
+              <w:sz w:val="18"/>
+            </w:rPr>
+            <w:t xml:space="preserve">                backConfirmation.setHeaderText("Tickets will not be added to the basket unless the 'Add To Basket'" +</w:t>
+          </w:r>
+        </w:p>
+        <w:p>
+          <w:pPr>
+            <w:pStyle w:val="NoSpacing"/>
+            <w:rPr>
+              <w:rFonts w:ascii="Courier New" w:hAnsi="Courier New" w:cs="Courier New"/>
+              <w:noProof/>
+              <w:sz w:val="18"/>
+            </w:rPr>
+          </w:pPr>
+          <w:r>
+            <w:rPr>
+              <w:rFonts w:ascii="Courier New" w:hAnsi="Courier New" w:cs="Courier New"/>
+              <w:noProof/>
+              <w:sz w:val="18"/>
+            </w:rPr>
+            <w:t xml:space="preserve">                        " button is pressed");</w:t>
+          </w:r>
+        </w:p>
+        <w:p>
+          <w:pPr>
+            <w:pStyle w:val="NoSpacing"/>
+            <w:rPr>
+              <w:rFonts w:ascii="Courier New" w:hAnsi="Courier New" w:cs="Courier New"/>
+              <w:noProof/>
+              <w:sz w:val="18"/>
+            </w:rPr>
+          </w:pPr>
+          <w:r>
+            <w:rPr>
+              <w:rFonts w:ascii="Courier New" w:hAnsi="Courier New" w:cs="Courier New"/>
+              <w:noProof/>
+              <w:sz w:val="18"/>
+            </w:rPr>
+            <w:t xml:space="preserve">                backConfirmation.showAndWait();</w:t>
+          </w:r>
+        </w:p>
+        <w:p>
+          <w:pPr>
+            <w:pStyle w:val="NoSpacing"/>
+            <w:rPr>
+              <w:rFonts w:ascii="Courier New" w:hAnsi="Courier New" w:cs="Courier New"/>
+              <w:noProof/>
+              <w:sz w:val="18"/>
+            </w:rPr>
+          </w:pPr>
+          <w:r>
+            <w:rPr>
+              <w:rFonts w:ascii="Courier New" w:hAnsi="Courier New" w:cs="Courier New"/>
+              <w:noProof/>
+              <w:sz w:val="18"/>
+            </w:rPr>
+            <w:t xml:space="preserve">                if (backConfirmation.getResult() == ButtonType.OK) {</w:t>
+          </w:r>
+        </w:p>
+        <w:p>
+          <w:pPr>
+            <w:pStyle w:val="NoSpacing"/>
+            <w:rPr>
+              <w:rFonts w:ascii="Courier New" w:hAnsi="Courier New" w:cs="Courier New"/>
+              <w:noProof/>
+              <w:sz w:val="18"/>
+            </w:rPr>
+          </w:pPr>
+          <w:r>
+            <w:rPr>
+              <w:rFonts w:ascii="Courier New" w:hAnsi="Courier New" w:cs="Courier New"/>
+              <w:noProof/>
+              <w:sz w:val="18"/>
+            </w:rPr>
+            <w:t xml:space="preserve">                    close();</w:t>
+          </w:r>
+        </w:p>
+        <w:p>
+          <w:pPr>
+            <w:pStyle w:val="NoSpacing"/>
+            <w:rPr>
+              <w:rFonts w:ascii="Courier New" w:hAnsi="Courier New" w:cs="Courier New"/>
+              <w:noProof/>
+              <w:sz w:val="18"/>
+            </w:rPr>
+          </w:pPr>
+          <w:r>
+            <w:rPr>
+              <w:rFonts w:ascii="Courier New" w:hAnsi="Courier New" w:cs="Courier New"/>
+              <w:noProof/>
+              <w:sz w:val="18"/>
+            </w:rPr>
+            <w:t xml:space="preserve">                    FilmPage filmPage = new FilmPage();</w:t>
+          </w:r>
+        </w:p>
+        <w:p>
+          <w:pPr>
+            <w:pStyle w:val="NoSpacing"/>
+            <w:rPr>
+              <w:rFonts w:ascii="Courier New" w:hAnsi="Courier New" w:cs="Courier New"/>
+              <w:noProof/>
+              <w:sz w:val="18"/>
+            </w:rPr>
+          </w:pPr>
+          <w:r>
+            <w:rPr>
+              <w:rFonts w:ascii="Courier New" w:hAnsi="Courier New" w:cs="Courier New"/>
+              <w:noProof/>
+              <w:sz w:val="18"/>
+            </w:rPr>
+            <w:t xml:space="preserve">                    filmPage.show();</w:t>
+          </w:r>
+        </w:p>
+        <w:p>
+          <w:pPr>
+            <w:pStyle w:val="NoSpacing"/>
+            <w:rPr>
+              <w:rFonts w:ascii="Courier New" w:hAnsi="Courier New" w:cs="Courier New"/>
+              <w:noProof/>
+              <w:sz w:val="18"/>
+            </w:rPr>
+          </w:pPr>
+          <w:r>
+            <w:rPr>
+              <w:rFonts w:ascii="Courier New" w:hAnsi="Courier New" w:cs="Courier New"/>
+              <w:noProof/>
+              <w:sz w:val="18"/>
+            </w:rPr>
+            <w:t xml:space="preserve">                } else {</w:t>
+          </w:r>
+        </w:p>
+        <w:p>
+          <w:pPr>
+            <w:pStyle w:val="NoSpacing"/>
+            <w:rPr>
+              <w:rFonts w:ascii="Courier New" w:hAnsi="Courier New" w:cs="Courier New"/>
+              <w:noProof/>
+              <w:sz w:val="18"/>
+            </w:rPr>
+          </w:pPr>
+          <w:r>
+            <w:rPr>
+              <w:rFonts w:ascii="Courier New" w:hAnsi="Courier New" w:cs="Courier New"/>
+              <w:noProof/>
+              <w:sz w:val="18"/>
+            </w:rPr>
+            <w:t xml:space="preserve">                    backConfirmation.close();</w:t>
+          </w:r>
+        </w:p>
+        <w:p>
+          <w:pPr>
+            <w:pStyle w:val="NoSpacing"/>
+            <w:rPr>
+              <w:rFonts w:ascii="Courier New" w:hAnsi="Courier New" w:cs="Courier New"/>
+              <w:noProof/>
+              <w:sz w:val="18"/>
+            </w:rPr>
+          </w:pPr>
+          <w:r>
+            <w:rPr>
+              <w:rFonts w:ascii="Courier New" w:hAnsi="Courier New" w:cs="Courier New"/>
+              <w:noProof/>
+              <w:sz w:val="18"/>
+            </w:rPr>
+            <w:t xml:space="preserve">                }</w:t>
+          </w:r>
+        </w:p>
+        <w:p>
+          <w:pPr>
+            <w:pStyle w:val="NoSpacing"/>
+            <w:rPr>
+              <w:rFonts w:ascii="Courier New" w:hAnsi="Courier New" w:cs="Courier New"/>
+              <w:noProof/>
+              <w:sz w:val="18"/>
+            </w:rPr>
+          </w:pPr>
+          <w:r>
+            <w:rPr>
+              <w:rFonts w:ascii="Courier New" w:hAnsi="Courier New" w:cs="Courier New"/>
+              <w:noProof/>
+              <w:sz w:val="18"/>
+            </w:rPr>
+            <w:t xml:space="preserve">            }</w:t>
+          </w:r>
+        </w:p>
+        <w:p>
+          <w:pPr>
+            <w:pStyle w:val="NoSpacing"/>
+            <w:rPr>
+              <w:rFonts w:ascii="Courier New" w:hAnsi="Courier New" w:cs="Courier New"/>
+              <w:noProof/>
+              <w:sz w:val="18"/>
+            </w:rPr>
+          </w:pPr>
+          <w:r>
+            <w:rPr>
+              <w:rFonts w:ascii="Courier New" w:hAnsi="Courier New" w:cs="Courier New"/>
+              <w:noProof/>
+              <w:sz w:val="18"/>
+            </w:rPr>
+            <w:t xml:space="preserve">        });</w:t>
+          </w:r>
+        </w:p>
+        <w:p>
+          <w:pPr>
+            <w:pStyle w:val="NoSpacing"/>
+          </w:pPr>
+        </w:p>
+        <w:p>
+          <w:pPr>
+            <w:rPr>
+              <w:rFonts w:eastAsiaTheme="minorEastAsia"/>
+              <w:lang w:val="en-US"/>
+            </w:rPr>
+          </w:pPr>
+          <w:r>
+            <w:br w:type="page"/>
+          </w:r>
+        </w:p>
+        <w:p>
+          <w:pPr>
+            <w:pStyle w:val="Heading2"/>
+          </w:pPr>
+          <w:bookmarkStart w:id="8" w:name="_Toc4614773"/>
+          <w:r>
+            <w:lastRenderedPageBreak/>
+            <w:t>Ticket Amount Spinner</w:t>
+          </w:r>
+          <w:r>
+            <w:t xml:space="preserve"> / Add to basket button</w:t>
+          </w:r>
+          <w:bookmarkEnd w:id="8"/>
+        </w:p>
+        <w:tbl>
+          <w:tblPr>
+            <w:tblStyle w:val="GridTable4-Accent1"/>
+            <w:tblW w:w="16160" w:type="dxa"/>
+            <w:tblInd w:w="-1139" w:type="dxa"/>
+            <w:tblLook w:val="04A0" w:firstRow="1" w:lastRow="0" w:firstColumn="1" w:lastColumn="0" w:noHBand="0" w:noVBand="1"/>
+          </w:tblPr>
+          <w:tblGrid>
+            <w:gridCol w:w="1207"/>
+            <w:gridCol w:w="6591"/>
+            <w:gridCol w:w="6546"/>
+            <w:gridCol w:w="1816"/>
+          </w:tblGrid>
+          <w:tr>
+            <w:trPr>
+              <w:cnfStyle w:val="100000000000" w:firstRow="1" w:lastRow="0" w:firstColumn="0" w:lastColumn="0" w:oddVBand="0" w:evenVBand="0" w:oddHBand="0" w:evenHBand="0" w:firstRowFirstColumn="0" w:firstRowLastColumn="0" w:lastRowFirstColumn="0" w:lastRowLastColumn="0"/>
+            </w:trPr>
+            <w:tc>
+              <w:tcPr>
+                <w:cnfStyle w:val="001000000000" w:firstRow="0" w:lastRow="0" w:firstColumn="1" w:lastColumn="0" w:oddVBand="0" w:evenVBand="0" w:oddHBand="0" w:evenHBand="0" w:firstRowFirstColumn="0" w:firstRowLastColumn="0" w:lastRowFirstColumn="0" w:lastRowLastColumn="0"/>
+                <w:tcW w:w="1207" w:type="dxa"/>
+                <w:tcBorders>
+                  <w:top w:val="single" w:sz="4" w:space="0" w:color="5B9BD5"/>
+                  <w:left w:val="single" w:sz="4" w:space="0" w:color="5B9BD5"/>
+                  <w:bottom w:val="single" w:sz="4" w:space="0" w:color="5B9BD5"/>
+                  <w:right w:val="single" w:sz="4" w:space="0" w:color="5B9BD5"/>
+                </w:tcBorders>
+              </w:tcPr>
+              <w:p>
+                <w:pPr>
+                  <w:pStyle w:val="NoSpacing"/>
+                </w:pPr>
+                <w:r>
+                  <w:t>Test Number</w:t>
+                </w:r>
+              </w:p>
+            </w:tc>
+            <w:tc>
+              <w:tcPr>
+                <w:tcW w:w="6591" w:type="dxa"/>
+                <w:tcBorders>
+                  <w:top w:val="single" w:sz="4" w:space="0" w:color="5B9BD5"/>
+                  <w:left w:val="single" w:sz="4" w:space="0" w:color="5B9BD5"/>
+                  <w:bottom w:val="single" w:sz="4" w:space="0" w:color="5B9BD5"/>
+                  <w:right w:val="single" w:sz="4" w:space="0" w:color="5B9BD5"/>
+                </w:tcBorders>
+              </w:tcPr>
+              <w:p>
+                <w:pPr>
+                  <w:pStyle w:val="NoSpacing"/>
+                  <w:cnfStyle w:val="100000000000" w:firstRow="1" w:lastRow="0" w:firstColumn="0" w:lastColumn="0" w:oddVBand="0" w:evenVBand="0" w:oddHBand="0" w:evenHBand="0" w:firstRowFirstColumn="0" w:firstRowLastColumn="0" w:lastRowFirstColumn="0" w:lastRowLastColumn="0"/>
+                </w:pPr>
+                <w:r>
+                  <w:t>Test Input</w:t>
+                </w:r>
+              </w:p>
+            </w:tc>
+            <w:tc>
+              <w:tcPr>
+                <w:tcW w:w="6546" w:type="dxa"/>
+                <w:tcBorders>
+                  <w:top w:val="single" w:sz="4" w:space="0" w:color="5B9BD5"/>
+                  <w:left w:val="single" w:sz="4" w:space="0" w:color="5B9BD5"/>
+                  <w:bottom w:val="single" w:sz="4" w:space="0" w:color="5B9BD5"/>
+                  <w:right w:val="single" w:sz="4" w:space="0" w:color="5B9BD5"/>
+                </w:tcBorders>
+              </w:tcPr>
+              <w:p>
+                <w:pPr>
+                  <w:pStyle w:val="NoSpacing"/>
+                  <w:cnfStyle w:val="100000000000" w:firstRow="1" w:lastRow="0" w:firstColumn="0" w:lastColumn="0" w:oddVBand="0" w:evenVBand="0" w:oddHBand="0" w:evenHBand="0" w:firstRowFirstColumn="0" w:firstRowLastColumn="0" w:lastRowFirstColumn="0" w:lastRowLastColumn="0"/>
+                </w:pPr>
+                <w:r>
+                  <w:t>Result</w:t>
+                </w:r>
+              </w:p>
+            </w:tc>
+            <w:tc>
+              <w:tcPr>
+                <w:tcW w:w="1816" w:type="dxa"/>
+                <w:tcBorders>
+                  <w:top w:val="single" w:sz="4" w:space="0" w:color="5B9BD5"/>
+                  <w:left w:val="single" w:sz="4" w:space="0" w:color="5B9BD5"/>
+                  <w:bottom w:val="single" w:sz="4" w:space="0" w:color="5B9BD5"/>
+                  <w:right w:val="single" w:sz="4" w:space="0" w:color="5B9BD5"/>
+                </w:tcBorders>
+              </w:tcPr>
+              <w:p>
+                <w:pPr>
+                  <w:pStyle w:val="NoSpacing"/>
+                  <w:cnfStyle w:val="100000000000" w:firstRow="1" w:lastRow="0" w:firstColumn="0" w:lastColumn="0" w:oddVBand="0" w:evenVBand="0" w:oddHBand="0" w:evenHBand="0" w:firstRowFirstColumn="0" w:firstRowLastColumn="0" w:lastRowFirstColumn="0" w:lastRowLastColumn="0"/>
+                </w:pPr>
+                <w:r>
+                  <w:t>Comments</w:t>
+                </w:r>
+              </w:p>
+            </w:tc>
+          </w:tr>
+          <w:tr>
+            <w:trPr>
+              <w:cnfStyle w:val="000000100000" w:firstRow="0" w:lastRow="0" w:firstColumn="0" w:lastColumn="0" w:oddVBand="0" w:evenVBand="0" w:oddHBand="1" w:evenHBand="0" w:firstRowFirstColumn="0" w:firstRowLastColumn="0" w:lastRowFirstColumn="0" w:lastRowLastColumn="0"/>
+            </w:trPr>
+            <w:tc>
+              <w:tcPr>
+                <w:cnfStyle w:val="001000000000" w:firstRow="0" w:lastRow="0" w:firstColumn="1" w:lastColumn="0" w:oddVBand="0" w:evenVBand="0" w:oddHBand="0" w:evenHBand="0" w:firstRowFirstColumn="0" w:firstRowLastColumn="0" w:lastRowFirstColumn="0" w:lastRowLastColumn="0"/>
+                <w:tcW w:w="1207" w:type="dxa"/>
+              </w:tcPr>
+              <w:p>
+                <w:pPr>
+                  <w:pStyle w:val="NoSpacing"/>
+                  <w:rPr>
+                    <w:b w:val="0"/>
+                    <w:bCs w:val="0"/>
+                  </w:rPr>
+                </w:pPr>
+                <w:r>
+                  <w:t>Test 1</w:t>
+                </w:r>
+                <w:r>
+                  <w:t xml:space="preserve"> (</w:t>
+                </w:r>
+                <w:r>
+                  <w:t>using the spinner</w:t>
+                </w:r>
+                <w:r>
+                  <w:t>)</w:t>
+                </w:r>
+              </w:p>
+              <w:p>
+                <w:pPr>
+                  <w:pStyle w:val="NoSpacing"/>
+                  <w:rPr>
+                    <w:b w:val="0"/>
+                  </w:rPr>
+                </w:pPr>
+                <w:r>
+                  <w:rPr>
+                    <w:b w:val="0"/>
+                  </w:rPr>
+                  <w:t xml:space="preserve">When the user uses the ticket amount </w:t>
+                </w:r>
+                <w:r>
+                  <w:rPr>
+                    <w:b w:val="0"/>
+                  </w:rPr>
+                  <w:t>spinner,</w:t>
+                </w:r>
+                <w:r>
+                  <w:rPr>
+                    <w:b w:val="0"/>
+                  </w:rPr>
+                  <w:t xml:space="preserve"> they will be able to add up to 20 tickets to the basket, it will default to a value of zero.</w:t>
+                </w:r>
+              </w:p>
+            </w:tc>
+            <w:tc>
+              <w:tcPr>
+                <w:tcW w:w="6591" w:type="dxa"/>
+              </w:tcPr>
+              <w:p>
+                <w:pPr>
+                  <w:pStyle w:val="NoSpacing"/>
+                  <w:cnfStyle w:val="000000100000" w:firstRow="0" w:lastRow="0" w:firstColumn="0" w:lastColumn="0" w:oddVBand="0" w:evenVBand="0" w:oddHBand="1" w:evenHBand="0" w:firstRowFirstColumn="0" w:firstRowLastColumn="0" w:lastRowFirstColumn="0" w:lastRowLastColumn="0"/>
+                </w:pPr>
+                <w:r>
+                  <w:rPr>
+                    <w:noProof/>
+                  </w:rPr>
+                  <w:drawing>
+                    <wp:inline distT="0" distB="0" distL="0" distR="0" wp14:anchorId="30E5D6B7" wp14:editId="596212EA">
+                      <wp:extent cx="3940692" cy="2466975"/>
+                      <wp:effectExtent l="0" t="0" r="3175" b="0"/>
+                      <wp:docPr id="96" name="Picture 96"/>
+                      <wp:cNvGraphicFramePr>
+                        <a:graphicFrameLocks xmlns:a="http://schemas.openxmlformats.org/drawingml/2006/main" noChangeAspect="1"/>
+                      </wp:cNvGraphicFramePr>
+                      <a:graphic xmlns:a="http://schemas.openxmlformats.org/drawingml/2006/main">
+                        <a:graphicData uri="http://schemas.openxmlformats.org/drawingml/2006/picture">
+                          <pic:pic xmlns:pic="http://schemas.openxmlformats.org/drawingml/2006/picture">
+                            <pic:nvPicPr>
+                              <pic:cNvPr id="1" name=""/>
+                              <pic:cNvPicPr/>
+                            </pic:nvPicPr>
+                            <pic:blipFill>
+                              <a:blip r:embed="rId31"/>
+                              <a:stretch>
+                                <a:fillRect/>
+                              </a:stretch>
+                            </pic:blipFill>
+                            <pic:spPr>
+                              <a:xfrm>
+                                <a:off x="0" y="0"/>
+                                <a:ext cx="3959619" cy="2478824"/>
+                              </a:xfrm>
+                              <a:prstGeom prst="rect">
+                                <a:avLst/>
+                              </a:prstGeom>
+                            </pic:spPr>
+                          </pic:pic>
+                        </a:graphicData>
+                      </a:graphic>
+                    </wp:inline>
+                  </w:drawing>
+                </w:r>
+              </w:p>
+            </w:tc>
+            <w:tc>
+              <w:tcPr>
+                <w:tcW w:w="6546" w:type="dxa"/>
+              </w:tcPr>
+              <w:p>
+                <w:pPr>
+                  <w:pStyle w:val="NoSpacing"/>
+                  <w:cnfStyle w:val="000000100000" w:firstRow="0" w:lastRow="0" w:firstColumn="0" w:lastColumn="0" w:oddVBand="0" w:evenVBand="0" w:oddHBand="1" w:evenHBand="0" w:firstRowFirstColumn="0" w:firstRowLastColumn="0" w:lastRowFirstColumn="0" w:lastRowLastColumn="0"/>
+                </w:pPr>
+                <w:r>
+                  <w:rPr>
+                    <w:noProof/>
+                  </w:rPr>
+                  <w:drawing>
+                    <wp:inline distT="0" distB="0" distL="0" distR="0" wp14:anchorId="7D0C3499" wp14:editId="235048B1">
+                      <wp:extent cx="3933825" cy="2449973"/>
+                      <wp:effectExtent l="0" t="0" r="0" b="7620"/>
+                      <wp:docPr id="31" name="Picture 31"/>
+                      <wp:cNvGraphicFramePr>
+                        <a:graphicFrameLocks xmlns:a="http://schemas.openxmlformats.org/drawingml/2006/main" noChangeAspect="1"/>
+                      </wp:cNvGraphicFramePr>
+                      <a:graphic xmlns:a="http://schemas.openxmlformats.org/drawingml/2006/main">
+                        <a:graphicData uri="http://schemas.openxmlformats.org/drawingml/2006/picture">
+                          <pic:pic xmlns:pic="http://schemas.openxmlformats.org/drawingml/2006/picture">
+                            <pic:nvPicPr>
+                              <pic:cNvPr id="1" name=""/>
+                              <pic:cNvPicPr/>
+                            </pic:nvPicPr>
+                            <pic:blipFill>
+                              <a:blip r:embed="rId32"/>
+                              <a:stretch>
+                                <a:fillRect/>
+                              </a:stretch>
+                            </pic:blipFill>
+                            <pic:spPr>
+                              <a:xfrm>
+                                <a:off x="0" y="0"/>
+                                <a:ext cx="3941191" cy="2454561"/>
+                              </a:xfrm>
+                              <a:prstGeom prst="rect">
+                                <a:avLst/>
+                              </a:prstGeom>
+                            </pic:spPr>
+                          </pic:pic>
+                        </a:graphicData>
+                      </a:graphic>
+                    </wp:inline>
+                  </w:drawing>
+                </w:r>
+              </w:p>
+            </w:tc>
+            <w:tc>
+              <w:tcPr>
+                <w:tcW w:w="1816" w:type="dxa"/>
+              </w:tcPr>
+              <w:p>
+                <w:pPr>
+                  <w:pStyle w:val="NoSpacing"/>
+                  <w:cnfStyle w:val="000000100000" w:firstRow="0" w:lastRow="0" w:firstColumn="0" w:lastColumn="0" w:oddVBand="0" w:evenVBand="0" w:oddHBand="1" w:evenHBand="0" w:firstRowFirstColumn="0" w:firstRowLastColumn="0" w:lastRowFirstColumn="0" w:lastRowLastColumn="0"/>
+                </w:pPr>
+                <w:r>
+                  <w:t>When the user first visits the film detail page the spinner selector shows the value of zero which they can successfully increment to 20 at a maximum</w:t>
+                </w:r>
+                <w:r>
+                  <w:t xml:space="preserve"> and they cannot go below zero</w:t>
+                </w:r>
+                <w:r>
+                  <w:t>.</w:t>
+                </w:r>
+              </w:p>
+              <w:p>
+                <w:pPr>
+                  <w:pStyle w:val="NoSpacing"/>
+                  <w:cnfStyle w:val="000000100000" w:firstRow="0" w:lastRow="0" w:firstColumn="0" w:lastColumn="0" w:oddVBand="0" w:evenVBand="0" w:oddHBand="1" w:evenHBand="0" w:firstRowFirstColumn="0" w:firstRowLastColumn="0" w:lastRowFirstColumn="0" w:lastRowLastColumn="0"/>
+                </w:pPr>
+                <w:r>
+                  <w:t xml:space="preserve">When I created the spinner, </w:t>
+                </w:r>
+                <w:r>
+                  <w:t xml:space="preserve">I have set </w:t>
+                </w:r>
+                <w:r>
+                  <w:t>min, max and initial values to ensure the rules are adhered to.</w:t>
+                </w:r>
+              </w:p>
+              <w:p>
+                <w:pPr>
+                  <w:pStyle w:val="NoSpacing"/>
+                  <w:cnfStyle w:val="000000100000" w:firstRow="0" w:lastRow="0" w:firstColumn="0" w:lastColumn="0" w:oddVBand="0" w:evenVBand="0" w:oddHBand="1" w:evenHBand="0" w:firstRowFirstColumn="0" w:firstRowLastColumn="0" w:lastRowFirstColumn="0" w:lastRowLastColumn="0"/>
+                </w:pPr>
+                <w:r>
+                  <w:t>I have also added a little label under the spinner to give the user the information on the limit of tickets available for one transaction.</w:t>
+                </w:r>
+                <w:r>
+                  <w:t xml:space="preserve"> </w:t>
+                </w:r>
+              </w:p>
+            </w:tc>
+          </w:tr>
+          <w:tr>
+            <w:tc>
+              <w:tcPr>
+                <w:cnfStyle w:val="001000000000" w:firstRow="0" w:lastRow="0" w:firstColumn="1" w:lastColumn="0" w:oddVBand="0" w:evenVBand="0" w:oddHBand="0" w:evenHBand="0" w:firstRowFirstColumn="0" w:firstRowLastColumn="0" w:lastRowFirstColumn="0" w:lastRowLastColumn="0"/>
+                <w:tcW w:w="1207" w:type="dxa"/>
+              </w:tcPr>
+              <w:p>
+                <w:pPr>
+                  <w:pStyle w:val="NoSpacing"/>
+                  <w:rPr>
+                    <w:b w:val="0"/>
+                    <w:bCs w:val="0"/>
+                  </w:rPr>
+                </w:pPr>
+                <w:r>
+                  <w:lastRenderedPageBreak/>
+                  <w:t>Test 2 (adding zero ticket to basket)</w:t>
+                </w:r>
+              </w:p>
+              <w:p>
+                <w:pPr>
+                  <w:pStyle w:val="NoSpacing"/>
+                  <w:rPr>
+                    <w:b w:val="0"/>
+                  </w:rPr>
+                </w:pPr>
+                <w:r>
+                  <w:rPr>
+                    <w:b w:val="0"/>
+                  </w:rPr>
+                  <w:t>If the user tries to add zero amount of tickets to basket it should pop up an error and keep the user on that page and not let them progress.</w:t>
+                </w:r>
+              </w:p>
+            </w:tc>
+            <w:tc>
+              <w:tcPr>
+                <w:tcW w:w="6591" w:type="dxa"/>
+              </w:tcPr>
+              <w:p>
+                <w:pPr>
+                  <w:pStyle w:val="NoSpacing"/>
+                  <w:cnfStyle w:val="000000000000" w:firstRow="0" w:lastRow="0" w:firstColumn="0" w:lastColumn="0" w:oddVBand="0" w:evenVBand="0" w:oddHBand="0" w:evenHBand="0" w:firstRowFirstColumn="0" w:firstRowLastColumn="0" w:lastRowFirstColumn="0" w:lastRowLastColumn="0"/>
+                  <w:rPr>
+                    <w:noProof/>
+                  </w:rPr>
+                </w:pPr>
+                <w:r>
+                  <w:rPr>
+                    <w:noProof/>
+                  </w:rPr>
+                  <w:drawing>
+                    <wp:inline distT="0" distB="0" distL="0" distR="0" wp14:anchorId="44706EC1" wp14:editId="1AC31913">
+                      <wp:extent cx="4048125" cy="2531866"/>
+                      <wp:effectExtent l="0" t="0" r="0" b="1905"/>
+                      <wp:docPr id="103" name="Picture 103"/>
+                      <wp:cNvGraphicFramePr>
+                        <a:graphicFrameLocks xmlns:a="http://schemas.openxmlformats.org/drawingml/2006/main" noChangeAspect="1"/>
+                      </wp:cNvGraphicFramePr>
+                      <a:graphic xmlns:a="http://schemas.openxmlformats.org/drawingml/2006/main">
+                        <a:graphicData uri="http://schemas.openxmlformats.org/drawingml/2006/picture">
+                          <pic:pic xmlns:pic="http://schemas.openxmlformats.org/drawingml/2006/picture">
+                            <pic:nvPicPr>
+                              <pic:cNvPr id="1" name=""/>
+                              <pic:cNvPicPr/>
+                            </pic:nvPicPr>
+                            <pic:blipFill>
+                              <a:blip r:embed="rId33"/>
+                              <a:stretch>
+                                <a:fillRect/>
+                              </a:stretch>
+                            </pic:blipFill>
+                            <pic:spPr>
+                              <a:xfrm>
+                                <a:off x="0" y="0"/>
+                                <a:ext cx="4055212" cy="2536298"/>
+                              </a:xfrm>
+                              <a:prstGeom prst="rect">
+                                <a:avLst/>
+                              </a:prstGeom>
+                            </pic:spPr>
+                          </pic:pic>
+                        </a:graphicData>
+                      </a:graphic>
+                    </wp:inline>
+                  </w:drawing>
+                </w:r>
+              </w:p>
+            </w:tc>
+            <w:tc>
+              <w:tcPr>
+                <w:tcW w:w="6546" w:type="dxa"/>
+              </w:tcPr>
+              <w:p>
+                <w:pPr>
+                  <w:pStyle w:val="NoSpacing"/>
+                  <w:cnfStyle w:val="000000000000" w:firstRow="0" w:lastRow="0" w:firstColumn="0" w:lastColumn="0" w:oddVBand="0" w:evenVBand="0" w:oddHBand="0" w:evenHBand="0" w:firstRowFirstColumn="0" w:firstRowLastColumn="0" w:lastRowFirstColumn="0" w:lastRowLastColumn="0"/>
+                  <w:rPr>
+                    <w:noProof/>
+                  </w:rPr>
+                </w:pPr>
+                <w:r>
+                  <w:rPr>
+                    <w:noProof/>
+                  </w:rPr>
+                  <w:drawing>
+                    <wp:inline distT="0" distB="0" distL="0" distR="0" wp14:anchorId="66686A06" wp14:editId="77755377">
+                      <wp:extent cx="4019550" cy="2500948"/>
+                      <wp:effectExtent l="0" t="0" r="0" b="0"/>
+                      <wp:docPr id="104" name="Picture 104"/>
+                      <wp:cNvGraphicFramePr>
+                        <a:graphicFrameLocks xmlns:a="http://schemas.openxmlformats.org/drawingml/2006/main" noChangeAspect="1"/>
+                      </wp:cNvGraphicFramePr>
+                      <a:graphic xmlns:a="http://schemas.openxmlformats.org/drawingml/2006/main">
+                        <a:graphicData uri="http://schemas.openxmlformats.org/drawingml/2006/picture">
+                          <pic:pic xmlns:pic="http://schemas.openxmlformats.org/drawingml/2006/picture">
+                            <pic:nvPicPr>
+                              <pic:cNvPr id="1" name=""/>
+                              <pic:cNvPicPr/>
+                            </pic:nvPicPr>
+                            <pic:blipFill>
+                              <a:blip r:embed="rId34"/>
+                              <a:stretch>
+                                <a:fillRect/>
+                              </a:stretch>
+                            </pic:blipFill>
+                            <pic:spPr>
+                              <a:xfrm>
+                                <a:off x="0" y="0"/>
+                                <a:ext cx="4031781" cy="2508558"/>
+                              </a:xfrm>
+                              <a:prstGeom prst="rect">
+                                <a:avLst/>
+                              </a:prstGeom>
+                            </pic:spPr>
+                          </pic:pic>
+                        </a:graphicData>
+                      </a:graphic>
+                    </wp:inline>
+                  </w:drawing>
+                </w:r>
+              </w:p>
+            </w:tc>
+            <w:tc>
+              <w:tcPr>
+                <w:tcW w:w="1816" w:type="dxa"/>
+              </w:tcPr>
+              <w:p>
+                <w:pPr>
+                  <w:pStyle w:val="NoSpacing"/>
+                  <w:cnfStyle w:val="000000000000" w:firstRow="0" w:lastRow="0" w:firstColumn="0" w:lastColumn="0" w:oddVBand="0" w:evenVBand="0" w:oddHBand="0" w:evenHBand="0" w:firstRowFirstColumn="0" w:firstRowLastColumn="0" w:lastRowFirstColumn="0" w:lastRowLastColumn="0"/>
+                </w:pPr>
+                <w:r>
+                  <w:t xml:space="preserve">Currently the user can click the OK button on the error </w:t>
+                </w:r>
+                <w:proofErr w:type="gramStart"/>
+                <w:r>
+                  <w:t>message</w:t>
+                </w:r>
+                <w:proofErr w:type="gramEnd"/>
+                <w:r>
+                  <w:t xml:space="preserve"> and it</w:t>
+                </w:r>
+                <w:r>
+                  <w:t xml:space="preserve"> lets the user carry on as normal the</w:t>
+                </w:r>
+                <w:r>
+                  <w:t xml:space="preserve"> </w:t>
+                </w:r>
+                <w:r>
+                  <w:t>confirmation message comes up where they can continue to the next page.</w:t>
+                </w:r>
+              </w:p>
+              <w:p>
+                <w:pPr>
+                  <w:pStyle w:val="NoSpacing"/>
+                  <w:cnfStyle w:val="000000000000" w:firstRow="0" w:lastRow="0" w:firstColumn="0" w:lastColumn="0" w:oddVBand="0" w:evenVBand="0" w:oddHBand="0" w:evenHBand="0" w:firstRowFirstColumn="0" w:firstRowLastColumn="0" w:lastRowFirstColumn="0" w:lastRowLastColumn="0"/>
+                </w:pPr>
+                <w:proofErr w:type="gramStart"/>
+                <w:r>
+                  <w:t>Similar to</w:t>
+                </w:r>
+                <w:proofErr w:type="gramEnd"/>
+                <w:r>
+                  <w:t xml:space="preserve"> an earlier problem in the program the event handler needs some more edge casing to ensure the user cannot continue to the basket with adding any tickets.</w:t>
+                </w:r>
+              </w:p>
+              <w:p>
+                <w:pPr>
+                  <w:pStyle w:val="NoSpacing"/>
+                  <w:cnfStyle w:val="000000000000" w:firstRow="0" w:lastRow="0" w:firstColumn="0" w:lastColumn="0" w:oddVBand="0" w:evenVBand="0" w:oddHBand="0" w:evenHBand="0" w:firstRowFirstColumn="0" w:firstRowLastColumn="0" w:lastRowFirstColumn="0" w:lastRowLastColumn="0"/>
+                </w:pPr>
+              </w:p>
+              <w:p>
+                <w:pPr>
+                  <w:pStyle w:val="NoSpacing"/>
+                  <w:cnfStyle w:val="000000000000" w:firstRow="0" w:lastRow="0" w:firstColumn="0" w:lastColumn="0" w:oddVBand="0" w:evenVBand="0" w:oddHBand="0" w:evenHBand="0" w:firstRowFirstColumn="0" w:firstRowLastColumn="0" w:lastRowFirstColumn="0" w:lastRowLastColumn="0"/>
+                </w:pPr>
+                <w:r>
+                  <w:t>See below for code listing of solution.</w:t>
+                </w:r>
+              </w:p>
+            </w:tc>
+          </w:tr>
+        </w:tbl>
+        <w:p>
+          <w:pPr>
+            <w:rPr>
+              <w:noProof/>
+            </w:rPr>
+          </w:pPr>
+          <w:r>
+            <w:rPr>
+              <w:noProof/>
+            </w:rPr>
+            <w:t>Original event handler code for the ‘</w:t>
+          </w:r>
+          <w:r>
+            <w:rPr>
+              <w:noProof/>
+            </w:rPr>
+            <w:t>Add To Bakset’</w:t>
+          </w:r>
+          <w:r>
+            <w:rPr>
+              <w:noProof/>
+            </w:rPr>
+            <w:t xml:space="preserve"> button</w:t>
+          </w:r>
+        </w:p>
+        <w:p>
+          <w:pPr>
+            <w:rPr>
+              <w:rFonts w:ascii="Courier New" w:hAnsi="Courier New" w:cs="Courier New"/>
+              <w:sz w:val="16"/>
+            </w:rPr>
+          </w:pPr>
+          <w:r>
+            <w:rPr>
+              <w:rFonts w:ascii="Courier New" w:hAnsi="Courier New" w:cs="Courier New"/>
+              <w:sz w:val="16"/>
+            </w:rPr>
+            <w:t xml:space="preserve">        </w:t>
+          </w:r>
+          <w:proofErr w:type="spellStart"/>
+          <w:r>
+            <w:rPr>
+              <w:rFonts w:ascii="Courier New" w:hAnsi="Courier New" w:cs="Courier New"/>
+              <w:sz w:val="16"/>
+            </w:rPr>
+            <w:t>addToBasketBtn.setOnAction</w:t>
+          </w:r>
+          <w:proofErr w:type="spellEnd"/>
+          <w:r>
+            <w:rPr>
+              <w:rFonts w:ascii="Courier New" w:hAnsi="Courier New" w:cs="Courier New"/>
+              <w:sz w:val="16"/>
+            </w:rPr>
+            <w:t xml:space="preserve">(new </w:t>
+          </w:r>
+          <w:proofErr w:type="spellStart"/>
+          <w:r>
+            <w:rPr>
+              <w:rFonts w:ascii="Courier New" w:hAnsi="Courier New" w:cs="Courier New"/>
+              <w:sz w:val="16"/>
+            </w:rPr>
+            <w:t>EventHandler</w:t>
+          </w:r>
+          <w:proofErr w:type="spellEnd"/>
+          <w:r>
+            <w:rPr>
+              <w:rFonts w:ascii="Courier New" w:hAnsi="Courier New" w:cs="Courier New"/>
+              <w:sz w:val="16"/>
+            </w:rPr>
+            <w:t>&lt;</w:t>
+          </w:r>
+          <w:proofErr w:type="spellStart"/>
+          <w:r>
+            <w:rPr>
+              <w:rFonts w:ascii="Courier New" w:hAnsi="Courier New" w:cs="Courier New"/>
+              <w:sz w:val="16"/>
+            </w:rPr>
+            <w:t>ActionEvent</w:t>
+          </w:r>
+          <w:proofErr w:type="spellEnd"/>
+          <w:proofErr w:type="gramStart"/>
+          <w:r>
+            <w:rPr>
+              <w:rFonts w:ascii="Courier New" w:hAnsi="Courier New" w:cs="Courier New"/>
+              <w:sz w:val="16"/>
+            </w:rPr>
+            <w:t>&gt;(</w:t>
+          </w:r>
+          <w:proofErr w:type="gramEnd"/>
+          <w:r>
+            <w:rPr>
+              <w:rFonts w:ascii="Courier New" w:hAnsi="Courier New" w:cs="Courier New"/>
+              <w:sz w:val="16"/>
+            </w:rPr>
+            <w:t>) {</w:t>
+          </w:r>
+        </w:p>
+        <w:p>
+          <w:pPr>
+            <w:rPr>
+              <w:rFonts w:ascii="Courier New" w:hAnsi="Courier New" w:cs="Courier New"/>
+              <w:sz w:val="16"/>
+            </w:rPr>
+          </w:pPr>
+          <w:r>
+            <w:rPr>
+              <w:rFonts w:ascii="Courier New" w:hAnsi="Courier New" w:cs="Courier New"/>
+              <w:sz w:val="16"/>
+            </w:rPr>
+            <w:t xml:space="preserve">            @Override</w:t>
+          </w:r>
+        </w:p>
+        <w:p>
+          <w:pPr>
+            <w:rPr>
+              <w:rFonts w:ascii="Courier New" w:hAnsi="Courier New" w:cs="Courier New"/>
+              <w:sz w:val="16"/>
+            </w:rPr>
+          </w:pPr>
+          <w:r>
+            <w:rPr>
+              <w:rFonts w:ascii="Courier New" w:hAnsi="Courier New" w:cs="Courier New"/>
+              <w:sz w:val="16"/>
+            </w:rPr>
+            <w:t xml:space="preserve">            public void </w:t>
+          </w:r>
+          <w:proofErr w:type="gramStart"/>
+          <w:r>
+            <w:rPr>
+              <w:rFonts w:ascii="Courier New" w:hAnsi="Courier New" w:cs="Courier New"/>
+              <w:sz w:val="16"/>
+            </w:rPr>
+            <w:t>handle(</w:t>
+          </w:r>
+          <w:proofErr w:type="spellStart"/>
+          <w:proofErr w:type="gramEnd"/>
+          <w:r>
+            <w:rPr>
+              <w:rFonts w:ascii="Courier New" w:hAnsi="Courier New" w:cs="Courier New"/>
+              <w:sz w:val="16"/>
+            </w:rPr>
+            <w:t>ActionEvent</w:t>
+          </w:r>
+          <w:proofErr w:type="spellEnd"/>
+          <w:r>
+            <w:rPr>
+              <w:rFonts w:ascii="Courier New" w:hAnsi="Courier New" w:cs="Courier New"/>
+              <w:sz w:val="16"/>
+            </w:rPr>
+            <w:t xml:space="preserve"> event) {</w:t>
+          </w:r>
+        </w:p>
+        <w:p>
+          <w:pPr>
+            <w:rPr>
+              <w:rFonts w:ascii="Courier New" w:hAnsi="Courier New" w:cs="Courier New"/>
+              <w:sz w:val="16"/>
+            </w:rPr>
+          </w:pPr>
+          <w:r>
+            <w:rPr>
+              <w:rFonts w:ascii="Courier New" w:hAnsi="Courier New" w:cs="Courier New"/>
+              <w:sz w:val="16"/>
+            </w:rPr>
+            <w:t xml:space="preserve">                Alert </w:t>
+          </w:r>
+          <w:proofErr w:type="spellStart"/>
+          <w:r>
+            <w:rPr>
+              <w:rFonts w:ascii="Courier New" w:hAnsi="Courier New" w:cs="Courier New"/>
+              <w:sz w:val="16"/>
+            </w:rPr>
+            <w:t>zeroAlert</w:t>
+          </w:r>
+          <w:proofErr w:type="spellEnd"/>
+          <w:r>
+            <w:rPr>
+              <w:rFonts w:ascii="Courier New" w:hAnsi="Courier New" w:cs="Courier New"/>
+              <w:sz w:val="16"/>
+            </w:rPr>
+            <w:t xml:space="preserve"> = new </w:t>
+          </w:r>
+          <w:proofErr w:type="gramStart"/>
+          <w:r>
+            <w:rPr>
+              <w:rFonts w:ascii="Courier New" w:hAnsi="Courier New" w:cs="Courier New"/>
+              <w:sz w:val="16"/>
+            </w:rPr>
+            <w:t>Alert(</w:t>
+          </w:r>
+          <w:proofErr w:type="spellStart"/>
+          <w:proofErr w:type="gramEnd"/>
+          <w:r>
+            <w:rPr>
+              <w:rFonts w:ascii="Courier New" w:hAnsi="Courier New" w:cs="Courier New"/>
+              <w:sz w:val="16"/>
+            </w:rPr>
+            <w:t>Alert.AlertType.ERROR</w:t>
+          </w:r>
+          <w:proofErr w:type="spellEnd"/>
+          <w:r>
+            <w:rPr>
+              <w:rFonts w:ascii="Courier New" w:hAnsi="Courier New" w:cs="Courier New"/>
+              <w:sz w:val="16"/>
+            </w:rPr>
+            <w:t>);</w:t>
+          </w:r>
+        </w:p>
+        <w:p>
+          <w:pPr>
+            <w:rPr>
+              <w:rFonts w:ascii="Courier New" w:hAnsi="Courier New" w:cs="Courier New"/>
+              <w:sz w:val="16"/>
+            </w:rPr>
+          </w:pPr>
+        </w:p>
+        <w:p>
+          <w:pPr>
+            <w:rPr>
+              <w:rFonts w:ascii="Courier New" w:hAnsi="Courier New" w:cs="Courier New"/>
+              <w:sz w:val="16"/>
+            </w:rPr>
+          </w:pPr>
+          <w:r>
+            <w:rPr>
+              <w:rFonts w:ascii="Courier New" w:hAnsi="Courier New" w:cs="Courier New"/>
+              <w:sz w:val="16"/>
+            </w:rPr>
+            <w:t xml:space="preserve">                if ((int)</w:t>
+          </w:r>
+          <w:proofErr w:type="spellStart"/>
+          <w:r>
+            <w:rPr>
+              <w:rFonts w:ascii="Courier New" w:hAnsi="Courier New" w:cs="Courier New"/>
+              <w:sz w:val="16"/>
+            </w:rPr>
+            <w:t>ticketSpinner.getValue</w:t>
+          </w:r>
+          <w:proofErr w:type="spellEnd"/>
+          <w:r>
+            <w:rPr>
+              <w:rFonts w:ascii="Courier New" w:hAnsi="Courier New" w:cs="Courier New"/>
+              <w:sz w:val="16"/>
+            </w:rPr>
+            <w:t>() == 0) {</w:t>
+          </w:r>
+        </w:p>
+        <w:p>
+          <w:pPr>
+            <w:rPr>
+              <w:rFonts w:ascii="Courier New" w:hAnsi="Courier New" w:cs="Courier New"/>
+              <w:sz w:val="16"/>
+            </w:rPr>
+          </w:pPr>
+          <w:r>
+            <w:rPr>
+              <w:rFonts w:ascii="Courier New" w:hAnsi="Courier New" w:cs="Courier New"/>
+              <w:sz w:val="16"/>
+            </w:rPr>
+            <w:t xml:space="preserve">                    </w:t>
+          </w:r>
+          <w:proofErr w:type="spellStart"/>
+          <w:r>
+            <w:rPr>
+              <w:rFonts w:ascii="Courier New" w:hAnsi="Courier New" w:cs="Courier New"/>
+              <w:sz w:val="16"/>
+            </w:rPr>
+            <w:t>zeroAlert.setHeaderText</w:t>
+          </w:r>
+          <w:proofErr w:type="spellEnd"/>
+          <w:r>
+            <w:rPr>
+              <w:rFonts w:ascii="Courier New" w:hAnsi="Courier New" w:cs="Courier New"/>
+              <w:sz w:val="16"/>
+            </w:rPr>
+            <w:t>("Please select an amount higher than 0 to add to basket");</w:t>
+          </w:r>
+        </w:p>
+        <w:p>
+          <w:pPr>
+            <w:rPr>
+              <w:rFonts w:ascii="Courier New" w:hAnsi="Courier New" w:cs="Courier New"/>
+              <w:sz w:val="16"/>
+            </w:rPr>
+          </w:pPr>
+          <w:r>
+            <w:rPr>
+              <w:rFonts w:ascii="Courier New" w:hAnsi="Courier New" w:cs="Courier New"/>
+              <w:sz w:val="16"/>
+            </w:rPr>
+            <w:t xml:space="preserve">                    </w:t>
+          </w:r>
+          <w:proofErr w:type="spellStart"/>
+          <w:r>
+            <w:rPr>
+              <w:rFonts w:ascii="Courier New" w:hAnsi="Courier New" w:cs="Courier New"/>
+              <w:sz w:val="16"/>
+            </w:rPr>
+            <w:t>zeroAlert.showAndWait</w:t>
+          </w:r>
+          <w:proofErr w:type="spellEnd"/>
+          <w:r>
+            <w:rPr>
+              <w:rFonts w:ascii="Courier New" w:hAnsi="Courier New" w:cs="Courier New"/>
+              <w:sz w:val="16"/>
+            </w:rPr>
+            <w:t>();</w:t>
+          </w:r>
+        </w:p>
+        <w:p>
+          <w:pPr>
+            <w:rPr>
+              <w:rFonts w:ascii="Courier New" w:hAnsi="Courier New" w:cs="Courier New"/>
+              <w:sz w:val="16"/>
+            </w:rPr>
+          </w:pPr>
+          <w:r>
+            <w:rPr>
+              <w:rFonts w:ascii="Courier New" w:hAnsi="Courier New" w:cs="Courier New"/>
+              <w:sz w:val="16"/>
+            </w:rPr>
+            <w:lastRenderedPageBreak/>
+            <w:t xml:space="preserve">                </w:t>
+          </w:r>
+          <w:proofErr w:type="gramStart"/>
+          <w:r>
+            <w:rPr>
+              <w:rFonts w:ascii="Courier New" w:hAnsi="Courier New" w:cs="Courier New"/>
+              <w:sz w:val="16"/>
+            </w:rPr>
+            <w:t>}else</w:t>
+          </w:r>
+          <w:proofErr w:type="gramEnd"/>
+          <w:r>
+            <w:rPr>
+              <w:rFonts w:ascii="Courier New" w:hAnsi="Courier New" w:cs="Courier New"/>
+              <w:sz w:val="16"/>
+            </w:rPr>
+            <w:t>{</w:t>
+          </w:r>
+        </w:p>
+        <w:p>
+          <w:pPr>
+            <w:rPr>
+              <w:rFonts w:ascii="Courier New" w:hAnsi="Courier New" w:cs="Courier New"/>
+              <w:sz w:val="16"/>
+            </w:rPr>
+          </w:pPr>
+          <w:r>
+            <w:rPr>
+              <w:rFonts w:ascii="Courier New" w:hAnsi="Courier New" w:cs="Courier New"/>
+              <w:sz w:val="16"/>
+            </w:rPr>
+            <w:t xml:space="preserve">                    int </w:t>
+          </w:r>
+          <w:proofErr w:type="spellStart"/>
+          <w:r>
+            <w:rPr>
+              <w:rFonts w:ascii="Courier New" w:hAnsi="Courier New" w:cs="Courier New"/>
+              <w:sz w:val="16"/>
+            </w:rPr>
+            <w:t>numberOfTickets</w:t>
+          </w:r>
+          <w:proofErr w:type="spellEnd"/>
+          <w:r>
+            <w:rPr>
+              <w:rFonts w:ascii="Courier New" w:hAnsi="Courier New" w:cs="Courier New"/>
+              <w:sz w:val="16"/>
+            </w:rPr>
+            <w:t xml:space="preserve"> = ((int)</w:t>
+          </w:r>
+          <w:proofErr w:type="spellStart"/>
+          <w:r>
+            <w:rPr>
+              <w:rFonts w:ascii="Courier New" w:hAnsi="Courier New" w:cs="Courier New"/>
+              <w:sz w:val="16"/>
+            </w:rPr>
+            <w:t>ticketSpinner.getValue</w:t>
+          </w:r>
+          <w:proofErr w:type="spellEnd"/>
+          <w:r>
+            <w:rPr>
+              <w:rFonts w:ascii="Courier New" w:hAnsi="Courier New" w:cs="Courier New"/>
+              <w:sz w:val="16"/>
+            </w:rPr>
+            <w:t>());</w:t>
+          </w:r>
+        </w:p>
+        <w:p>
+          <w:pPr>
+            <w:rPr>
+              <w:rFonts w:ascii="Courier New" w:hAnsi="Courier New" w:cs="Courier New"/>
+              <w:sz w:val="16"/>
+            </w:rPr>
+          </w:pPr>
+          <w:r>
+            <w:rPr>
+              <w:rFonts w:ascii="Courier New" w:hAnsi="Courier New" w:cs="Courier New"/>
+              <w:sz w:val="16"/>
+            </w:rPr>
+            <w:t xml:space="preserve">                    </w:t>
+          </w:r>
+          <w:proofErr w:type="spellStart"/>
+          <w:r>
+            <w:rPr>
+              <w:rFonts w:ascii="Courier New" w:hAnsi="Courier New" w:cs="Courier New"/>
+              <w:sz w:val="16"/>
+            </w:rPr>
+            <w:t>MainPage.setNumberOfTickets</w:t>
+          </w:r>
+          <w:proofErr w:type="spellEnd"/>
+          <w:r>
+            <w:rPr>
+              <w:rFonts w:ascii="Courier New" w:hAnsi="Courier New" w:cs="Courier New"/>
+              <w:sz w:val="16"/>
+            </w:rPr>
+            <w:t>(</w:t>
+          </w:r>
+          <w:proofErr w:type="spellStart"/>
+          <w:r>
+            <w:rPr>
+              <w:rFonts w:ascii="Courier New" w:hAnsi="Courier New" w:cs="Courier New"/>
+              <w:sz w:val="16"/>
+            </w:rPr>
+            <w:t>numberOfTickets</w:t>
+          </w:r>
+          <w:proofErr w:type="spellEnd"/>
+          <w:r>
+            <w:rPr>
+              <w:rFonts w:ascii="Courier New" w:hAnsi="Courier New" w:cs="Courier New"/>
+              <w:sz w:val="16"/>
+            </w:rPr>
+            <w:t>);</w:t>
+          </w:r>
+        </w:p>
+        <w:p>
+          <w:pPr>
+            <w:rPr>
+              <w:rFonts w:ascii="Courier New" w:hAnsi="Courier New" w:cs="Courier New"/>
+              <w:sz w:val="16"/>
+            </w:rPr>
+          </w:pPr>
+          <w:r>
+            <w:rPr>
+              <w:rFonts w:ascii="Courier New" w:hAnsi="Courier New" w:cs="Courier New"/>
+              <w:sz w:val="16"/>
+            </w:rPr>
+            <w:t xml:space="preserve">                }</w:t>
+          </w:r>
+        </w:p>
+        <w:p>
+          <w:pPr>
+            <w:rPr>
+              <w:rFonts w:ascii="Courier New" w:hAnsi="Courier New" w:cs="Courier New"/>
+              <w:sz w:val="16"/>
+            </w:rPr>
+          </w:pPr>
+          <w:r>
+            <w:rPr>
+              <w:rFonts w:ascii="Courier New" w:hAnsi="Courier New" w:cs="Courier New"/>
+              <w:sz w:val="16"/>
+            </w:rPr>
+            <w:t xml:space="preserve">            Alert </w:t>
+          </w:r>
+          <w:proofErr w:type="spellStart"/>
+          <w:r>
+            <w:rPr>
+              <w:rFonts w:ascii="Courier New" w:hAnsi="Courier New" w:cs="Courier New"/>
+              <w:sz w:val="16"/>
+            </w:rPr>
+            <w:t>basketOptions</w:t>
+          </w:r>
+          <w:proofErr w:type="spellEnd"/>
+          <w:r>
+            <w:rPr>
+              <w:rFonts w:ascii="Courier New" w:hAnsi="Courier New" w:cs="Courier New"/>
+              <w:sz w:val="16"/>
+            </w:rPr>
+            <w:t xml:space="preserve"> = new </w:t>
+          </w:r>
+          <w:proofErr w:type="gramStart"/>
+          <w:r>
+            <w:rPr>
+              <w:rFonts w:ascii="Courier New" w:hAnsi="Courier New" w:cs="Courier New"/>
+              <w:sz w:val="16"/>
+            </w:rPr>
+            <w:t>Alert(</w:t>
+          </w:r>
+          <w:proofErr w:type="spellStart"/>
+          <w:proofErr w:type="gramEnd"/>
+          <w:r>
+            <w:rPr>
+              <w:rFonts w:ascii="Courier New" w:hAnsi="Courier New" w:cs="Courier New"/>
+              <w:sz w:val="16"/>
+            </w:rPr>
+            <w:t>Alert.AlertType.CONFIRMATION</w:t>
+          </w:r>
+          <w:proofErr w:type="spellEnd"/>
+          <w:r>
+            <w:rPr>
+              <w:rFonts w:ascii="Courier New" w:hAnsi="Courier New" w:cs="Courier New"/>
+              <w:sz w:val="16"/>
+            </w:rPr>
+            <w:t>);</w:t>
+          </w:r>
+        </w:p>
+        <w:p>
+          <w:pPr>
+            <w:rPr>
+              <w:rFonts w:ascii="Courier New" w:hAnsi="Courier New" w:cs="Courier New"/>
+              <w:sz w:val="16"/>
+            </w:rPr>
+          </w:pPr>
+          <w:r>
+            <w:rPr>
+              <w:rFonts w:ascii="Courier New" w:hAnsi="Courier New" w:cs="Courier New"/>
+              <w:sz w:val="16"/>
+            </w:rPr>
+            <w:t xml:space="preserve">            </w:t>
+          </w:r>
+          <w:proofErr w:type="spellStart"/>
+          <w:r>
+            <w:rPr>
+              <w:rFonts w:ascii="Courier New" w:hAnsi="Courier New" w:cs="Courier New"/>
+              <w:sz w:val="16"/>
+            </w:rPr>
+            <w:t>basketOptions.setTitle</w:t>
+          </w:r>
+          <w:proofErr w:type="spellEnd"/>
+          <w:r>
+            <w:rPr>
+              <w:rFonts w:ascii="Courier New" w:hAnsi="Courier New" w:cs="Courier New"/>
+              <w:sz w:val="16"/>
+            </w:rPr>
+            <w:t>("Add to Basket");</w:t>
+          </w:r>
+        </w:p>
+        <w:p>
+          <w:pPr>
+            <w:rPr>
+              <w:rFonts w:ascii="Courier New" w:hAnsi="Courier New" w:cs="Courier New"/>
+              <w:sz w:val="16"/>
+            </w:rPr>
+          </w:pPr>
+          <w:r>
+            <w:rPr>
+              <w:rFonts w:ascii="Courier New" w:hAnsi="Courier New" w:cs="Courier New"/>
+              <w:sz w:val="16"/>
+            </w:rPr>
+            <w:t xml:space="preserve">            </w:t>
+          </w:r>
+          <w:proofErr w:type="spellStart"/>
+          <w:r>
+            <w:rPr>
+              <w:rFonts w:ascii="Courier New" w:hAnsi="Courier New" w:cs="Courier New"/>
+              <w:sz w:val="16"/>
+            </w:rPr>
+            <w:t>basketOptions.setContentText</w:t>
+          </w:r>
+          <w:proofErr w:type="spellEnd"/>
+          <w:r>
+            <w:rPr>
+              <w:rFonts w:ascii="Courier New" w:hAnsi="Courier New" w:cs="Courier New"/>
+              <w:sz w:val="16"/>
+            </w:rPr>
+            <w:t>("You will now be directed to the Refreshment page");</w:t>
+          </w:r>
+        </w:p>
+        <w:p>
+          <w:pPr>
+            <w:rPr>
+              <w:rFonts w:ascii="Courier New" w:hAnsi="Courier New" w:cs="Courier New"/>
+              <w:sz w:val="16"/>
+            </w:rPr>
+          </w:pPr>
+          <w:r>
+            <w:rPr>
+              <w:rFonts w:ascii="Courier New" w:hAnsi="Courier New" w:cs="Courier New"/>
+              <w:sz w:val="16"/>
+            </w:rPr>
+            <w:t xml:space="preserve">                </w:t>
+          </w:r>
+          <w:proofErr w:type="spellStart"/>
+          <w:r>
+            <w:rPr>
+              <w:rFonts w:ascii="Courier New" w:hAnsi="Courier New" w:cs="Courier New"/>
+              <w:sz w:val="16"/>
+            </w:rPr>
+            <w:t>basketOptions.showAndWait</w:t>
+          </w:r>
+          <w:proofErr w:type="spellEnd"/>
+          <w:r>
+            <w:rPr>
+              <w:rFonts w:ascii="Courier New" w:hAnsi="Courier New" w:cs="Courier New"/>
+              <w:sz w:val="16"/>
+            </w:rPr>
+            <w:t>();</w:t>
+          </w:r>
+        </w:p>
+        <w:p>
+          <w:pPr>
+            <w:rPr>
+              <w:rFonts w:ascii="Courier New" w:hAnsi="Courier New" w:cs="Courier New"/>
+              <w:sz w:val="16"/>
+            </w:rPr>
+          </w:pPr>
+        </w:p>
+        <w:p>
+          <w:pPr>
+            <w:rPr>
+              <w:rFonts w:ascii="Courier New" w:hAnsi="Courier New" w:cs="Courier New"/>
+              <w:sz w:val="16"/>
+            </w:rPr>
+          </w:pPr>
+          <w:r>
+            <w:rPr>
+              <w:rFonts w:ascii="Courier New" w:hAnsi="Courier New" w:cs="Courier New"/>
+              <w:sz w:val="16"/>
+            </w:rPr>
+            <w:t xml:space="preserve">                </w:t>
+          </w:r>
+          <w:proofErr w:type="gramStart"/>
+          <w:r>
+            <w:rPr>
+              <w:rFonts w:ascii="Courier New" w:hAnsi="Courier New" w:cs="Courier New"/>
+              <w:sz w:val="16"/>
+            </w:rPr>
+            <w:t>close(</w:t>
+          </w:r>
+          <w:proofErr w:type="gramEnd"/>
+          <w:r>
+            <w:rPr>
+              <w:rFonts w:ascii="Courier New" w:hAnsi="Courier New" w:cs="Courier New"/>
+              <w:sz w:val="16"/>
+            </w:rPr>
+            <w:t>);</w:t>
+          </w:r>
+        </w:p>
+        <w:p>
+          <w:pPr>
+            <w:rPr>
+              <w:rFonts w:ascii="Courier New" w:hAnsi="Courier New" w:cs="Courier New"/>
+              <w:sz w:val="16"/>
+            </w:rPr>
+          </w:pPr>
+          <w:r>
+            <w:rPr>
+              <w:rFonts w:ascii="Courier New" w:hAnsi="Courier New" w:cs="Courier New"/>
+              <w:sz w:val="16"/>
+            </w:rPr>
+            <w:t xml:space="preserve">                </w:t>
+          </w:r>
+          <w:proofErr w:type="spellStart"/>
+          <w:r>
+            <w:rPr>
+              <w:rFonts w:ascii="Courier New" w:hAnsi="Courier New" w:cs="Courier New"/>
+              <w:sz w:val="16"/>
+            </w:rPr>
+            <w:t>RefreshmentsPage</w:t>
+          </w:r>
+          <w:proofErr w:type="spellEnd"/>
+          <w:r>
+            <w:rPr>
+              <w:rFonts w:ascii="Courier New" w:hAnsi="Courier New" w:cs="Courier New"/>
+              <w:sz w:val="16"/>
+            </w:rPr>
+            <w:t xml:space="preserve"> </w:t>
+          </w:r>
+          <w:proofErr w:type="spellStart"/>
+          <w:r>
+            <w:rPr>
+              <w:rFonts w:ascii="Courier New" w:hAnsi="Courier New" w:cs="Courier New"/>
+              <w:sz w:val="16"/>
+            </w:rPr>
+            <w:t>rp</w:t>
+          </w:r>
+          <w:proofErr w:type="spellEnd"/>
+          <w:r>
+            <w:rPr>
+              <w:rFonts w:ascii="Courier New" w:hAnsi="Courier New" w:cs="Courier New"/>
+              <w:sz w:val="16"/>
+            </w:rPr>
+            <w:t xml:space="preserve"> = new </w:t>
+          </w:r>
+          <w:proofErr w:type="spellStart"/>
+          <w:r>
+            <w:rPr>
+              <w:rFonts w:ascii="Courier New" w:hAnsi="Courier New" w:cs="Courier New"/>
+              <w:sz w:val="16"/>
+            </w:rPr>
+            <w:t>RefreshmentsPage</w:t>
+          </w:r>
+          <w:proofErr w:type="spellEnd"/>
+          <w:r>
+            <w:rPr>
+              <w:rFonts w:ascii="Courier New" w:hAnsi="Courier New" w:cs="Courier New"/>
+              <w:sz w:val="16"/>
+            </w:rPr>
+            <w:t>(item);</w:t>
+          </w:r>
+        </w:p>
+        <w:p>
+          <w:pPr>
+            <w:rPr>
+              <w:rFonts w:ascii="Courier New" w:hAnsi="Courier New" w:cs="Courier New"/>
+              <w:sz w:val="16"/>
+            </w:rPr>
+          </w:pPr>
+          <w:r>
+            <w:rPr>
+              <w:rFonts w:ascii="Courier New" w:hAnsi="Courier New" w:cs="Courier New"/>
+              <w:sz w:val="16"/>
+            </w:rPr>
+            <w:t xml:space="preserve">                </w:t>
+          </w:r>
+          <w:proofErr w:type="spellStart"/>
+          <w:proofErr w:type="gramStart"/>
+          <w:r>
+            <w:rPr>
+              <w:rFonts w:ascii="Courier New" w:hAnsi="Courier New" w:cs="Courier New"/>
+              <w:sz w:val="16"/>
+            </w:rPr>
+            <w:t>rp.show</w:t>
+          </w:r>
+          <w:proofErr w:type="spellEnd"/>
+          <w:proofErr w:type="gramEnd"/>
+          <w:r>
+            <w:rPr>
+              <w:rFonts w:ascii="Courier New" w:hAnsi="Courier New" w:cs="Courier New"/>
+              <w:sz w:val="16"/>
+            </w:rPr>
+            <w:t>();</w:t>
+          </w:r>
+        </w:p>
+        <w:p>
+          <w:pPr>
+            <w:rPr>
+              <w:rFonts w:ascii="Courier New" w:hAnsi="Courier New" w:cs="Courier New"/>
+              <w:sz w:val="16"/>
+            </w:rPr>
+          </w:pPr>
+          <w:r>
+            <w:rPr>
+              <w:rFonts w:ascii="Courier New" w:hAnsi="Courier New" w:cs="Courier New"/>
+              <w:sz w:val="16"/>
+            </w:rPr>
+            <w:t xml:space="preserve">            }</w:t>
+          </w:r>
+        </w:p>
+        <w:p>
+          <w:pPr>
+            <w:rPr>
+              <w:rFonts w:ascii="Courier New" w:hAnsi="Courier New" w:cs="Courier New"/>
+              <w:sz w:val="16"/>
+            </w:rPr>
+          </w:pPr>
+          <w:r>
+            <w:rPr>
+              <w:rFonts w:ascii="Courier New" w:hAnsi="Courier New" w:cs="Courier New"/>
+              <w:sz w:val="16"/>
+            </w:rPr>
+            <w:t xml:space="preserve">        });</w:t>
+          </w:r>
+        </w:p>
+        <w:p>
+          <w:pPr>
+            <w:rPr>
+              <w:noProof/>
+            </w:rPr>
+          </w:pPr>
+          <w:r>
+            <w:rPr>
+              <w:noProof/>
+            </w:rPr>
+            <w:t>Original event handler code for the ‘Add To Bakset’ button</w:t>
+          </w:r>
+        </w:p>
+        <w:p>
+          <w:pPr>
+            <w:pStyle w:val="Heading2"/>
+          </w:pPr>
+          <w:bookmarkStart w:id="9" w:name="_GoBack"/>
+          <w:bookmarkEnd w:id="9"/>
+        </w:p>
         <w:p/>
         <w:p>
           <w:pPr>
@@ -3434,29 +6664,231 @@
         <w:p>
           <w:pPr>
             <w:pStyle w:val="Heading2"/>
-            <w:rPr>
-              <w:sz w:val="32"/>
-              <w:szCs w:val="32"/>
-            </w:rPr>
           </w:pPr>
           <w:r>
+            <w:lastRenderedPageBreak/>
             <w:br w:type="page"/>
           </w:r>
+        </w:p>
+        <w:p>
+          <w:pPr>
+            <w:pStyle w:val="Heading2"/>
+          </w:pPr>
+          <w:bookmarkStart w:id="10" w:name="_Toc4614774"/>
+          <w:r>
+            <w:lastRenderedPageBreak/>
+            <w:t xml:space="preserve">Add to </w:t>
+          </w:r>
+          <w:r>
+            <w:t>Basket Button</w:t>
+          </w:r>
+          <w:bookmarkEnd w:id="10"/>
+        </w:p>
+        <w:tbl>
+          <w:tblPr>
+            <w:tblStyle w:val="GridTable4-Accent1"/>
+            <w:tblW w:w="16160" w:type="dxa"/>
+            <w:tblInd w:w="-1139" w:type="dxa"/>
+            <w:tblLook w:val="04A0" w:firstRow="1" w:lastRow="0" w:firstColumn="1" w:lastColumn="0" w:noHBand="0" w:noVBand="1"/>
+          </w:tblPr>
+          <w:tblGrid>
+            <w:gridCol w:w="1335"/>
+            <w:gridCol w:w="6380"/>
+            <w:gridCol w:w="6336"/>
+            <w:gridCol w:w="2109"/>
+          </w:tblGrid>
+          <w:tr>
+            <w:trPr>
+              <w:cnfStyle w:val="100000000000" w:firstRow="1" w:lastRow="0" w:firstColumn="0" w:lastColumn="0" w:oddVBand="0" w:evenVBand="0" w:oddHBand="0" w:evenHBand="0" w:firstRowFirstColumn="0" w:firstRowLastColumn="0" w:lastRowFirstColumn="0" w:lastRowLastColumn="0"/>
+            </w:trPr>
+            <w:tc>
+              <w:tcPr>
+                <w:cnfStyle w:val="001000000000" w:firstRow="0" w:lastRow="0" w:firstColumn="1" w:lastColumn="0" w:oddVBand="0" w:evenVBand="0" w:oddHBand="0" w:evenHBand="0" w:firstRowFirstColumn="0" w:firstRowLastColumn="0" w:lastRowFirstColumn="0" w:lastRowLastColumn="0"/>
+                <w:tcW w:w="1335" w:type="dxa"/>
+                <w:tcBorders>
+                  <w:top w:val="single" w:sz="4" w:space="0" w:color="5B9BD5"/>
+                  <w:left w:val="single" w:sz="4" w:space="0" w:color="5B9BD5"/>
+                  <w:bottom w:val="single" w:sz="4" w:space="0" w:color="5B9BD5"/>
+                  <w:right w:val="single" w:sz="4" w:space="0" w:color="5B9BD5"/>
+                </w:tcBorders>
+              </w:tcPr>
+              <w:p>
+                <w:pPr>
+                  <w:pStyle w:val="NoSpacing"/>
+                </w:pPr>
+                <w:r>
+                  <w:t>Test Number</w:t>
+                </w:r>
+              </w:p>
+            </w:tc>
+            <w:tc>
+              <w:tcPr>
+                <w:tcW w:w="6380" w:type="dxa"/>
+                <w:tcBorders>
+                  <w:top w:val="single" w:sz="4" w:space="0" w:color="5B9BD5"/>
+                  <w:left w:val="single" w:sz="4" w:space="0" w:color="5B9BD5"/>
+                  <w:bottom w:val="single" w:sz="4" w:space="0" w:color="5B9BD5"/>
+                  <w:right w:val="single" w:sz="4" w:space="0" w:color="5B9BD5"/>
+                </w:tcBorders>
+              </w:tcPr>
+              <w:p>
+                <w:pPr>
+                  <w:pStyle w:val="NoSpacing"/>
+                  <w:cnfStyle w:val="100000000000" w:firstRow="1" w:lastRow="0" w:firstColumn="0" w:lastColumn="0" w:oddVBand="0" w:evenVBand="0" w:oddHBand="0" w:evenHBand="0" w:firstRowFirstColumn="0" w:firstRowLastColumn="0" w:lastRowFirstColumn="0" w:lastRowLastColumn="0"/>
+                </w:pPr>
+                <w:r>
+                  <w:t>Test Input</w:t>
+                </w:r>
+              </w:p>
+            </w:tc>
+            <w:tc>
+              <w:tcPr>
+                <w:tcW w:w="6336" w:type="dxa"/>
+                <w:tcBorders>
+                  <w:top w:val="single" w:sz="4" w:space="0" w:color="5B9BD5"/>
+                  <w:left w:val="single" w:sz="4" w:space="0" w:color="5B9BD5"/>
+                  <w:bottom w:val="single" w:sz="4" w:space="0" w:color="5B9BD5"/>
+                  <w:right w:val="single" w:sz="4" w:space="0" w:color="5B9BD5"/>
+                </w:tcBorders>
+              </w:tcPr>
+              <w:p>
+                <w:pPr>
+                  <w:pStyle w:val="NoSpacing"/>
+                  <w:cnfStyle w:val="100000000000" w:firstRow="1" w:lastRow="0" w:firstColumn="0" w:lastColumn="0" w:oddVBand="0" w:evenVBand="0" w:oddHBand="0" w:evenHBand="0" w:firstRowFirstColumn="0" w:firstRowLastColumn="0" w:lastRowFirstColumn="0" w:lastRowLastColumn="0"/>
+                </w:pPr>
+                <w:r>
+                  <w:t>Result</w:t>
+                </w:r>
+              </w:p>
+            </w:tc>
+            <w:tc>
+              <w:tcPr>
+                <w:tcW w:w="2109" w:type="dxa"/>
+                <w:tcBorders>
+                  <w:top w:val="single" w:sz="4" w:space="0" w:color="5B9BD5"/>
+                  <w:left w:val="single" w:sz="4" w:space="0" w:color="5B9BD5"/>
+                  <w:bottom w:val="single" w:sz="4" w:space="0" w:color="5B9BD5"/>
+                  <w:right w:val="single" w:sz="4" w:space="0" w:color="5B9BD5"/>
+                </w:tcBorders>
+              </w:tcPr>
+              <w:p>
+                <w:pPr>
+                  <w:pStyle w:val="NoSpacing"/>
+                  <w:cnfStyle w:val="100000000000" w:firstRow="1" w:lastRow="0" w:firstColumn="0" w:lastColumn="0" w:oddVBand="0" w:evenVBand="0" w:oddHBand="0" w:evenHBand="0" w:firstRowFirstColumn="0" w:firstRowLastColumn="0" w:lastRowFirstColumn="0" w:lastRowLastColumn="0"/>
+                </w:pPr>
+                <w:r>
+                  <w:t>Comments</w:t>
+                </w:r>
+              </w:p>
+            </w:tc>
+          </w:tr>
+          <w:tr>
+            <w:trPr>
+              <w:cnfStyle w:val="000000100000" w:firstRow="0" w:lastRow="0" w:firstColumn="0" w:lastColumn="0" w:oddVBand="0" w:evenVBand="0" w:oddHBand="1" w:evenHBand="0" w:firstRowFirstColumn="0" w:firstRowLastColumn="0" w:lastRowFirstColumn="0" w:lastRowLastColumn="0"/>
+              <w:trHeight w:val="5201"/>
+            </w:trPr>
+            <w:tc>
+              <w:tcPr>
+                <w:cnfStyle w:val="001000000000" w:firstRow="0" w:lastRow="0" w:firstColumn="1" w:lastColumn="0" w:oddVBand="0" w:evenVBand="0" w:oddHBand="0" w:evenHBand="0" w:firstRowFirstColumn="0" w:firstRowLastColumn="0" w:lastRowFirstColumn="0" w:lastRowLastColumn="0"/>
+                <w:tcW w:w="1335" w:type="dxa"/>
+              </w:tcPr>
+              <w:p>
+                <w:pPr>
+                  <w:pStyle w:val="NoSpacing"/>
+                  <w:rPr>
+                    <w:b w:val="0"/>
+                    <w:bCs w:val="0"/>
+                  </w:rPr>
+                </w:pPr>
+                <w:r>
+                  <w:t>Test 1</w:t>
+                </w:r>
+                <w:r>
+                  <w:t xml:space="preserve"> (</w:t>
+                </w:r>
+                <w:r>
+                  <w:t xml:space="preserve">using </w:t>
+                </w:r>
+                <w:proofErr w:type="gramStart"/>
+                <w:r>
+                  <w:t xml:space="preserve">the </w:t>
+                </w:r>
+                <w:r>
+                  <w:t>)</w:t>
+                </w:r>
+                <w:proofErr w:type="gramEnd"/>
+              </w:p>
+              <w:p>
+                <w:pPr>
+                  <w:pStyle w:val="NoSpacing"/>
+                  <w:rPr>
+                    <w:b w:val="0"/>
+                  </w:rPr>
+                </w:pPr>
+              </w:p>
+            </w:tc>
+            <w:tc>
+              <w:tcPr>
+                <w:tcW w:w="6380" w:type="dxa"/>
+              </w:tcPr>
+              <w:p>
+                <w:pPr>
+                  <w:pStyle w:val="NoSpacing"/>
+                  <w:cnfStyle w:val="000000100000" w:firstRow="0" w:lastRow="0" w:firstColumn="0" w:lastColumn="0" w:oddVBand="0" w:evenVBand="0" w:oddHBand="1" w:evenHBand="0" w:firstRowFirstColumn="0" w:firstRowLastColumn="0" w:lastRowFirstColumn="0" w:lastRowLastColumn="0"/>
+                </w:pPr>
+              </w:p>
+            </w:tc>
+            <w:tc>
+              <w:tcPr>
+                <w:tcW w:w="6336" w:type="dxa"/>
+              </w:tcPr>
+              <w:p>
+                <w:pPr>
+                  <w:pStyle w:val="NoSpacing"/>
+                  <w:cnfStyle w:val="000000100000" w:firstRow="0" w:lastRow="0" w:firstColumn="0" w:lastColumn="0" w:oddVBand="0" w:evenVBand="0" w:oddHBand="1" w:evenHBand="0" w:firstRowFirstColumn="0" w:firstRowLastColumn="0" w:lastRowFirstColumn="0" w:lastRowLastColumn="0"/>
+                </w:pPr>
+              </w:p>
+            </w:tc>
+            <w:tc>
+              <w:tcPr>
+                <w:tcW w:w="2109" w:type="dxa"/>
+              </w:tcPr>
+              <w:p>
+                <w:pPr>
+                  <w:pStyle w:val="NoSpacing"/>
+                  <w:cnfStyle w:val="000000100000" w:firstRow="0" w:lastRow="0" w:firstColumn="0" w:lastColumn="0" w:oddVBand="0" w:evenVBand="0" w:oddHBand="1" w:evenHBand="0" w:firstRowFirstColumn="0" w:firstRowLastColumn="0" w:lastRowFirstColumn="0" w:lastRowLastColumn="0"/>
+                </w:pPr>
+              </w:p>
+            </w:tc>
+          </w:tr>
+        </w:tbl>
+        <w:p>
+          <w:pPr>
+            <w:pStyle w:val="Heading2"/>
+          </w:pPr>
+          <w:r>
+            <w:br w:type="page"/>
+          </w:r>
+        </w:p>
+        <w:p>
+          <w:pPr>
+            <w:pStyle w:val="Heading2"/>
+          </w:pPr>
         </w:p>
         <w:p>
           <w:pPr>
             <w:pStyle w:val="Heading1"/>
           </w:pPr>
-          <w:bookmarkStart w:id="3" w:name="_Toc4518129"/>
+          <w:bookmarkStart w:id="11" w:name="_Toc4614775"/>
           <w:r>
             <w:t>Bibliography</w:t>
           </w:r>
         </w:p>
       </w:sdtContent>
     </w:sdt>
-    <w:bookmarkEnd w:id="3" w:displacedByCustomXml="prev"/>
+    <w:bookmarkEnd w:id="11" w:displacedByCustomXml="prev"/>
     <w:p>
-      <w:hyperlink r:id="rId28" w:history="1">
+      <w:hyperlink r:id="rId35" w:history="1">
         <w:r>
           <w:rPr>
             <w:rStyle w:val="Hyperlink"/>
@@ -3470,7 +6902,7 @@
       <w:r>
         <w:t xml:space="preserve"> – this guy’s git hub </w:t>
       </w:r>
-      <w:hyperlink r:id="rId29" w:history="1">
+      <w:hyperlink r:id="rId36" w:history="1">
         <w:r>
           <w:rPr>
             <w:rStyle w:val="Hyperlink"/>
@@ -3483,7 +6915,7 @@
       </w:r>
     </w:p>
     <w:p>
-      <w:hyperlink r:id="rId30" w:history="1">
+      <w:hyperlink r:id="rId37" w:history="1">
         <w:r>
           <w:rPr>
             <w:rStyle w:val="Hyperlink"/>
@@ -3492,11 +6924,16 @@
         </w:r>
       </w:hyperlink>
       <w:r>
-        <w:t xml:space="preserve"> tony polymorhism</w:t>
+        <w:t xml:space="preserve"> tony </w:t>
       </w:r>
+      <w:proofErr w:type="spellStart"/>
+      <w:r>
+        <w:t>polymorhism</w:t>
+      </w:r>
+      <w:proofErr w:type="spellEnd"/>
     </w:p>
     <w:p>
-      <w:hyperlink r:id="rId31" w:history="1">
+      <w:hyperlink r:id="rId38" w:history="1">
         <w:r>
           <w:rPr>
             <w:rStyle w:val="Hyperlink"/>
@@ -3509,7 +6946,7 @@
       </w:r>
     </w:p>
     <w:p>
-      <w:hyperlink r:id="rId32" w:history="1">
+      <w:hyperlink r:id="rId39" w:history="1">
         <w:r>
           <w:rPr>
             <w:rStyle w:val="Hyperlink"/>
@@ -3522,7 +6959,7 @@
       </w:r>
     </w:p>
     <w:p>
-      <w:hyperlink r:id="rId33" w:history="1">
+      <w:hyperlink r:id="rId40" w:history="1">
         <w:r>
           <w:rPr>
             <w:rStyle w:val="Hyperlink"/>
@@ -3535,7 +6972,7 @@
       </w:r>
     </w:p>
     <w:p>
-      <w:hyperlink r:id="rId34" w:history="1">
+      <w:hyperlink r:id="rId41" w:history="1">
         <w:r>
           <w:rPr>
             <w:rStyle w:val="Hyperlink"/>
@@ -3544,11 +6981,19 @@
         </w:r>
       </w:hyperlink>
       <w:r>
-        <w:t xml:space="preserve"> formatting gb </w:t>
+        <w:t xml:space="preserve"> formatting </w:t>
+      </w:r>
+      <w:proofErr w:type="spellStart"/>
+      <w:r>
+        <w:t>gb</w:t>
+      </w:r>
+      <w:proofErr w:type="spellEnd"/>
+      <w:r>
+        <w:t xml:space="preserve"> </w:t>
       </w:r>
     </w:p>
     <w:p>
-      <w:hyperlink r:id="rId35" w:history="1">
+      <w:hyperlink r:id="rId42" w:history="1">
         <w:r>
           <w:rPr>
             <w:rStyle w:val="Hyperlink"/>
@@ -3557,11 +7002,16 @@
         </w:r>
       </w:hyperlink>
       <w:r>
-        <w:t xml:space="preserve"> listview</w:t>
+        <w:t xml:space="preserve"> </w:t>
       </w:r>
+      <w:proofErr w:type="spellStart"/>
+      <w:r>
+        <w:t>listview</w:t>
+      </w:r>
+      <w:proofErr w:type="spellEnd"/>
     </w:p>
     <w:p>
-      <w:hyperlink r:id="rId36" w:history="1">
+      <w:hyperlink r:id="rId43" w:history="1">
         <w:r>
           <w:rPr>
             <w:rStyle w:val="Hyperlink"/>
@@ -3586,7 +7036,7 @@
 </file>
 
 <file path=word/endnotes.xml><?xml version="1.0" encoding="utf-8"?>
-<w:endnotes xmlns:wpc="http://schemas.microsoft.com/office/word/2010/wordprocessingCanvas" xmlns:cx="http://schemas.microsoft.com/office/drawing/2014/chartex" xmlns:cx1="http://schemas.microsoft.com/office/drawing/2015/9/8/chartex" xmlns:mc="http://schemas.openxmlformats.org/markup-compatibility/2006" xmlns:o="urn:schemas-microsoft-com:office:office" xmlns:r="http://schemas.openxmlformats.org/officeDocument/2006/relationships" xmlns:m="http://schemas.openxmlformats.org/officeDocument/2006/math" xmlns:v="urn:schemas-microsoft-com:vml" xmlns:wp14="http://schemas.microsoft.com/office/word/2010/wordprocessingDrawing" xmlns:wp="http://schemas.openxmlformats.org/drawingml/2006/wordprocessingDrawing" xmlns:w10="urn:schemas-microsoft-com:office:word" xmlns:w="http://schemas.openxmlformats.org/wordprocessingml/2006/main" xmlns:w14="http://schemas.microsoft.com/office/word/2010/wordml" xmlns:w15="http://schemas.microsoft.com/office/word/2012/wordml" xmlns:w16se="http://schemas.microsoft.com/office/word/2015/wordml/symex" xmlns:wpg="http://schemas.microsoft.com/office/word/2010/wordprocessingGroup" xmlns:wpi="http://schemas.microsoft.com/office/word/2010/wordprocessingInk" xmlns:wne="http://schemas.microsoft.com/office/word/2006/wordml" xmlns:wps="http://schemas.microsoft.com/office/word/2010/wordprocessingShape" mc:Ignorable="w14 w15 w16se wp14">
+<w:endnotes xmlns:wpc="http://schemas.microsoft.com/office/word/2010/wordprocessingCanvas" xmlns:cx="http://schemas.microsoft.com/office/drawing/2014/chartex" xmlns:cx1="http://schemas.microsoft.com/office/drawing/2015/9/8/chartex" xmlns:cx2="http://schemas.microsoft.com/office/drawing/2015/10/21/chartex" xmlns:cx3="http://schemas.microsoft.com/office/drawing/2016/5/9/chartex" xmlns:cx4="http://schemas.microsoft.com/office/drawing/2016/5/10/chartex" xmlns:cx5="http://schemas.microsoft.com/office/drawing/2016/5/11/chartex" xmlns:cx6="http://schemas.microsoft.com/office/drawing/2016/5/12/chartex" xmlns:cx7="http://schemas.microsoft.com/office/drawing/2016/5/13/chartex" xmlns:cx8="http://schemas.microsoft.com/office/drawing/2016/5/14/chartex" xmlns:mc="http://schemas.openxmlformats.org/markup-compatibility/2006" xmlns:aink="http://schemas.microsoft.com/office/drawing/2016/ink" xmlns:am3d="http://schemas.microsoft.com/office/drawing/2017/model3d" xmlns:o="urn:schemas-microsoft-com:office:office" xmlns:r="http://schemas.openxmlformats.org/officeDocument/2006/relationships" xmlns:m="http://schemas.openxmlformats.org/officeDocument/2006/math" xmlns:v="urn:schemas-microsoft-com:vml" xmlns:wp14="http://schemas.microsoft.com/office/word/2010/wordprocessingDrawing" xmlns:wp="http://schemas.openxmlformats.org/drawingml/2006/wordprocessingDrawing" xmlns:w10="urn:schemas-microsoft-com:office:word" xmlns:w="http://schemas.openxmlformats.org/wordprocessingml/2006/main" xmlns:w14="http://schemas.microsoft.com/office/word/2010/wordml" xmlns:w15="http://schemas.microsoft.com/office/word/2012/wordml" xmlns:w16cid="http://schemas.microsoft.com/office/word/2016/wordml/cid" xmlns:w16se="http://schemas.microsoft.com/office/word/2015/wordml/symex" xmlns:wpg="http://schemas.microsoft.com/office/word/2010/wordprocessingGroup" xmlns:wpi="http://schemas.microsoft.com/office/word/2010/wordprocessingInk" xmlns:wne="http://schemas.microsoft.com/office/word/2006/wordml" xmlns:wps="http://schemas.microsoft.com/office/word/2010/wordprocessingShape" mc:Ignorable="w14 w15 w16se w16cid wp14">
   <w:endnote w:type="separator" w:id="-1">
     <w:p>
       <w:pPr>
@@ -3611,7 +7061,7 @@
 </file>
 
 <file path=word/footnotes.xml><?xml version="1.0" encoding="utf-8"?>
-<w:footnotes xmlns:wpc="http://schemas.microsoft.com/office/word/2010/wordprocessingCanvas" xmlns:cx="http://schemas.microsoft.com/office/drawing/2014/chartex" xmlns:cx1="http://schemas.microsoft.com/office/drawing/2015/9/8/chartex" xmlns:mc="http://schemas.openxmlformats.org/markup-compatibility/2006" xmlns:o="urn:schemas-microsoft-com:office:office" xmlns:r="http://schemas.openxmlformats.org/officeDocument/2006/relationships" xmlns:m="http://schemas.openxmlformats.org/officeDocument/2006/math" xmlns:v="urn:schemas-microsoft-com:vml" xmlns:wp14="http://schemas.microsoft.com/office/word/2010/wordprocessingDrawing" xmlns:wp="http://schemas.openxmlformats.org/drawingml/2006/wordprocessingDrawing" xmlns:w10="urn:schemas-microsoft-com:office:word" xmlns:w="http://schemas.openxmlformats.org/wordprocessingml/2006/main" xmlns:w14="http://schemas.microsoft.com/office/word/2010/wordml" xmlns:w15="http://schemas.microsoft.com/office/word/2012/wordml" xmlns:w16se="http://schemas.microsoft.com/office/word/2015/wordml/symex" xmlns:wpg="http://schemas.microsoft.com/office/word/2010/wordprocessingGroup" xmlns:wpi="http://schemas.microsoft.com/office/word/2010/wordprocessingInk" xmlns:wne="http://schemas.microsoft.com/office/word/2006/wordml" xmlns:wps="http://schemas.microsoft.com/office/word/2010/wordprocessingShape" mc:Ignorable="w14 w15 w16se wp14">
+<w:footnotes xmlns:wpc="http://schemas.microsoft.com/office/word/2010/wordprocessingCanvas" xmlns:cx="http://schemas.microsoft.com/office/drawing/2014/chartex" xmlns:cx1="http://schemas.microsoft.com/office/drawing/2015/9/8/chartex" xmlns:cx2="http://schemas.microsoft.com/office/drawing/2015/10/21/chartex" xmlns:cx3="http://schemas.microsoft.com/office/drawing/2016/5/9/chartex" xmlns:cx4="http://schemas.microsoft.com/office/drawing/2016/5/10/chartex" xmlns:cx5="http://schemas.microsoft.com/office/drawing/2016/5/11/chartex" xmlns:cx6="http://schemas.microsoft.com/office/drawing/2016/5/12/chartex" xmlns:cx7="http://schemas.microsoft.com/office/drawing/2016/5/13/chartex" xmlns:cx8="http://schemas.microsoft.com/office/drawing/2016/5/14/chartex" xmlns:mc="http://schemas.openxmlformats.org/markup-compatibility/2006" xmlns:aink="http://schemas.microsoft.com/office/drawing/2016/ink" xmlns:am3d="http://schemas.microsoft.com/office/drawing/2017/model3d" xmlns:o="urn:schemas-microsoft-com:office:office" xmlns:r="http://schemas.openxmlformats.org/officeDocument/2006/relationships" xmlns:m="http://schemas.openxmlformats.org/officeDocument/2006/math" xmlns:v="urn:schemas-microsoft-com:vml" xmlns:wp14="http://schemas.microsoft.com/office/word/2010/wordprocessingDrawing" xmlns:wp="http://schemas.openxmlformats.org/drawingml/2006/wordprocessingDrawing" xmlns:w10="urn:schemas-microsoft-com:office:word" xmlns:w="http://schemas.openxmlformats.org/wordprocessingml/2006/main" xmlns:w14="http://schemas.microsoft.com/office/word/2010/wordml" xmlns:w15="http://schemas.microsoft.com/office/word/2012/wordml" xmlns:w16cid="http://schemas.microsoft.com/office/word/2016/wordml/cid" xmlns:w16se="http://schemas.microsoft.com/office/word/2015/wordml/symex" xmlns:wpg="http://schemas.microsoft.com/office/word/2010/wordprocessingGroup" xmlns:wpi="http://schemas.microsoft.com/office/word/2010/wordprocessingInk" xmlns:wne="http://schemas.microsoft.com/office/word/2006/wordml" xmlns:wps="http://schemas.microsoft.com/office/word/2010/wordprocessingShape" mc:Ignorable="w14 w15 w16se w16cid wp14">
   <w:footnote w:type="separator" w:id="-1">
     <w:p>
       <w:pPr>
@@ -3636,7 +7086,7 @@
 </file>
 
 <file path=word/styles.xml><?xml version="1.0" encoding="utf-8"?>
-<w:styles xmlns:mc="http://schemas.openxmlformats.org/markup-compatibility/2006" xmlns:r="http://schemas.openxmlformats.org/officeDocument/2006/relationships" xmlns:w="http://schemas.openxmlformats.org/wordprocessingml/2006/main" xmlns:w14="http://schemas.microsoft.com/office/word/2010/wordml" xmlns:w15="http://schemas.microsoft.com/office/word/2012/wordml" xmlns:w16se="http://schemas.microsoft.com/office/word/2015/wordml/symex" mc:Ignorable="w14 w15 w16se">
+<w:styles xmlns:mc="http://schemas.openxmlformats.org/markup-compatibility/2006" xmlns:r="http://schemas.openxmlformats.org/officeDocument/2006/relationships" xmlns:w="http://schemas.openxmlformats.org/wordprocessingml/2006/main" xmlns:w14="http://schemas.microsoft.com/office/word/2010/wordml" xmlns:w15="http://schemas.microsoft.com/office/word/2012/wordml" xmlns:w16cid="http://schemas.microsoft.com/office/word/2016/wordml/cid" xmlns:w16se="http://schemas.microsoft.com/office/word/2015/wordml/symex" mc:Ignorable="w14 w15 w16se w16cid">
   <w:docDefaults>
     <w:rPrDefault>
       <w:rPr>
@@ -3652,7 +7102,7 @@
       </w:pPr>
     </w:pPrDefault>
   </w:docDefaults>
-  <w:latentStyles w:defLockedState="0" w:defUIPriority="99" w:defSemiHidden="0" w:defUnhideWhenUsed="0" w:defQFormat="0" w:count="371">
+  <w:latentStyles w:defLockedState="0" w:defUIPriority="99" w:defSemiHidden="0" w:defUnhideWhenUsed="0" w:defQFormat="0" w:count="375">
     <w:lsdException w:name="Normal" w:uiPriority="0" w:qFormat="1"/>
     <w:lsdException w:name="heading 1" w:uiPriority="9" w:qFormat="1"/>
     <w:lsdException w:name="heading 2" w:semiHidden="1" w:uiPriority="9" w:unhideWhenUsed="1" w:qFormat="1"/>
@@ -3758,7 +7208,6 @@
     <w:lsdException w:name="HTML Sample" w:semiHidden="1" w:unhideWhenUsed="1"/>
     <w:lsdException w:name="HTML Typewriter" w:semiHidden="1" w:unhideWhenUsed="1"/>
     <w:lsdException w:name="HTML Variable" w:semiHidden="1" w:unhideWhenUsed="1"/>
-    <w:lsdException w:name="Normal Table" w:semiHidden="1" w:unhideWhenUsed="1"/>
     <w:lsdException w:name="annotation subject" w:semiHidden="1" w:unhideWhenUsed="1"/>
     <w:lsdException w:name="No List" w:semiHidden="1" w:unhideWhenUsed="1"/>
     <w:lsdException w:name="Outline List 1" w:semiHidden="1" w:unhideWhenUsed="1"/>
@@ -3802,10 +7251,8 @@
     <w:lsdException w:name="Table Elegant" w:semiHidden="1" w:unhideWhenUsed="1"/>
     <w:lsdException w:name="Table Professional" w:semiHidden="1" w:unhideWhenUsed="1"/>
     <w:lsdException w:name="Table Subtle 1" w:semiHidden="1" w:unhideWhenUsed="1"/>
-    <w:lsdException w:name="Table Subtle 2" w:semiHidden="1" w:unhideWhenUsed="1"/>
     <w:lsdException w:name="Table Web 1" w:semiHidden="1" w:unhideWhenUsed="1"/>
     <w:lsdException w:name="Table Web 2" w:semiHidden="1" w:unhideWhenUsed="1"/>
-    <w:lsdException w:name="Table Web 3" w:semiHidden="1" w:unhideWhenUsed="1"/>
     <w:lsdException w:name="Balloon Text" w:semiHidden="1" w:unhideWhenUsed="1"/>
     <w:lsdException w:name="Table Grid" w:uiPriority="39"/>
     <w:lsdException w:name="Table Theme" w:semiHidden="1" w:unhideWhenUsed="1"/>
@@ -4024,6 +7471,10 @@
     <w:lsdException w:name="List Table 5 Dark Accent 6" w:uiPriority="50"/>
     <w:lsdException w:name="List Table 6 Colorful Accent 6" w:uiPriority="51"/>
     <w:lsdException w:name="List Table 7 Colorful Accent 6" w:uiPriority="52"/>
+    <w:lsdException w:name="Mention" w:semiHidden="1" w:unhideWhenUsed="1"/>
+    <w:lsdException w:name="Smart Hyperlink" w:semiHidden="1" w:unhideWhenUsed="1"/>
+    <w:lsdException w:name="Hashtag" w:semiHidden="1" w:unhideWhenUsed="1"/>
+    <w:lsdException w:name="Unresolved Mention" w:semiHidden="1" w:unhideWhenUsed="1"/>
   </w:latentStyles>
   <w:style w:type="paragraph" w:default="1" w:styleId="Normal">
     <w:name w:val="Normal"/>
@@ -4344,6 +7795,36 @@
       <w:szCs w:val="18"/>
     </w:rPr>
   </w:style>
+  <w:style w:type="paragraph" w:styleId="BalloonText">
+    <w:name w:val="Balloon Text"/>
+    <w:basedOn w:val="Normal"/>
+    <w:link w:val="BalloonTextChar"/>
+    <w:uiPriority w:val="99"/>
+    <w:semiHidden/>
+    <w:unhideWhenUsed/>
+    <w:rsid w:val="00AE5ABD"/>
+    <w:pPr>
+      <w:spacing w:after="0" w:line="240" w:lineRule="auto"/>
+    </w:pPr>
+    <w:rPr>
+      <w:rFonts w:ascii="Segoe UI" w:hAnsi="Segoe UI" w:cs="Segoe UI"/>
+      <w:sz w:val="18"/>
+      <w:szCs w:val="18"/>
+    </w:rPr>
+  </w:style>
+  <w:style w:type="character" w:customStyle="1" w:styleId="BalloonTextChar">
+    <w:name w:val="Balloon Text Char"/>
+    <w:basedOn w:val="DefaultParagraphFont"/>
+    <w:link w:val="BalloonText"/>
+    <w:uiPriority w:val="99"/>
+    <w:semiHidden/>
+    <w:rsid w:val="00AE5ABD"/>
+    <w:rPr>
+      <w:rFonts w:ascii="Segoe UI" w:hAnsi="Segoe UI" w:cs="Segoe UI"/>
+      <w:sz w:val="18"/>
+      <w:szCs w:val="18"/>
+    </w:rPr>
+  </w:style>
 </w:styles>
 </file>
 
@@ -4632,7 +8113,7 @@
 </file>
 
 <file path=customXml/itemProps2.xml><?xml version="1.0" encoding="utf-8"?>
-<ds:datastoreItem xmlns:ds="http://schemas.openxmlformats.org/officeDocument/2006/customXml" ds:itemID="{3E6684CB-1785-4865-A1AF-473BAFD7A990}">
+<ds:datastoreItem xmlns:ds="http://schemas.openxmlformats.org/officeDocument/2006/customXml" ds:itemID="{D47BE34B-BF71-43AB-B308-8A0891CF4851}">
   <ds:schemaRefs>
     <ds:schemaRef ds:uri="http://schemas.openxmlformats.org/officeDocument/2006/bibliography"/>
   </ds:schemaRefs>

</xml_diff>